<commit_message>
elaboracion planteamiento del problema
</commit_message>
<xml_diff>
--- a/PROYECTO DE GRADO CARLOS TORRES V.1-2022.docx
+++ b/PROYECTO DE GRADO CARLOS TORRES V.1-2022.docx
@@ -975,7 +975,21 @@
                 <w:rStyle w:val="Hipervnculo"/>
                 <w:noProof/>
               </w:rPr>
-              <w:t>1.5 FORMULACIÓN DEL PROBLEMA</w:t>
+              <w:t>1.5 FORMULACIÓN DEL</w:t>
+            </w:r>
+            <w:r>
+              <w:rPr>
+                <w:rStyle w:val="Hipervnculo"/>
+                <w:noProof/>
+              </w:rPr>
+              <w:t xml:space="preserve"> </w:t>
+            </w:r>
+            <w:r>
+              <w:rPr>
+                <w:rStyle w:val="Hipervnculo"/>
+                <w:noProof/>
+              </w:rPr>
+              <w:t>PROBLEMA</w:t>
             </w:r>
             <w:r>
               <w:rPr>
@@ -3342,7 +3356,23 @@
                 <w:noProof/>
                 <w:lang w:eastAsia="en-US"/>
               </w:rPr>
-              <w:t>3.4. TIPO DE INVESTIGACIÓN.</w:t>
+              <w:t>3.4. TIPO D</w:t>
+            </w:r>
+            <w:r>
+              <w:rPr>
+                <w:rStyle w:val="Hipervnculo"/>
+                <w:noProof/>
+                <w:lang w:eastAsia="en-US"/>
+              </w:rPr>
+              <w:t>E</w:t>
+            </w:r>
+            <w:r>
+              <w:rPr>
+                <w:rStyle w:val="Hipervnculo"/>
+                <w:noProof/>
+                <w:lang w:eastAsia="en-US"/>
+              </w:rPr>
+              <w:t xml:space="preserve"> INVESTIGACIÓN.</w:t>
             </w:r>
             <w:r>
               <w:rPr>
@@ -4904,334 +4934,64 @@
     <w:p/>
     <w:p>
       <w:r>
-        <w:t xml:space="preserve">Actualmente la educación en Colombia como en la gran mayoría de los países latinos, aun </w:t>
-      </w:r>
-      <w:r>
-        <w:t>se</w:t>
-      </w:r>
-      <w:r>
-        <w:t xml:space="preserve"> lleva a cabo como lo fue desde los inicios de esta misma en el siglo XIX</w:t>
-      </w:r>
-      <w:r>
-        <w:rPr>
-          <w:rStyle w:val="Refdenotaalpie"/>
-          <w:b/>
-          <w:bCs/>
-        </w:rPr>
-        <w:footnoteReference w:id="7"/>
-      </w:r>
-      <w:r>
-        <w:t>, una educación pensada para que el estudiante se limite a leer, escribir y contar, pero sobre todo para que memorice información con lo cual deberá seguir instrucciones sin mayor oportunidad a cuestionamientos por parte de los mismos estudiantes, ya que a pesar de los cambios que se han llevado en el mundo</w:t>
-      </w:r>
-      <w:r>
-        <w:t xml:space="preserve"> como lo son: avances de los medios de información y las diferentes formas de recibir esta misma</w:t>
-      </w:r>
-      <w:r>
-        <w:t xml:space="preserve">, en el campo de la educación aún se ve reflejado una estructura en la cual el profesor es un símbolo de autoridad, </w:t>
-      </w:r>
-      <w:r>
-        <w:t>mostrando</w:t>
-      </w:r>
-      <w:r>
-        <w:t xml:space="preserve"> una vez más que </w:t>
-      </w:r>
-      <w:r>
-        <w:t xml:space="preserve">en </w:t>
-      </w:r>
-      <w:r>
-        <w:t>este campo poco o nada, por así decirlo, ha</w:t>
-      </w:r>
-      <w:r>
-        <w:t>n</w:t>
-      </w:r>
-      <w:r>
-        <w:t xml:space="preserve"> </w:t>
-      </w:r>
-      <w:r>
-        <w:t>presentado</w:t>
-      </w:r>
-      <w:r>
-        <w:t xml:space="preserve"> características de innovación en cuanto a la forma de impartir la educación</w:t>
-      </w:r>
-      <w:r>
-        <w:t>.</w:t>
+        <w:t>Debido a las tendencias actuales de modernizar los sistemas de gestión y de información de datos de las empresas para facilitar el desarrollo de los procesos cotidianos de las personas, como sus usuarios, y de quienes ofrecen un producto o servicio, se da inicio a este proyecto de investigación el cual parte del problema que relaciona la antigua forma de gestión y la organización que tiene la empresa Motorepuestos y el desempeño del personal técnico en cuanto a este modelo de gestión de la información de sus usuarios y también de los vehículos de tipo motocicletas que son la razón de ser del centro de servicio antes mencionado.</w:t>
       </w:r>
     </w:p>
     <w:p/>
     <w:p>
       <w:r>
-        <w:t xml:space="preserve">Con lo que se ha ido generando </w:t>
-      </w:r>
-      <w:r>
-        <w:t>múltiples</w:t>
-      </w:r>
-      <w:r>
-        <w:t xml:space="preserve"> factor</w:t>
-      </w:r>
-      <w:r>
-        <w:t>es de impacto</w:t>
-      </w:r>
-      <w:r>
-        <w:t xml:space="preserve"> </w:t>
-      </w:r>
-      <w:r>
-        <w:t xml:space="preserve">a través del tiempo </w:t>
-      </w:r>
-      <w:r>
-        <w:t>como lo es</w:t>
-      </w:r>
-      <w:r>
-        <w:t>:</w:t>
-      </w:r>
-      <w:r>
-        <w:t xml:space="preserve"> que la docencia se </w:t>
-      </w:r>
-      <w:r>
-        <w:t xml:space="preserve">siga </w:t>
-      </w:r>
-      <w:r>
-        <w:t>llev</w:t>
-      </w:r>
-      <w:r>
-        <w:t>ando</w:t>
-      </w:r>
-      <w:r>
-        <w:t xml:space="preserve"> a cabo con </w:t>
-      </w:r>
-      <w:r>
-        <w:t xml:space="preserve">el paradigma de la educación tradicionalista, docentes </w:t>
-      </w:r>
-      <w:r>
-        <w:t xml:space="preserve">y estudiantes </w:t>
-      </w:r>
-      <w:r>
-        <w:t xml:space="preserve">que a pesar de los avances tecnológicos poseen bajas competencias y habilidades en el campo de las </w:t>
-      </w:r>
-      <w:r>
-        <w:t>tecnologías de la información y la comunicación</w:t>
-      </w:r>
-      <w:r>
-        <w:t xml:space="preserve"> (TIC)</w:t>
-      </w:r>
-      <w:r>
-        <w:t>,</w:t>
-      </w:r>
-      <w:r>
-        <w:t xml:space="preserve"> que el proceso de educación actual </w:t>
-      </w:r>
-      <w:r>
-        <w:t xml:space="preserve">lleva </w:t>
-      </w:r>
-      <w:r>
-        <w:t xml:space="preserve">a los docentes a limitarse </w:t>
-      </w:r>
-      <w:r>
-        <w:t>sólo</w:t>
-      </w:r>
-      <w:r>
-        <w:t xml:space="preserve"> a </w:t>
-      </w:r>
-      <w:r>
-        <w:t>mostrar cómo se debe de hacer una actividad en lugar de enseñar para aprender</w:t>
-      </w:r>
-      <w:r>
-        <w:t xml:space="preserve"> a desarrollar</w:t>
-      </w:r>
-      <w:r>
-        <w:t>la</w:t>
-      </w:r>
-      <w:r>
-        <w:t>,</w:t>
-      </w:r>
-      <w:r>
-        <w:t xml:space="preserve"> </w:t>
-      </w:r>
-      <w:r>
-        <w:t xml:space="preserve">que </w:t>
-      </w:r>
-      <w:r>
-        <w:t>no exista intercambio de conocimientos entre estudiantes, que ellos mismos tengan un papel pasivo en el proceso de enseñanza aprendizaje, que no tengan la capacidad analítica para resolver problemas cotidianos</w:t>
-      </w:r>
-      <w:r>
-        <w:t xml:space="preserve">, </w:t>
-      </w:r>
-      <w:r>
-        <w:t xml:space="preserve">que el estudiante </w:t>
-      </w:r>
-      <w:r>
-        <w:t xml:space="preserve">no tenga capacidad creativa así como de innovación y que no fomente un pensamiento crítico del porqué de las cosas, que </w:t>
-      </w:r>
-      <w:r>
-        <w:t xml:space="preserve">solo se limite a procesos </w:t>
-      </w:r>
-      <w:r>
-        <w:t>memorísticos y que no tenga las capacidad de aplicar diferentes soluciones a problemas reales y cotidianos</w:t>
-      </w:r>
-      <w:r>
-        <w:t>,</w:t>
-      </w:r>
-      <w:r>
-        <w:t xml:space="preserve"> que visto desde el campo del pensamiento lógico matemático no son muy idóneos para el mismo</w:t>
-      </w:r>
-      <w:r>
-        <w:t xml:space="preserve">, </w:t>
-      </w:r>
-      <w:r>
-        <w:t xml:space="preserve">también </w:t>
-      </w:r>
-      <w:r>
-        <w:t xml:space="preserve">se </w:t>
-      </w:r>
-      <w:r>
-        <w:t>generan altos índices de reprobación en materias de ciencias como las matemáticas y en algunos casos</w:t>
-      </w:r>
-      <w:r>
-        <w:t xml:space="preserve"> la apatía por las mismas</w:t>
-      </w:r>
-      <w:r>
-        <w:rPr>
-          <w:rStyle w:val="Refdenotaalpie"/>
-        </w:rPr>
-        <w:footnoteReference w:id="8"/>
-      </w:r>
-      <w:r>
-        <w:t>.</w:t>
-      </w:r>
-    </w:p>
-    <w:p>
-      <w:r>
-        <w:t xml:space="preserve"> </w:t>
-      </w:r>
-    </w:p>
-    <w:p>
-      <w:r>
-        <w:t xml:space="preserve">Todo esto ha llevado a </w:t>
-      </w:r>
-      <w:r>
-        <w:t xml:space="preserve">que la educación aun siga siendo clásica sin mayor innovación en cuanto nuevas formas de aprendizaje </w:t>
-      </w:r>
-      <w:r>
-        <w:t>llevando también a los docentes a no tener las habilidades suficientes para enfrentarse al mundo de las TIC</w:t>
-      </w:r>
-      <w:r>
-        <w:rPr>
-          <w:rStyle w:val="Refdenotaalpie"/>
-        </w:rPr>
-        <w:footnoteReference w:id="9"/>
-      </w:r>
-      <w:r>
-        <w:t xml:space="preserve"> y que estos no vean la necesidad de capacitarse en este campo</w:t>
-      </w:r>
-      <w:r>
-        <w:t>,</w:t>
-      </w:r>
-      <w:r>
-        <w:t xml:space="preserve"> motivo por el </w:t>
+        <w:t>Específicamente, se ha detectado que los técnicos de servicio de motocicletas del centro de servicio Motorepuestos manifiestan algunas carencias en el momento de tener presente que intervenciones o reparaciones ya se han llevado a cabo en ocasiones anteriores a una determinada motocicleta, siendo el propietario de la misma cliente frecuente del centro de servicio, también es muy notorio la carencia de acceso de forma más efectiva a los datos del usuario y vehículo intervenido por parte del personal técnico encargado de dicha labor con lo que se ha notado que el centro de servicio carece de un sistema y procesos actualizados en los cuales se almacene un historial de trabajo de los técnicos y de los vehículos intervenidos por los mismos.</w:t>
+      </w:r>
+    </w:p>
+    <w:p/>
+    <w:p>
+      <w:r>
+        <w:t>Se podría decir que esto se debe a que los técnicos del mencionado centro de servicio no tienen a su disposición un sistema acorde a las necesidades presentes, el cual brinde una buena gestión, administración y posterior acceso a la información que sea requerida por el personal del centro de servicio, del mismo modo se puede afirmar que esto se debe a que el proceso de recolección de la información se esté llevando a cabo de forma escrita y en muchas ocasiones de forma verbal la cual en algunos casos no es realizada ni por los técnicos de servicio.</w:t>
+      </w:r>
+    </w:p>
+    <w:p/>
+    <w:p>
+      <w:r>
+        <w:t xml:space="preserve">Con lo cual se ha dado origen a múltiples situaciones como resultado de la ausencia de un proceso más idóneo en cuanto al tratamiento de datos dentro del centro de servicio mencionado, como lo es un manejo de la información muy obsoleta para nuestra actualidad, ya que esta como anteriormente se menciona se lleva a cabo de forma manual y en ocasiones de forma verbal, lo cual lleva a demoras en la recepción de los vehículos con lo cual se genera largas esperas por parte de los usuarios, los cuales en la gran mayoría son empleados y no disponen en cierto modo de mucho tiempo para realizar este proceso, también se ha notado que por parte del personal encargado de la recepción y entrega de los vehículos no se poseen una forma adecuada de conocer que trabajos fueron realizados a los vehículos en cuestión y en algunas ocasiones siendo necesario solicitar la presencia del técnico para que brinde dicha información con lo cual nuevamente evidenciamos la pérdida de tiempo en esta sencilla labor, en cuanto al personal técnico al no </w:t>
       </w:r>
       <w:r>
         <w:lastRenderedPageBreak/>
-        <w:t xml:space="preserve">cual la educación </w:t>
-      </w:r>
-      <w:r>
-        <w:t>aún</w:t>
-      </w:r>
-      <w:r>
-        <w:t xml:space="preserve"> sigue siendo tradicional y así mismo el estudiante </w:t>
-      </w:r>
-      <w:r>
-        <w:t>se ha vuelto un ente</w:t>
-      </w:r>
-      <w:r>
-        <w:t xml:space="preserve"> pasivo</w:t>
-      </w:r>
-      <w:r>
-        <w:t xml:space="preserve"> en el entorno educativo</w:t>
-      </w:r>
-      <w:r>
-        <w:t>,</w:t>
-      </w:r>
-      <w:r>
-        <w:t xml:space="preserve"> propiciando momentos evaluativos no acordes a un grado de </w:t>
-      </w:r>
-      <w:r>
-        <w:t>conocimiento</w:t>
-      </w:r>
-      <w:r>
-        <w:t xml:space="preserve">, </w:t>
-      </w:r>
-      <w:r>
-        <w:t xml:space="preserve">motivos por los cuales cada vez </w:t>
-      </w:r>
-      <w:r>
-        <w:t>más</w:t>
-      </w:r>
-      <w:r>
-        <w:t xml:space="preserve"> </w:t>
-      </w:r>
-      <w:r>
-        <w:t xml:space="preserve">es frecuente el incremento de las bajas calificaciones </w:t>
-      </w:r>
-      <w:r>
-        <w:t>que es lo que ha llevado a algunos a la deserción de ámbito estudiantil.</w:t>
-      </w:r>
-    </w:p>
-    <w:p/>
-    <w:p>
-      <w:r>
-        <w:t>De seguir el modelo tradicionalista en la educación</w:t>
-      </w:r>
-      <w:r>
-        <w:t xml:space="preserve"> </w:t>
-      </w:r>
-      <w:r>
-        <w:t xml:space="preserve">colombiana </w:t>
-      </w:r>
-      <w:r>
-        <w:t xml:space="preserve">y no se tome </w:t>
-      </w:r>
-      <w:r>
-        <w:t>las debidas medidas</w:t>
-      </w:r>
-      <w:r>
-        <w:t xml:space="preserve"> para </w:t>
-      </w:r>
-      <w:r>
-        <w:t xml:space="preserve">abordar otras nuevas teorías de </w:t>
-      </w:r>
-      <w:r>
-        <w:t>enseñanza-aprendizaje al interior de las aulas de clase, los estudiantes se verán afectados ya que el conocimiento alcanzado será de tipo memorístico coartando la capacidad analítica que deben tener los niños frente a situaciones problémicas de su contexto cotidiano</w:t>
-      </w:r>
-      <w:r>
-        <w:t>.</w:t>
-      </w:r>
-      <w:r>
+        <w:t>poseer un sistema en el cual se pueda realizar un consulta previa del historial de las intervenciones que hayan sido realizadas al vehículo anteriormente, da como origen a que el técnico lleve a cabo un diagnóstico no muy adecuado ya que al desconocer este historial de intervenciones es muy probable por parte del técnico en que incurra a realizar un intervención similar o simplemente poco acertada por parte del mismo y por consiguiente esto se verá reflejado en la inconformidad de los usuarios los cuales en alguna ocasiones simplemente optan por reemplazar el centro de servicio.</w:t>
+      </w:r>
+    </w:p>
+    <w:p>
+      <w:pPr>
+        <w:pStyle w:val="Ttulo2"/>
+        <w:rPr>
+          <w:szCs w:val="24"/>
+        </w:rPr>
+      </w:pPr>
+      <w:bookmarkStart w:id="8" w:name="_Toc65443867"/>
+    </w:p>
+    <w:p>
+      <w:pPr>
+        <w:pStyle w:val="Ttulo2"/>
+        <w:rPr>
+          <w:szCs w:val="24"/>
+        </w:rPr>
+      </w:pPr>
+      <w:r>
+        <w:rPr>
+          <w:szCs w:val="24"/>
+        </w:rPr>
+        <w:t>1.5 FORMULACIÓN DEL PROBLEMA</w:t>
+      </w:r>
+      <w:bookmarkEnd w:id="8"/>
+      <w:r>
+        <w:rPr>
+          <w:szCs w:val="24"/>
+        </w:rPr>
         <w:t xml:space="preserve"> </w:t>
       </w:r>
     </w:p>
     <w:p/>
     <w:p/>
-    <w:p>
-      <w:pPr>
-        <w:pStyle w:val="Ttulo2"/>
-        <w:rPr>
-          <w:szCs w:val="24"/>
-        </w:rPr>
-      </w:pPr>
-      <w:bookmarkStart w:id="8" w:name="_Toc65443867"/>
-      <w:r>
-        <w:rPr>
-          <w:szCs w:val="24"/>
-        </w:rPr>
-        <w:t>1.5 FORMULACIÓN DEL PROBLEMA</w:t>
-      </w:r>
-      <w:bookmarkEnd w:id="8"/>
-      <w:r>
-        <w:rPr>
-          <w:szCs w:val="24"/>
-        </w:rPr>
-        <w:t xml:space="preserve"> </w:t>
-      </w:r>
-    </w:p>
+    <w:p/>
     <w:p/>
     <w:p>
       <w:r>
@@ -5647,6 +5407,7 @@
         <w:rPr>
           <w:szCs w:val="24"/>
         </w:rPr>
+        <w:lastRenderedPageBreak/>
         <w:t xml:space="preserve"> </w:t>
       </w:r>
       <w:bookmarkStart w:id="13" w:name="_Toc65443871"/>
@@ -5792,7 +5553,7 @@
           <w:rStyle w:val="Refdenotaalpie"/>
           <w:b/>
         </w:rPr>
-        <w:footnoteReference w:id="10"/>
+        <w:footnoteReference w:id="7"/>
       </w:r>
       <w:r>
         <w:t xml:space="preserve"> como herramienta de apoyo para docentes y estudiantes en el entorno educativo, hace necesario que se dé un mejor aprovechamiento e implementación de nuevos métodos de </w:t>
@@ -5827,48 +5588,45 @@
         <w:ind w:left="567" w:right="567"/>
       </w:pPr>
       <w:r>
-        <w:t xml:space="preserve">“Habitualmente es el profesor el que detecta estas dificultades basándose en su experiencia. Este procedimiento no es idóneo, por su subjetividad, por su tendencia a sobrevalorar a los alumnos con mayores dificultades de aprendizaje y porque frecuentemente se traduce en que los alumnos a los que se les han detectado dichas dificultades sólo son derivados a los especialistas adecuados cuando existe un retraso lector </w:t>
-      </w:r>
+        <w:t>“Habitualmente es el profesor el que detecta estas dificultades basándose en su experiencia. Este procedimiento no es idóneo, por su subjetividad, por su tendencia a sobrevalorar a los alumnos con mayores dificultades de aprendizaje y porque frecuentemente se traduce en que los alumnos a los que se les han detectado dichas dificultades sólo son derivados a los especialistas adecuados cuando existe un retraso lector notable, de aproximadamente dos años frente al nivel medio de la clase”</w:t>
+      </w:r>
+      <w:r>
+        <w:rPr>
+          <w:rStyle w:val="Refdenotaalpie"/>
+          <w:b/>
+        </w:rPr>
+        <w:footnoteReference w:id="8"/>
+      </w:r>
+      <w:r>
+        <w:rPr>
+          <w:b/>
+        </w:rPr>
+        <w:t>.</w:t>
+      </w:r>
+    </w:p>
+    <w:p>
+      <w:pPr>
+        <w:spacing w:before="280" w:after="280"/>
+      </w:pPr>
       <w:r>
         <w:lastRenderedPageBreak/>
-        <w:t>notable, de aproximadamente dos años frente al nivel medio de la clase”</w:t>
+        <w:t xml:space="preserve">Se busca culturizar, actualizar y concientizar </w:t>
+      </w:r>
+      <w:r>
+        <w:t xml:space="preserve">que el pensamiento lógico </w:t>
+      </w:r>
+      <w:r>
+        <w:t>está</w:t>
+      </w:r>
+      <w:r>
+        <w:t xml:space="preserve"> presente en las diversas etapas de desarrollo de la persona</w:t>
       </w:r>
       <w:r>
         <w:rPr>
           <w:rStyle w:val="Refdenotaalpie"/>
           <w:b/>
         </w:rPr>
-        <w:footnoteReference w:id="11"/>
-      </w:r>
-      <w:r>
-        <w:rPr>
-          <w:b/>
-        </w:rPr>
-        <w:t>.</w:t>
-      </w:r>
-    </w:p>
-    <w:p>
-      <w:pPr>
-        <w:spacing w:before="280" w:after="280"/>
-      </w:pPr>
-      <w:r>
-        <w:t xml:space="preserve">Se busca culturizar, actualizar y concientizar </w:t>
-      </w:r>
-      <w:r>
-        <w:t xml:space="preserve">que el pensamiento lógico </w:t>
-      </w:r>
-      <w:r>
-        <w:t>está</w:t>
-      </w:r>
-      <w:r>
-        <w:t xml:space="preserve"> presente en las diversas etapas de desarrollo de la persona</w:t>
-      </w:r>
-      <w:r>
-        <w:rPr>
-          <w:rStyle w:val="Refdenotaalpie"/>
-          <w:b/>
-        </w:rPr>
-        <w:footnoteReference w:id="12"/>
+        <w:footnoteReference w:id="9"/>
       </w:r>
       <w:r>
         <w:t>, incentivando a fomentar nuevos usos de las tecnologías actuales</w:t>
@@ -6098,7 +5856,7 @@
           <w:rStyle w:val="Refdenotaalpie"/>
           <w:b/>
         </w:rPr>
-        <w:footnoteReference w:id="13"/>
+        <w:footnoteReference w:id="10"/>
       </w:r>
     </w:p>
     <w:p/>
@@ -6157,104 +5915,98 @@
         <w:rPr>
           <w:lang w:val="es-ES"/>
         </w:rPr>
-        <w:t xml:space="preserve"> edad con el fin de estimular el pensamiento lógico matemático para la resolución de </w:t>
+        <w:t xml:space="preserve"> edad con el fin de estimular el pensamiento lógico matemático para la resolución de problemas</w:t>
       </w:r>
       <w:r>
         <w:rPr>
           <w:lang w:val="es-ES"/>
         </w:rPr>
+        <w:t xml:space="preserve">, por el momento se </w:t>
+      </w:r>
+      <w:r>
+        <w:rPr>
+          <w:lang w:val="es-ES"/>
+        </w:rPr>
+        <w:t>tomará</w:t>
+      </w:r>
+      <w:r>
+        <w:rPr>
+          <w:lang w:val="es-ES"/>
+        </w:rPr>
+        <w:t xml:space="preserve"> como equipo de trabajo a cuatro niñas cercanas a la familia de la hija del investigador del proyecto</w:t>
+      </w:r>
+      <w:r>
+        <w:rPr>
+          <w:lang w:val="es-ES"/>
+        </w:rPr>
+        <w:t>.</w:t>
+      </w:r>
+    </w:p>
+    <w:p/>
+    <w:p>
+      <w:pPr>
+        <w:rPr>
+          <w:highlight w:val="yellow"/>
+        </w:rPr>
+      </w:pPr>
+      <w:r>
+        <w:rPr>
+          <w:highlight w:val="yellow"/>
+        </w:rPr>
+        <w:t xml:space="preserve">Primero donde se va desarrollar </w:t>
+      </w:r>
+      <w:proofErr w:type="spellStart"/>
+      <w:r>
+        <w:rPr>
+          <w:highlight w:val="yellow"/>
+        </w:rPr>
+        <w:t>Inem</w:t>
+      </w:r>
+      <w:proofErr w:type="spellEnd"/>
+      <w:r>
+        <w:rPr>
+          <w:highlight w:val="yellow"/>
+        </w:rPr>
+        <w:t xml:space="preserve"> pasto Luis Delfín Insuasty</w:t>
+      </w:r>
+    </w:p>
+    <w:p>
+      <w:pPr>
+        <w:rPr>
+          <w:highlight w:val="yellow"/>
+        </w:rPr>
+      </w:pPr>
+      <w:r>
+        <w:rPr>
+          <w:highlight w:val="yellow"/>
+        </w:rPr>
+        <w:t>Sede uno básica primaria</w:t>
+      </w:r>
+    </w:p>
+    <w:p>
+      <w:pPr>
+        <w:rPr>
+          <w:highlight w:val="yellow"/>
+        </w:rPr>
+      </w:pPr>
+      <w:r>
+        <w:rPr>
+          <w:highlight w:val="yellow"/>
+        </w:rPr>
+        <w:t xml:space="preserve">Quinto grado </w:t>
+      </w:r>
+    </w:p>
+    <w:p>
+      <w:pPr>
+        <w:rPr>
+          <w:highlight w:val="yellow"/>
+        </w:rPr>
+      </w:pPr>
+      <w:r>
+        <w:rPr>
+          <w:highlight w:val="yellow"/>
+        </w:rPr>
         <w:lastRenderedPageBreak/>
-        <w:t>problemas</w:t>
-      </w:r>
-      <w:r>
-        <w:rPr>
-          <w:lang w:val="es-ES"/>
-        </w:rPr>
-        <w:t xml:space="preserve">, por el momento se </w:t>
-      </w:r>
-      <w:r>
-        <w:rPr>
-          <w:lang w:val="es-ES"/>
-        </w:rPr>
-        <w:t>tomará</w:t>
-      </w:r>
-      <w:r>
-        <w:rPr>
-          <w:lang w:val="es-ES"/>
-        </w:rPr>
-        <w:t xml:space="preserve"> como equipo de trabajo a cuatro niñas cercanas a la familia de la hija del investigador del proyecto</w:t>
-      </w:r>
-      <w:r>
-        <w:rPr>
-          <w:lang w:val="es-ES"/>
-        </w:rPr>
-        <w:t>.</w:t>
-      </w:r>
-    </w:p>
-    <w:p/>
-    <w:p>
-      <w:pPr>
-        <w:rPr>
-          <w:highlight w:val="yellow"/>
-        </w:rPr>
-      </w:pPr>
-      <w:r>
-        <w:rPr>
-          <w:highlight w:val="yellow"/>
-        </w:rPr>
-        <w:t xml:space="preserve">Primero donde se va desarrollar </w:t>
-      </w:r>
-      <w:proofErr w:type="spellStart"/>
-      <w:r>
-        <w:rPr>
-          <w:highlight w:val="yellow"/>
-        </w:rPr>
-        <w:t>Inem</w:t>
-      </w:r>
-      <w:proofErr w:type="spellEnd"/>
-      <w:r>
-        <w:rPr>
-          <w:highlight w:val="yellow"/>
-        </w:rPr>
-        <w:t xml:space="preserve"> pasto Luis Delfín Insuasty</w:t>
-      </w:r>
-    </w:p>
-    <w:p>
-      <w:pPr>
-        <w:rPr>
-          <w:highlight w:val="yellow"/>
-        </w:rPr>
-      </w:pPr>
-      <w:r>
-        <w:rPr>
-          <w:highlight w:val="yellow"/>
-        </w:rPr>
-        <w:t>Sede uno básica primaria</w:t>
-      </w:r>
-    </w:p>
-    <w:p>
-      <w:pPr>
-        <w:rPr>
-          <w:highlight w:val="yellow"/>
-        </w:rPr>
-      </w:pPr>
-      <w:r>
-        <w:rPr>
-          <w:highlight w:val="yellow"/>
-        </w:rPr>
-        <w:t xml:space="preserve">Quinto grado </w:t>
-      </w:r>
-    </w:p>
-    <w:p>
-      <w:pPr>
-        <w:rPr>
-          <w:highlight w:val="yellow"/>
-        </w:rPr>
-      </w:pPr>
-      <w:r>
-        <w:rPr>
-          <w:highlight w:val="yellow"/>
-        </w:rPr>
         <w:t>Para docentes y niños</w:t>
       </w:r>
     </w:p>
@@ -6341,7 +6093,6 @@
           <w:rFonts w:cs="Arial"/>
           <w:szCs w:val="24"/>
         </w:rPr>
-        <w:lastRenderedPageBreak/>
         <w:t>2. MARCO TEÓRICO.</w:t>
       </w:r>
       <w:bookmarkEnd w:id="15"/>
@@ -6391,7 +6142,11 @@
         <w:t>;</w:t>
       </w:r>
       <w:r>
-        <w:t xml:space="preserve"> a través del tiempo han sido muchas las investigaciones que se han planteado</w:t>
+        <w:t xml:space="preserve"> a través del tiempo han sido muchas las investigaciones </w:t>
+      </w:r>
+      <w:r>
+        <w:lastRenderedPageBreak/>
+        <w:t>que se han planteado</w:t>
       </w:r>
       <w:r>
         <w:t xml:space="preserve"> y pa</w:t>
@@ -6471,7 +6226,7 @@
           <w:b/>
           <w:bCs/>
         </w:rPr>
-        <w:footnoteReference w:id="14"/>
+        <w:footnoteReference w:id="11"/>
       </w:r>
       <w:r>
         <w:t>.</w:t>
@@ -6534,11 +6289,7 @@
         <w:t xml:space="preserve"> </w:t>
       </w:r>
       <w:r>
-        <w:t xml:space="preserve">nos muestran que herramientas y medios tecnológicos son las más usados en la enseñanza de la matemática en estudiantes de secundaria, obteniendo como resultados. Que los dispositivos más usados son los teléfonos inteligentes o muy comúnmente llamados smartphones en los cuales se </w:t>
-      </w:r>
-      <w:r>
-        <w:lastRenderedPageBreak/>
-        <w:t>usan aplicativos como lo es GeoGebra con lo cual es muy notorio la ausencia de plataformas web propias para la enseñanza de las matemáticas.</w:t>
+        <w:t>nos muestran que herramientas y medios tecnológicos son las más usados en la enseñanza de la matemática en estudiantes de secundaria, obteniendo como resultados. Que los dispositivos más usados son los teléfonos inteligentes o muy comúnmente llamados smartphones en los cuales se usan aplicativos como lo es GeoGebra con lo cual es muy notorio la ausencia de plataformas web propias para la enseñanza de las matemáticas.</w:t>
       </w:r>
     </w:p>
     <w:p>
@@ -6551,7 +6302,7 @@
           <w:b/>
           <w:bCs/>
         </w:rPr>
-        <w:footnoteReference w:id="15"/>
+        <w:footnoteReference w:id="12"/>
       </w:r>
       <w:r>
         <w:rPr>
@@ -6604,7 +6355,7 @@
           <w:b/>
           <w:bCs/>
         </w:rPr>
-        <w:footnoteReference w:id="16"/>
+        <w:footnoteReference w:id="13"/>
       </w:r>
       <w:r>
         <w:t xml:space="preserve"> </w:t>
@@ -6722,14 +6473,14 @@
         <w:t xml:space="preserve">encontrando un total de 68 investigaciones que cumplen los requisitos de la investigación, </w:t>
       </w:r>
       <w:r>
-        <w:t xml:space="preserve">en la </w:t>
+        <w:t xml:space="preserve">en la formación de básica, secundaria, educación superior y la formación docente en Colombia evidenciando en sus resultados la importancia que tienen </w:t>
+      </w:r>
+      <w:r>
+        <w:t xml:space="preserve">estas tecnologías en el ámbito de la educación y que también expresan como recomendación que es de vital importancia seguir trabajando en la integración de este tipo de herramientas en los procesos educativos, así mismo nos dan a conocer las deficiencias que se presentan en la educación inclusiva a pesar de que el </w:t>
       </w:r>
       <w:r>
         <w:lastRenderedPageBreak/>
-        <w:t xml:space="preserve">formación de básica, secundaria, educación superior y la formación docente en Colombia evidenciando en sus resultados la importancia que tienen </w:t>
-      </w:r>
-      <w:r>
-        <w:t>estas tecnologías en el ámbito de la educación y que también expresan como recomendación que es de vital importancia seguir trabajando en la integración de este tipo de herramientas en los procesos educativos, así mismo nos dan a conocer las deficiencias que se presentan en la educación inclusiva a pesar de que el gobierno colombiano establece una clara política de fortalecimiento de los procesos de educación a personas con discapacidad a través de la mediación de las TIC.</w:t>
+        <w:t>gobierno colombiano establece una clara política de fortalecimiento de los procesos de educación a personas con discapacidad a través de la mediación de las TIC.</w:t>
       </w:r>
       <w:r>
         <w:rPr>
@@ -6737,7 +6488,7 @@
           <w:b/>
           <w:bCs/>
         </w:rPr>
-        <w:footnoteReference w:id="17"/>
+        <w:footnoteReference w:id="14"/>
       </w:r>
     </w:p>
     <w:p/>
@@ -6851,7 +6602,7 @@
           <w:b/>
           <w:bCs/>
         </w:rPr>
-        <w:footnoteReference w:id="18"/>
+        <w:footnoteReference w:id="15"/>
       </w:r>
       <w:r>
         <w:rPr>
@@ -6921,7 +6672,7 @@
           <w:b/>
           <w:bCs/>
         </w:rPr>
-        <w:footnoteReference w:id="19"/>
+        <w:footnoteReference w:id="16"/>
       </w:r>
       <w:r>
         <w:t xml:space="preserve"> </w:t>
@@ -7301,7 +7052,7 @@
           <w:rStyle w:val="Refdenotaalpie"/>
           <w:color w:val="000000" w:themeColor="text1"/>
         </w:rPr>
-        <w:footnoteReference w:id="20"/>
+        <w:footnoteReference w:id="17"/>
       </w:r>
     </w:p>
     <w:p>
@@ -7332,7 +7083,6 @@
           <w:bCs/>
           <w:color w:val="000000"/>
         </w:rPr>
-        <w:lastRenderedPageBreak/>
         <w:t xml:space="preserve">Pensamiento lógico matemático </w:t>
       </w:r>
     </w:p>
@@ -7367,6 +7117,7 @@
         <w:rPr>
           <w:color w:val="000000"/>
         </w:rPr>
+        <w:lastRenderedPageBreak/>
         <w:t>reflexi</w:t>
       </w:r>
       <w:r>
@@ -7386,7 +7137,7 @@
           <w:rStyle w:val="Refdenotaalpie"/>
           <w:color w:val="000000"/>
         </w:rPr>
-        <w:footnoteReference w:id="21"/>
+        <w:footnoteReference w:id="18"/>
       </w:r>
       <w:r>
         <w:rPr>
@@ -7552,7 +7303,7 @@
         <w:rPr>
           <w:rStyle w:val="Refdenotaalpie"/>
         </w:rPr>
-        <w:footnoteReference w:id="22"/>
+        <w:footnoteReference w:id="19"/>
       </w:r>
       <w:r>
         <w:rPr>
@@ -7616,7 +7367,7 @@
           <w:rStyle w:val="Refdenotaalpie"/>
           <w:color w:val="000000"/>
         </w:rPr>
-        <w:footnoteReference w:id="23"/>
+        <w:footnoteReference w:id="20"/>
       </w:r>
       <w:r>
         <w:rPr>
@@ -7736,7 +7487,6 @@
           <w:color w:val="000000"/>
           <w:u w:val="single"/>
         </w:rPr>
-        <w:lastRenderedPageBreak/>
         <w:t>La correspondencia</w:t>
       </w:r>
       <w:r>
@@ -7776,6 +7526,7 @@
           <w:color w:val="000000"/>
           <w:u w:val="single"/>
         </w:rPr>
+        <w:lastRenderedPageBreak/>
         <w:t>Las transformaciones</w:t>
       </w:r>
       <w:r>
@@ -8322,7 +8073,7 @@
         <w:rPr>
           <w:rStyle w:val="Refdenotaalpie"/>
         </w:rPr>
-        <w:footnoteReference w:id="24"/>
+        <w:footnoteReference w:id="21"/>
       </w:r>
       <w:r>
         <w:t xml:space="preserve">.  </w:t>
@@ -8370,7 +8121,7 @@
           <w:rStyle w:val="Refdenotaalpie"/>
           <w:color w:val="000000" w:themeColor="text1"/>
         </w:rPr>
-        <w:footnoteReference w:id="25"/>
+        <w:footnoteReference w:id="22"/>
       </w:r>
       <w:r>
         <w:rPr>
@@ -8396,60 +8147,60 @@
         <w:rPr>
           <w:color w:val="000000" w:themeColor="text1"/>
         </w:rPr>
+        <w:t xml:space="preserve">Usa la recolección de datos para probar hipótesis con base a medición numérica y el análisis estadístico, para establecer patrones de comportamiento y probar teorías. </w:t>
+      </w:r>
+    </w:p>
+    <w:p>
+      <w:pPr>
+        <w:rPr>
+          <w:color w:val="000000" w:themeColor="text1"/>
+        </w:rPr>
+      </w:pPr>
+    </w:p>
+    <w:p>
+      <w:pPr>
+        <w:rPr>
+          <w:color w:val="000000" w:themeColor="text1"/>
+        </w:rPr>
+      </w:pPr>
+      <w:r>
+        <w:rPr>
+          <w:color w:val="000000" w:themeColor="text1"/>
+        </w:rPr>
+        <w:t xml:space="preserve">Según Del Canto, Ero y Silva </w:t>
+      </w:r>
+      <w:r>
+        <w:rPr>
+          <w:color w:val="000000" w:themeColor="text1"/>
+        </w:rPr>
+        <w:t>cuenta</w:t>
+      </w:r>
+      <w:r>
+        <w:rPr>
+          <w:color w:val="000000" w:themeColor="text1"/>
+        </w:rPr>
+        <w:t>, Alicia afirman que:</w:t>
+      </w:r>
+    </w:p>
+    <w:p>
+      <w:pPr>
+        <w:rPr>
+          <w:color w:val="000000" w:themeColor="text1"/>
+        </w:rPr>
+      </w:pPr>
+    </w:p>
+    <w:p>
+      <w:pPr>
+        <w:ind w:left="567" w:right="567"/>
+        <w:rPr>
+          <w:color w:val="000000" w:themeColor="text1"/>
+        </w:rPr>
+      </w:pPr>
+      <w:r>
+        <w:rPr>
+          <w:color w:val="000000" w:themeColor="text1"/>
+        </w:rPr>
         <w:lastRenderedPageBreak/>
-        <w:t xml:space="preserve">Usa la recolección de datos para probar hipótesis con base a medición numérica y el análisis estadístico, para establecer patrones de comportamiento y probar teorías. </w:t>
-      </w:r>
-    </w:p>
-    <w:p>
-      <w:pPr>
-        <w:rPr>
-          <w:color w:val="000000" w:themeColor="text1"/>
-        </w:rPr>
-      </w:pPr>
-    </w:p>
-    <w:p>
-      <w:pPr>
-        <w:rPr>
-          <w:color w:val="000000" w:themeColor="text1"/>
-        </w:rPr>
-      </w:pPr>
-      <w:r>
-        <w:rPr>
-          <w:color w:val="000000" w:themeColor="text1"/>
-        </w:rPr>
-        <w:t xml:space="preserve">Según Del Canto, Ero y Silva </w:t>
-      </w:r>
-      <w:r>
-        <w:rPr>
-          <w:color w:val="000000" w:themeColor="text1"/>
-        </w:rPr>
-        <w:t>cuenta</w:t>
-      </w:r>
-      <w:r>
-        <w:rPr>
-          <w:color w:val="000000" w:themeColor="text1"/>
-        </w:rPr>
-        <w:t>, Alicia afirman que:</w:t>
-      </w:r>
-    </w:p>
-    <w:p>
-      <w:pPr>
-        <w:rPr>
-          <w:color w:val="000000" w:themeColor="text1"/>
-        </w:rPr>
-      </w:pPr>
-    </w:p>
-    <w:p>
-      <w:pPr>
-        <w:ind w:left="567" w:right="567"/>
-        <w:rPr>
-          <w:color w:val="000000" w:themeColor="text1"/>
-        </w:rPr>
-      </w:pPr>
-      <w:r>
-        <w:rPr>
-          <w:color w:val="000000" w:themeColor="text1"/>
-        </w:rPr>
         <w:t xml:space="preserve">“Bajo el enfoque cuantitativo, la relación entre la teoría, la investigación y la realidad está basada en la coincidencia entre la percepción de la realidad del investigador reflejada en una hipótesis y la realidad como fenómeno para que se apruebe una teoría, aunque es importante destacar que en la investigación cualitativa hay un uso extensivo de las “hipótesis de partida” basadas en supuestos que sustentan la investigación como punto de referencia para iniciar el proceso cualitativo los cuales se pretenden descubrir o demostrar. </w:t>
       </w:r>
     </w:p>
@@ -8486,7 +8237,7 @@
           <w:rStyle w:val="Refdenotaalpie"/>
           <w:color w:val="000000" w:themeColor="text1"/>
         </w:rPr>
-        <w:footnoteReference w:id="26"/>
+        <w:footnoteReference w:id="23"/>
       </w:r>
     </w:p>
     <w:p>
@@ -8611,15 +8362,7 @@
           <w:rFonts w:eastAsia="Times New Roman"/>
           <w:lang w:eastAsia="en-US"/>
         </w:rPr>
-        <w:t xml:space="preserve">Su aporte al proceso de investigación es resultado fundamentalmente de la experiencia. Estos métodos posibilitan revelar las relaciones esenciales y las características fundamentales del objeto de estudio, </w:t>
-      </w:r>
-      <w:r>
-        <w:rPr>
-          <w:rFonts w:eastAsia="Times New Roman"/>
-          <w:lang w:eastAsia="en-US"/>
-        </w:rPr>
-        <w:lastRenderedPageBreak/>
-        <w:t>accesibles a la detección censo perceptual, a través de procedimientos prácticos con el objeto y diversos medios de estudio.</w:t>
+        <w:t>Su aporte al proceso de investigación es resultado fundamentalmente de la experiencia. Estos métodos posibilitan revelar las relaciones esenciales y las características fundamentales del objeto de estudio, accesibles a la detección censo perceptual, a través de procedimientos prácticos con el objeto y diversos medios de estudio.</w:t>
       </w:r>
       <w:r>
         <w:rPr>
@@ -8634,7 +8377,7 @@
           <w:rFonts w:eastAsia="Times New Roman"/>
           <w:lang w:eastAsia="en-US"/>
         </w:rPr>
-        <w:footnoteReference w:id="27"/>
+        <w:footnoteReference w:id="24"/>
       </w:r>
     </w:p>
     <w:p>
@@ -8657,6 +8400,7 @@
           <w:rFonts w:eastAsia="Times New Roman"/>
           <w:lang w:eastAsia="en-US"/>
         </w:rPr>
+        <w:lastRenderedPageBreak/>
         <w:t>Se utiliz</w:t>
       </w:r>
       <w:r>
@@ -8778,7 +8522,7 @@
         <w:rPr>
           <w:rStyle w:val="Refdenotaalpie"/>
         </w:rPr>
-        <w:footnoteReference w:id="28"/>
+        <w:footnoteReference w:id="25"/>
       </w:r>
     </w:p>
     <w:p>
@@ -8947,11 +8691,7 @@
         <w:t>infantes con los cuales se realiza</w:t>
       </w:r>
       <w:r>
-        <w:t xml:space="preserve"> la investigación y </w:t>
-      </w:r>
-      <w:r>
-        <w:lastRenderedPageBreak/>
-        <w:t>posteriormente el efecto</w:t>
+        <w:t xml:space="preserve"> la investigación y posteriormente el efecto</w:t>
       </w:r>
       <w:r>
         <w:t xml:space="preserve"> que tiene</w:t>
@@ -9054,6 +8794,7 @@
           <w:color w:val="000000" w:themeColor="text1"/>
           <w:lang w:val="es-ES_tradnl"/>
         </w:rPr>
+        <w:lastRenderedPageBreak/>
         <w:t>O</w:t>
       </w:r>
       <w:r>
@@ -9432,7 +9173,6 @@
           <w:rFonts w:eastAsia="Times New Roman"/>
           <w:lang w:eastAsia="en-US"/>
         </w:rPr>
-        <w:lastRenderedPageBreak/>
         <w:t>La entrevista, ya que se pu</w:t>
       </w:r>
       <w:r>
@@ -9491,7 +9231,15 @@
           <w:rFonts w:eastAsia="Times New Roman"/>
           <w:lang w:eastAsia="en-US"/>
         </w:rPr>
-        <w:t>, también se lleva a cabo el análisis de algunos resultados de las pruebas llevadas a cabo por las niñas para evidenciar algunas de sus falencias en áreas como las matemáticas</w:t>
+        <w:t xml:space="preserve">, también se lleva a cabo el análisis de algunos resultados de las </w:t>
+      </w:r>
+      <w:r>
+        <w:rPr>
+          <w:rFonts w:eastAsia="Times New Roman"/>
+          <w:lang w:eastAsia="en-US"/>
+        </w:rPr>
+        <w:lastRenderedPageBreak/>
+        <w:t>pruebas llevadas a cabo por las niñas para evidenciar algunas de sus falencias en áreas como las matemáticas</w:t>
       </w:r>
       <w:r>
         <w:rPr>
@@ -9760,7 +9508,6 @@
         </w:rPr>
       </w:pPr>
       <w:r>
-        <w:lastRenderedPageBreak/>
         <w:t xml:space="preserve">Test de producto </w:t>
       </w:r>
       <w:r>
@@ -13388,6 +13135,9 @@
       <w:pPr>
         <w:pStyle w:val="Textonotapie"/>
         <w:jc w:val="left"/>
+        <w:rPr>
+          <w:lang w:val="en-US"/>
+        </w:rPr>
       </w:pPr>
       <w:r>
         <w:rPr>
@@ -13396,7 +13146,10 @@
         <w:footnoteRef/>
       </w:r>
       <w:r>
-        <w:t xml:space="preserve"> Sánchez Oscar, Más de 100 años resistiendo la escuela tradicional, El Tiempo, Bogotá, 26 de abril 2018 </w:t>
+        <w:rPr>
+          <w:lang w:val="en-US"/>
+        </w:rPr>
+        <w:t xml:space="preserve"> R. McLaughlin, Future Teachers to The Competences to The Using of Information and Communication Technology for Teaching, Revista electrónica de tecnología educativa, pp. 1–18, 2017.</w:t>
       </w:r>
     </w:p>
   </w:footnote>
@@ -13413,7 +13166,7 @@
         <w:footnoteRef/>
       </w:r>
       <w:r>
-        <w:t xml:space="preserve"> Larrañaga Otal, Ana. El Modelo Educativo</w:t>
+        <w:t xml:space="preserve"> Llorens, María. Detección temprana de dificultades de lectoescritura en Madrid. Memoria para optar al grado de doctora Universidad Complutense De Madrid</w:t>
       </w:r>
     </w:p>
   </w:footnote>
@@ -13430,86 +13183,34 @@
         <w:footnoteRef/>
       </w:r>
       <w:r>
-        <w:t xml:space="preserve"> </w:t>
-      </w:r>
-      <w:r>
-        <w:rPr>
-          <w:rFonts w:ascii="Helvetica" w:hAnsi="Helvetica" w:cs="Helvetica"/>
-          <w:spacing w:val="2"/>
-          <w:shd w:val="clear" w:color="auto" w:fill="FFFFFF"/>
-        </w:rPr>
-        <w:t>Hernández Suárez, C., Arévalo Duarte, M., &amp; Gamboa Suárez, A. Competencias TIC para el desarrollo profesional docente en educación básica. </w:t>
-      </w:r>
-      <w:r>
-        <w:rPr>
-          <w:rFonts w:ascii="Helvetica" w:hAnsi="Helvetica" w:cs="Helvetica"/>
+        <w:t xml:space="preserve"> S. Alvarado, H.; Damians, MA.; Gómez, E.; Martorell, N.; Salas, A.; Sancho, “DISLEXIA. DETECCIÓN, DIAGNÓSTICO E INTERVENCIÓN INTERDISCIPLINAR”, pp. 1–26.</w:t>
+      </w:r>
+    </w:p>
+  </w:footnote>
+  <w:footnote w:id="10">
+    <w:p>
+      <w:pPr>
+        <w:pStyle w:val="Textonotapie"/>
+        <w:jc w:val="left"/>
+      </w:pPr>
+      <w:r>
+        <w:rPr>
+          <w:rStyle w:val="Refdenotaalpie"/>
+        </w:rPr>
+        <w:footnoteRef/>
+      </w:r>
+      <w:r>
+        <w:t xml:space="preserve"> A. Rodríguez y L. Borja, “Análisis cualitativo de un instrumento para detectar errores de tipo disléxico (IDETID-LEA)”, </w:t>
+      </w:r>
+      <w:r>
+        <w:rPr>
           <w:i/>
           <w:iCs/>
-          <w:spacing w:val="2"/>
-          <w:shd w:val="clear" w:color="auto" w:fill="FFFFFF"/>
-        </w:rPr>
-        <w:t>Praxis &amp; Saber</w:t>
-      </w:r>
-      <w:r>
-        <w:rPr>
-          <w:rFonts w:ascii="Helvetica" w:hAnsi="Helvetica" w:cs="Helvetica"/>
-          <w:spacing w:val="2"/>
-          <w:shd w:val="clear" w:color="auto" w:fill="FFFFFF"/>
-        </w:rPr>
-        <w:t>, </w:t>
-      </w:r>
-      <w:r>
-        <w:rPr>
-          <w:rFonts w:ascii="Helvetica" w:hAnsi="Helvetica" w:cs="Helvetica"/>
-          <w:i/>
-          <w:iCs/>
-          <w:spacing w:val="2"/>
-          <w:shd w:val="clear" w:color="auto" w:fill="FFFFFF"/>
-        </w:rPr>
-        <w:t>7</w:t>
-      </w:r>
-      <w:r>
-        <w:rPr>
-          <w:rFonts w:ascii="Helvetica" w:hAnsi="Helvetica" w:cs="Helvetica"/>
-          <w:spacing w:val="2"/>
-          <w:shd w:val="clear" w:color="auto" w:fill="FFFFFF"/>
-        </w:rPr>
-        <w:t>(14), 41 - 69. (2016). </w:t>
-      </w:r>
-      <w:r>
-        <w:t>[fecha de Consulta 22 de marzo de 2021]. Disponible en: https://www.redalyc.org/jatsRepo/4772/477249927002/html/index.html</w:t>
-      </w:r>
-    </w:p>
-    <w:p>
-      <w:pPr>
-        <w:pStyle w:val="Textonotapie"/>
-        <w:jc w:val="left"/>
-      </w:pPr>
-      <w:r>
-        <w:t xml:space="preserve"> </w:t>
-      </w:r>
-    </w:p>
-  </w:footnote>
-  <w:footnote w:id="10">
-    <w:p>
-      <w:pPr>
-        <w:pStyle w:val="Textonotapie"/>
-        <w:jc w:val="left"/>
-        <w:rPr>
-          <w:lang w:val="en-US"/>
-        </w:rPr>
-      </w:pPr>
-      <w:r>
-        <w:rPr>
-          <w:rStyle w:val="Refdenotaalpie"/>
-        </w:rPr>
-        <w:footnoteRef/>
-      </w:r>
-      <w:r>
-        <w:rPr>
-          <w:lang w:val="en-US"/>
-        </w:rPr>
-        <w:t xml:space="preserve"> R. McLaughlin, Future Teachers to The Competences to The Using of Information and Communication Technology for Teaching, Revista electrónica de tecnología educativa, pp. 1–18, 2017.</w:t>
+        </w:rPr>
+        <w:t>Psicothema</w:t>
+      </w:r>
+      <w:r>
+        <w:t>, 2000.</w:t>
       </w:r>
     </w:p>
   </w:footnote>
@@ -13517,104 +13218,43 @@
     <w:p>
       <w:pPr>
         <w:pStyle w:val="Textonotapie"/>
-        <w:jc w:val="left"/>
       </w:pPr>
       <w:r>
         <w:rPr>
           <w:rStyle w:val="Refdenotaalpie"/>
+          <w:b/>
+          <w:bCs/>
         </w:rPr>
         <w:footnoteRef/>
       </w:r>
       <w:r>
-        <w:t xml:space="preserve"> Llorens, María. Detección temprana de dificultades de lectoescritura en Madrid. Memoria para optar al grado de doctora Universidad Complutense De Madrid</w:t>
+        <w:rPr>
+          <w:b/>
+          <w:bCs/>
+        </w:rPr>
+        <w:t xml:space="preserve"> </w:t>
+      </w:r>
+      <w:r>
+        <w:t>Quilca Calo</w:t>
+      </w:r>
+      <w:r>
+        <w:t>,</w:t>
+      </w:r>
+      <w:r>
+        <w:t xml:space="preserve"> María Fanny</w:t>
+      </w:r>
+      <w:r>
+        <w:t xml:space="preserve">. </w:t>
+      </w:r>
+      <w:r>
+        <w:t>Herramienta web 2.0 para el aprendizaje de la multiplicación en tercer grado de Educación General Básica</w:t>
+      </w:r>
+      <w:r>
+        <w:t xml:space="preserve">. Universidad Tecnológica Israel Escuela De Postgrados Maestría En Educación. Quito Ecuador 2020  </w:t>
       </w:r>
     </w:p>
   </w:footnote>
   <w:footnote w:id="12">
-    <w:p>
-      <w:pPr>
-        <w:pStyle w:val="Textonotapie"/>
-        <w:jc w:val="left"/>
-      </w:pPr>
-      <w:r>
-        <w:rPr>
-          <w:rStyle w:val="Refdenotaalpie"/>
-        </w:rPr>
-        <w:footnoteRef/>
-      </w:r>
-      <w:r>
-        <w:t xml:space="preserve"> S. Alvarado, H.; Damians, MA.; Gómez, E.; Martorell, N.; Salas, A.; Sancho, “DISLEXIA. DETECCIÓN, DIAGNÓSTICO E INTERVENCIÓN INTERDISCIPLINAR”, pp. 1–26.</w:t>
-      </w:r>
-    </w:p>
-  </w:footnote>
-  <w:footnote w:id="13">
-    <w:p>
-      <w:pPr>
-        <w:pStyle w:val="Textonotapie"/>
-        <w:jc w:val="left"/>
-      </w:pPr>
-      <w:r>
-        <w:rPr>
-          <w:rStyle w:val="Refdenotaalpie"/>
-        </w:rPr>
-        <w:footnoteRef/>
-      </w:r>
-      <w:r>
-        <w:t xml:space="preserve"> A. Rodríguez y L. Borja, “Análisis cualitativo de un instrumento para detectar errores de tipo disléxico (IDETID-LEA)”, </w:t>
-      </w:r>
-      <w:r>
-        <w:rPr>
-          <w:i/>
-          <w:iCs/>
-        </w:rPr>
-        <w:t>Psicothema</w:t>
-      </w:r>
-      <w:r>
-        <w:t>, 2000.</w:t>
-      </w:r>
-    </w:p>
-  </w:footnote>
-  <w:footnote w:id="14">
-    <w:p>
-      <w:pPr>
-        <w:pStyle w:val="Textonotapie"/>
-      </w:pPr>
-      <w:r>
-        <w:rPr>
-          <w:rStyle w:val="Refdenotaalpie"/>
-          <w:b/>
-          <w:bCs/>
-        </w:rPr>
-        <w:footnoteRef/>
-      </w:r>
-      <w:r>
-        <w:rPr>
-          <w:b/>
-          <w:bCs/>
-        </w:rPr>
-        <w:t xml:space="preserve"> </w:t>
-      </w:r>
-      <w:r>
-        <w:t>Quilca Calo</w:t>
-      </w:r>
-      <w:r>
-        <w:t>,</w:t>
-      </w:r>
-      <w:r>
-        <w:t xml:space="preserve"> María Fanny</w:t>
-      </w:r>
-      <w:r>
-        <w:t xml:space="preserve">. </w:t>
-      </w:r>
-      <w:r>
-        <w:t>Herramienta web 2.0 para el aprendizaje de la multiplicación en tercer grado de Educación General Básica</w:t>
-      </w:r>
-      <w:r>
-        <w:t xml:space="preserve">. Universidad Tecnológica Israel Escuela De Postgrados Maestría En Educación. Quito Ecuador 2020  </w:t>
-      </w:r>
-    </w:p>
-  </w:footnote>
-  <w:footnote w:id="15">
     <w:p>
       <w:pPr>
         <w:pStyle w:val="Textonotapie"/>
@@ -13810,47 +13450,162 @@
       </w:r>
     </w:p>
   </w:footnote>
+  <w:footnote w:id="13">
+    <w:p>
+      <w:pPr>
+        <w:pStyle w:val="Textonotapie"/>
+        <w:rPr>
+          <w:b/>
+          <w:bCs/>
+        </w:rPr>
+      </w:pPr>
+      <w:r>
+        <w:rPr>
+          <w:rStyle w:val="Refdenotaalpie"/>
+          <w:b/>
+          <w:bCs/>
+        </w:rPr>
+        <w:footnoteRef/>
+      </w:r>
+      <w:r>
+        <w:rPr>
+          <w:b/>
+          <w:bCs/>
+        </w:rPr>
+        <w:t xml:space="preserve"> </w:t>
+      </w:r>
+      <w:r>
+        <w:t>Campuez Méndez Sandra Elizabeth</w:t>
+      </w:r>
+      <w:r>
+        <w:t xml:space="preserve">. </w:t>
+      </w:r>
+      <w:r>
+        <w:t>Página Web Para Favorecer El Aprendizaje De La Matemática En Niños De Inicial 2</w:t>
+      </w:r>
+      <w:r>
+        <w:t xml:space="preserve">. </w:t>
+      </w:r>
+      <w:r>
+        <w:t>Universidad Tecnológica Israel</w:t>
+      </w:r>
+      <w:r>
+        <w:t>. Quito Ecuador 2020.</w:t>
+      </w:r>
+    </w:p>
+  </w:footnote>
+  <w:footnote w:id="14">
+    <w:p>
+      <w:pPr>
+        <w:pStyle w:val="Textonotapie"/>
+        <w:jc w:val="left"/>
+      </w:pPr>
+      <w:r>
+        <w:rPr>
+          <w:rStyle w:val="Refdenotaalpie"/>
+          <w:b/>
+          <w:bCs/>
+        </w:rPr>
+        <w:footnoteRef/>
+      </w:r>
+      <w:r>
+        <w:rPr>
+          <w:b/>
+          <w:bCs/>
+        </w:rPr>
+        <w:t xml:space="preserve"> </w:t>
+      </w:r>
+      <w:r>
+        <w:t>Boude Figueredo Óscar</w:t>
+      </w:r>
+      <w:r>
+        <w:t>,</w:t>
+      </w:r>
+      <w:r>
+        <w:t xml:space="preserve"> </w:t>
+      </w:r>
+      <w:r>
+        <w:t xml:space="preserve">Sarmiento </w:t>
+      </w:r>
+      <w:r>
+        <w:t>Jenny Andrea.</w:t>
+      </w:r>
+      <w:r>
+        <w:t xml:space="preserve"> </w:t>
+      </w:r>
+      <w:r>
+        <w:t>Herramientas web 2.0: efecto en los</w:t>
+      </w:r>
+      <w:r>
+        <w:t xml:space="preserve"> </w:t>
+      </w:r>
+      <w:r>
+        <w:t>aprendizajes de los jóvenes colombianos</w:t>
+      </w:r>
+      <w:r>
+        <w:t xml:space="preserve">. </w:t>
+      </w:r>
+      <w:r>
+        <w:t>Universidad de La Sabana de Chía, Colombia</w:t>
+      </w:r>
+      <w:r>
+        <w:t xml:space="preserve">. año 2016 </w:t>
+      </w:r>
+    </w:p>
+  </w:footnote>
+  <w:footnote w:id="15">
+    <w:p>
+      <w:pPr>
+        <w:pStyle w:val="Textonotapie"/>
+      </w:pPr>
+      <w:r>
+        <w:rPr>
+          <w:rStyle w:val="Refdenotaalpie"/>
+          <w:b/>
+          <w:bCs/>
+        </w:rPr>
+        <w:footnoteRef/>
+      </w:r>
+      <w:r>
+        <w:rPr>
+          <w:b/>
+          <w:bCs/>
+        </w:rPr>
+        <w:t xml:space="preserve"> </w:t>
+      </w:r>
+      <w:r>
+        <w:t>Martín, M. M., Hernández-Suarez, C. A., &amp; Mendoza-Lizcano, S. M. (2017). Ambientes de aprendizaje basados en herramientas web para el desarrollo de competencias TIC en la docencia. Revista Perspectivas, 2(1), 97–104. https://doi.org/10.22463/25909215.1282</w:t>
+      </w:r>
+    </w:p>
+  </w:footnote>
   <w:footnote w:id="16">
     <w:p>
       <w:pPr>
         <w:pStyle w:val="Textonotapie"/>
-        <w:rPr>
+      </w:pPr>
+      <w:r>
+        <w:rPr>
+          <w:rStyle w:val="Refdenotaalpie"/>
           <w:b/>
           <w:bCs/>
         </w:rPr>
-      </w:pPr>
-      <w:r>
-        <w:rPr>
-          <w:rStyle w:val="Refdenotaalpie"/>
+        <w:footnoteRef/>
+      </w:r>
+      <w:r>
+        <w:rPr>
           <w:b/>
           <w:bCs/>
         </w:rPr>
-        <w:footnoteRef/>
-      </w:r>
-      <w:r>
-        <w:rPr>
-          <w:b/>
-          <w:bCs/>
-        </w:rPr>
         <w:t xml:space="preserve"> </w:t>
       </w:r>
       <w:r>
-        <w:t>Campuez Méndez Sandra Elizabeth</w:t>
-      </w:r>
-      <w:r>
-        <w:t xml:space="preserve">. </w:t>
-      </w:r>
-      <w:r>
-        <w:t>Página Web Para Favorecer El Aprendizaje De La Matemática En Niños De Inicial 2</w:t>
-      </w:r>
-      <w:r>
-        <w:t xml:space="preserve">. </w:t>
-      </w:r>
-      <w:r>
-        <w:t>Universidad Tecnológica Israel</w:t>
-      </w:r>
-      <w:r>
-        <w:t>. Quito Ecuador 2020.</w:t>
+        <w:t>Pabón-Gómez Jorge.</w:t>
+      </w:r>
+      <w:r>
+        <w:t xml:space="preserve"> </w:t>
+      </w:r>
+      <w:r>
+        <w:t>Las Tics Y La Lúdica Como Herramientas Facilitadoras En El Aprendizaje De La Matemática. Eco.Mat. 2014; 5(1): 37-48.</w:t>
       </w:r>
     </w:p>
   </w:footnote>
@@ -13863,53 +13618,17 @@
       <w:r>
         <w:rPr>
           <w:rStyle w:val="Refdenotaalpie"/>
-          <w:b/>
-          <w:bCs/>
         </w:rPr>
         <w:footnoteRef/>
       </w:r>
       <w:r>
-        <w:rPr>
-          <w:b/>
-          <w:bCs/>
-        </w:rPr>
         <w:t xml:space="preserve"> </w:t>
       </w:r>
       <w:r>
-        <w:t>Boude Figueredo Óscar</w:t>
-      </w:r>
-      <w:r>
-        <w:t>,</w:t>
-      </w:r>
-      <w:r>
-        <w:t xml:space="preserve"> </w:t>
-      </w:r>
-      <w:r>
-        <w:t xml:space="preserve">Sarmiento </w:t>
-      </w:r>
-      <w:r>
-        <w:t>Jenny Andrea.</w:t>
-      </w:r>
-      <w:r>
-        <w:t xml:space="preserve"> </w:t>
-      </w:r>
-      <w:r>
-        <w:t>Herramientas web 2.0: efecto en los</w:t>
-      </w:r>
-      <w:r>
-        <w:t xml:space="preserve"> </w:t>
-      </w:r>
-      <w:r>
-        <w:t>aprendizajes de los jóvenes colombianos</w:t>
-      </w:r>
-      <w:r>
-        <w:t xml:space="preserve">. </w:t>
-      </w:r>
-      <w:r>
-        <w:t>Universidad de La Sabana de Chía, Colombia</w:t>
-      </w:r>
-      <w:r>
-        <w:t xml:space="preserve">. año 2016 </w:t>
+        <w:rPr>
+          <w:rStyle w:val="mh6"/>
+        </w:rPr>
+        <w:t>ROCA José Miguel. ¿Qué es una app? [en línea]. 2018. [Consultado: 3 de octubre de 2018]. Disponible en Internet: http://www.informeticplus.com/que-es-una-app</w:t>
       </w:r>
     </w:p>
   </w:footnote>
@@ -13917,24 +13636,22 @@
     <w:p>
       <w:pPr>
         <w:pStyle w:val="Textonotapie"/>
+        <w:jc w:val="left"/>
       </w:pPr>
       <w:r>
         <w:rPr>
           <w:rStyle w:val="Refdenotaalpie"/>
-          <w:b/>
-          <w:bCs/>
         </w:rPr>
         <w:footnoteRef/>
       </w:r>
       <w:r>
-        <w:rPr>
-          <w:b/>
-          <w:bCs/>
-        </w:rPr>
         <w:t xml:space="preserve"> </w:t>
       </w:r>
       <w:r>
-        <w:t>Martín, M. M., Hernández-Suarez, C. A., &amp; Mendoza-Lizcano, S. M. (2017). Ambientes de aprendizaje basados en herramientas web para el desarrollo de competencias TIC en la docencia. Revista Perspectivas, 2(1), 97–104. https://doi.org/10.22463/25909215.1282</w:t>
+        <w:rPr>
+          <w:rStyle w:val="addmd"/>
+        </w:rPr>
+        <w:t>José Miguel Sagüillo, José Miguel. El pensamiento lógico-matemático. ediciones Akal S.A. Madrid España 2008</w:t>
       </w:r>
     </w:p>
   </w:footnote>
@@ -13942,30 +13659,37 @@
     <w:p>
       <w:pPr>
         <w:pStyle w:val="Textonotapie"/>
+        <w:jc w:val="left"/>
       </w:pPr>
       <w:r>
         <w:rPr>
           <w:rStyle w:val="Refdenotaalpie"/>
-          <w:b/>
-          <w:bCs/>
         </w:rPr>
         <w:footnoteRef/>
       </w:r>
       <w:r>
-        <w:rPr>
-          <w:b/>
-          <w:bCs/>
-        </w:rPr>
-        <w:t xml:space="preserve"> </w:t>
-      </w:r>
-      <w:r>
-        <w:t>Pabón-Gómez Jorge.</w:t>
-      </w:r>
-      <w:r>
-        <w:t xml:space="preserve"> </w:t>
-      </w:r>
-      <w:r>
-        <w:t>Las Tics Y La Lúdica Como Herramientas Facilitadoras En El Aprendizaje De La Matemática. Eco.Mat. 2014; 5(1): 37-48.</w:t>
+        <w:t xml:space="preserve"> Calidad del producto software. En: ISO 25000. [En línea]. [Consultado: </w:t>
+      </w:r>
+      <w:r>
+        <w:t>01</w:t>
+      </w:r>
+      <w:r>
+        <w:t xml:space="preserve"> de </w:t>
+      </w:r>
+      <w:r>
+        <w:t>marzo</w:t>
+      </w:r>
+      <w:r>
+        <w:t xml:space="preserve"> de 20</w:t>
+      </w:r>
+      <w:r>
+        <w:t>21</w:t>
+      </w:r>
+      <w:r>
+        <w:t xml:space="preserve">]. Disponible en internet: </w:t>
+      </w:r>
+      <w:r>
+        <w:t>https://iso25000.com/index.php/normas-iso-25000/iso-25010</w:t>
       </w:r>
     </w:p>
   </w:footnote>
@@ -13982,13 +13706,7 @@
         <w:footnoteRef/>
       </w:r>
       <w:r>
-        <w:t xml:space="preserve"> </w:t>
-      </w:r>
-      <w:r>
-        <w:rPr>
-          <w:rStyle w:val="mh6"/>
-        </w:rPr>
-        <w:t>ROCA José Miguel. ¿Qué es una app? [en línea]. 2018. [Consultado: 3 de octubre de 2018]. Disponible en Internet: http://www.informeticplus.com/que-es-una-app</w:t>
+        <w:t xml:space="preserve"> Aprendiendo Matemáticas: Como Desarrollar El Pensamiento Lógico Matemático en la Infancia [Consultado:28 de febrero de 2021]. Disponible en: https://aprendiendomatematicas.com/pensamiento-logico-matematico/</w:t>
       </w:r>
     </w:p>
   </w:footnote>
@@ -14005,13 +13723,7 @@
         <w:footnoteRef/>
       </w:r>
       <w:r>
-        <w:t xml:space="preserve"> </w:t>
-      </w:r>
-      <w:r>
-        <w:rPr>
-          <w:rStyle w:val="addmd"/>
-        </w:rPr>
-        <w:t>José Miguel Sagüillo, José Miguel. El pensamiento lógico-matemático. ediciones Akal S.A. Madrid España 2008</w:t>
+        <w:t xml:space="preserve"> KUHN, V. Los paradigmas y las evoluciones científicas hoy van de Kuhn. [en línea]. 2017. [Consultado: 28 de febrero de 2021]. Disponible en Internet: https://cuentos-cuanticos.com/2013/07/21/los-paradigmas-y-las-revoluciones-cientificas-hoy-va-de-kuhn/</w:t>
       </w:r>
     </w:p>
   </w:footnote>
@@ -14028,28 +13740,7 @@
         <w:footnoteRef/>
       </w:r>
       <w:r>
-        <w:t xml:space="preserve"> Calidad del producto software. En: ISO 25000. [En línea]. [Consultado: </w:t>
-      </w:r>
-      <w:r>
-        <w:t>01</w:t>
-      </w:r>
-      <w:r>
-        <w:t xml:space="preserve"> de </w:t>
-      </w:r>
-      <w:r>
-        <w:t>marzo</w:t>
-      </w:r>
-      <w:r>
-        <w:t xml:space="preserve"> de 20</w:t>
-      </w:r>
-      <w:r>
-        <w:t>21</w:t>
-      </w:r>
-      <w:r>
-        <w:t xml:space="preserve">]. Disponible en internet: </w:t>
-      </w:r>
-      <w:r>
-        <w:t>https://iso25000.com/index.php/normas-iso-25000/iso-25010</w:t>
+        <w:t xml:space="preserve"> SANPIERI HERNÁNDEZ, Roberto, COLLADO FERNÁNDEZ, Carlos, LUCIO BAPTISTA, Pilar. Metodología de la investigación McGraw-Hill interamericana, México D.F 2003. Disponible en: http://metodos-comunicacion.sociales.uba.ar/files/2014/04/Hernandez-Sampieri-Cap-1.pdf</w:t>
       </w:r>
     </w:p>
   </w:footnote>
@@ -14066,7 +13757,7 @@
         <w:footnoteRef/>
       </w:r>
       <w:r>
-        <w:t xml:space="preserve"> Aprendiendo Matemáticas: Como Desarrollar El Pensamiento Lógico Matemático en la Infancia [Consultado:28 de febrero de 2021]. Disponible en: https://aprendiendomatematicas.com/pensamiento-logico-matematico/</w:t>
+        <w:t xml:space="preserve"> del canto, ero; silva, Alicia. metodología cuantitativa: abordaje desde la complementariedad en ciencias sociales, revista de ciencias sociales (cr), vol. iii, núm. 141, 2013, pp. 25-34 Universidad de Costa Rica. Disponible en: http://www.redalyc.org/pdf/153/15329875002.pdf</w:t>
       </w:r>
     </w:p>
   </w:footnote>
@@ -14083,62 +13774,11 @@
         <w:footnoteRef/>
       </w:r>
       <w:r>
-        <w:t xml:space="preserve"> KUHN, V. Los paradigmas y las evoluciones científicas hoy van de Kuhn. [en línea]. 2017. [Consultado: 28 de febrero de 2021]. Disponible en Internet: https://cuentos-cuanticos.com/2013/07/21/los-paradigmas-y-las-revoluciones-cientificas-hoy-va-de-kuhn/</w:t>
+        <w:t xml:space="preserve"> Martínez Pérez, Raúl, Rodríguez Esponda, Eddy. Manual De Metodología De La Investigación Científica. Disponible En: Http://Www.Sld.Cu/Galerias/Pdf/Sitios/Cielam/Manual_De_Metodologia_Deinvestigaciones._1.Pdf</w:t>
       </w:r>
     </w:p>
   </w:footnote>
   <w:footnote w:id="25">
-    <w:p>
-      <w:pPr>
-        <w:pStyle w:val="Textonotapie"/>
-        <w:jc w:val="left"/>
-      </w:pPr>
-      <w:r>
-        <w:rPr>
-          <w:rStyle w:val="Refdenotaalpie"/>
-        </w:rPr>
-        <w:footnoteRef/>
-      </w:r>
-      <w:r>
-        <w:t xml:space="preserve"> SANPIERI HERNÁNDEZ, Roberto, COLLADO FERNÁNDEZ, Carlos, LUCIO BAPTISTA, Pilar. Metodología de la investigación McGraw-Hill interamericana, México D.F 2003. Disponible en: http://metodos-comunicacion.sociales.uba.ar/files/2014/04/Hernandez-Sampieri-Cap-1.pdf</w:t>
-      </w:r>
-    </w:p>
-  </w:footnote>
-  <w:footnote w:id="26">
-    <w:p>
-      <w:pPr>
-        <w:pStyle w:val="Textonotapie"/>
-        <w:jc w:val="left"/>
-      </w:pPr>
-      <w:r>
-        <w:rPr>
-          <w:rStyle w:val="Refdenotaalpie"/>
-        </w:rPr>
-        <w:footnoteRef/>
-      </w:r>
-      <w:r>
-        <w:t xml:space="preserve"> del canto, ero; silva, Alicia. metodología cuantitativa: abordaje desde la complementariedad en ciencias sociales, revista de ciencias sociales (cr), vol. iii, núm. 141, 2013, pp. 25-34 Universidad de Costa Rica. Disponible en: http://www.redalyc.org/pdf/153/15329875002.pdf</w:t>
-      </w:r>
-    </w:p>
-  </w:footnote>
-  <w:footnote w:id="27">
-    <w:p>
-      <w:pPr>
-        <w:pStyle w:val="Textonotapie"/>
-        <w:jc w:val="left"/>
-      </w:pPr>
-      <w:r>
-        <w:rPr>
-          <w:rStyle w:val="Refdenotaalpie"/>
-        </w:rPr>
-        <w:footnoteRef/>
-      </w:r>
-      <w:r>
-        <w:t xml:space="preserve"> Martínez Pérez, Raúl, Rodríguez Esponda, Eddy. Manual De Metodología De La Investigación Científica. Disponible En: Http://Www.Sld.Cu/Galerias/Pdf/Sitios/Cielam/Manual_De_Metodologia_Deinvestigaciones._1.Pdf</w:t>
-      </w:r>
-    </w:p>
-  </w:footnote>
-  <w:footnote w:id="28">
     <w:p>
       <w:pPr>
         <w:pStyle w:val="Textonotapie"/>

</xml_diff>

<commit_message>
termino primer capitulo del informe
</commit_message>
<xml_diff>
--- a/PROYECTO DE GRADO CARLOS TORRES V.1-2022.docx
+++ b/PROYECTO DE GRADO CARLOS TORRES V.1-2022.docx
@@ -615,15 +615,7 @@
                 <w:rFonts w:cs="Arial"/>
                 <w:noProof/>
               </w:rPr>
-              <w:t>1. PROBLEMA DE INVESTIGACIÓ</w:t>
-            </w:r>
-            <w:r>
-              <w:rPr>
-                <w:rStyle w:val="Hipervnculo"/>
-                <w:rFonts w:cs="Arial"/>
-                <w:noProof/>
-              </w:rPr>
-              <w:t>N</w:t>
+              <w:t>1. PROBLEMA DE INVESTIGACIÓN</w:t>
             </w:r>
             <w:r>
               <w:rPr>
@@ -1261,7 +1253,21 @@
                 <w:rStyle w:val="Hipervnculo"/>
                 <w:noProof/>
               </w:rPr>
-              <w:t>1.7 JUSTIFICACIÓN</w:t>
+              <w:t>1.7 JUSTIFICAC</w:t>
+            </w:r>
+            <w:r>
+              <w:rPr>
+                <w:rStyle w:val="Hipervnculo"/>
+                <w:noProof/>
+              </w:rPr>
+              <w:t>I</w:t>
+            </w:r>
+            <w:r>
+              <w:rPr>
+                <w:rStyle w:val="Hipervnculo"/>
+                <w:noProof/>
+              </w:rPr>
+              <w:t>ÓN</w:t>
             </w:r>
             <w:r>
               <w:rPr>
@@ -2382,7 +2388,19 @@
               <w:rPr>
                 <w:rStyle w:val="Hipervnculo"/>
               </w:rPr>
-              <w:t>2.6.1. Hipótesis de Investigación</w:t>
+              <w:t>2.6.1. Hipótes</w:t>
+            </w:r>
+            <w:r>
+              <w:rPr>
+                <w:rStyle w:val="Hipervnculo"/>
+              </w:rPr>
+              <w:t>i</w:t>
+            </w:r>
+            <w:r>
+              <w:rPr>
+                <w:rStyle w:val="Hipervnculo"/>
+              </w:rPr>
+              <w:t>s de Investigación</w:t>
             </w:r>
             <w:r>
               <w:rPr>
@@ -4616,8 +4634,8 @@
           <w:rFonts w:cs="Arial"/>
         </w:rPr>
       </w:pPr>
-      <w:bookmarkStart w:id="11" w:name="_Hlk67500507"/>
-      <w:bookmarkStart w:id="12" w:name="_Toc99380694"/>
+      <w:bookmarkStart w:id="11" w:name="_Toc99380694"/>
+      <w:bookmarkStart w:id="12" w:name="_Hlk67500507"/>
       <w:r>
         <w:rPr>
           <w:rFonts w:cs="Arial"/>
@@ -4654,7 +4672,7 @@
         </w:rPr>
         <w:t>Específicos</w:t>
       </w:r>
-      <w:bookmarkEnd w:id="12"/>
+      <w:bookmarkEnd w:id="11"/>
       <w:r>
         <w:rPr>
           <w:rFonts w:cs="Arial"/>
@@ -4809,7 +4827,7 @@
       <w:r>
         <w:t xml:space="preserve">del </w:t>
       </w:r>
-      <w:bookmarkEnd w:id="11"/>
+      <w:bookmarkEnd w:id="12"/>
       <w:r>
         <w:t>uso de este tipo de tecnologías vinculadas a los procesos de atención al usuario de la empresa Motorepuestos.</w:t>
       </w:r>
@@ -4825,6 +4843,15 @@
     </w:p>
     <w:p>
       <w:pPr>
+        <w:pStyle w:val="Prrafodelista"/>
+        <w:spacing w:after="200" w:line="276" w:lineRule="auto"/>
+        <w:rPr>
+          <w:color w:val="000000"/>
+        </w:rPr>
+      </w:pPr>
+    </w:p>
+    <w:p>
+      <w:pPr>
         <w:pStyle w:val="Ttulo2"/>
         <w:rPr>
           <w:szCs w:val="24"/>
@@ -4860,10 +4887,25 @@
         <w:t xml:space="preserve">y satisfacer plenamente las necesidades en cuanto a la adquisición de nuevas herramientas que sirvan de ayuda </w:t>
       </w:r>
       <w:r>
-        <w:t xml:space="preserve">en esta labor, por que esto puede brindar soluciones alternativas  a los problemas presentes en lugar donde se llevara a cabo la investigación, ofreciendo a las personas que también están relacionadas en </w:t>
-      </w:r>
-      <w:r>
-        <w:t>este proyecto y la empleabilidad de nuevos recursos para enfrentar las labores diarias del centro de servicio que será participe del proyecto.</w:t>
+        <w:t xml:space="preserve">en esta labor, por que esto puede brindar soluciones alternativas a los problemas presentes en </w:t>
+      </w:r>
+      <w:r>
+        <w:t xml:space="preserve">el </w:t>
+      </w:r>
+      <w:r>
+        <w:t xml:space="preserve">lugar donde se llevara a cabo la investigación, ofreciendo a las personas que también están relacionadas en </w:t>
+      </w:r>
+      <w:r>
+        <w:t>este proyecto</w:t>
+      </w:r>
+      <w:r>
+        <w:t>,</w:t>
+      </w:r>
+      <w:r>
+        <w:t xml:space="preserve"> </w:t>
+      </w:r>
+      <w:r>
+        <w:t xml:space="preserve"> la empleabilidad de nuevos recursos para enfrentar las labores diarias del centro de servicio que será participe del proyecto.</w:t>
       </w:r>
     </w:p>
     <w:p/>
@@ -4895,18 +4937,168 @@
       <w:r>
         <w:t xml:space="preserve">para </w:t>
       </w:r>
-      <w:proofErr w:type="gramStart"/>
-      <w:r>
-        <w:t>el tratamientos</w:t>
-      </w:r>
-      <w:proofErr w:type="gramEnd"/>
-      <w:r>
-        <w:t xml:space="preserve"> de datos dentro de una empresa  </w:t>
+      <w:r>
+        <w:t>el tratamiento</w:t>
+      </w:r>
+      <w:r>
+        <w:t xml:space="preserve"> de datos dentro de una empresa</w:t>
+      </w:r>
+      <w:r>
+        <w:t xml:space="preserve">; ya que con el </w:t>
+      </w:r>
+      <w:r>
+        <w:t>uso de las TIC</w:t>
+      </w:r>
+      <w:r>
+        <w:t xml:space="preserve"> como herramientas de apoyo en la gestión y administración de datos</w:t>
+      </w:r>
+      <w:r>
+        <w:t xml:space="preserve"> y </w:t>
+      </w:r>
+      <w:r>
+        <w:t xml:space="preserve">por las constantes actualizaciones en este campo </w:t>
+      </w:r>
+      <w:r>
+        <w:t xml:space="preserve">que </w:t>
+      </w:r>
+      <w:r>
+        <w:t>ha llevado a proponer nuevas formas y herramientas en la manipulación de datos para una empresa</w:t>
+      </w:r>
+      <w:r>
+        <w:t xml:space="preserve"> </w:t>
+      </w:r>
+      <w:r>
+        <w:t>l</w:t>
+      </w:r>
+      <w:r>
+        <w:t>as TIC se han convertido en soluciones tecnológicas las cuales en la actualidad s</w:t>
+      </w:r>
+      <w:r>
+        <w:t xml:space="preserve">on implementadas como </w:t>
+      </w:r>
+      <w:r>
+        <w:t xml:space="preserve">nuevas estrategias para afrontar los diferentes retos a los cuales se debe de enfrentar una empresa </w:t>
+      </w:r>
+      <w:r>
+        <w:t>en cuanto a todo proceso enfocado a servicio al cliente</w:t>
+      </w:r>
+      <w:r>
+        <w:t>, como lo menciona</w:t>
+      </w:r>
+      <w:r>
+        <w:t xml:space="preserve"> </w:t>
+      </w:r>
+      <w:r>
+        <w:t>Jaramillo García Miguel Xavier</w:t>
+      </w:r>
+      <w:r>
+        <w:t xml:space="preserve"> en su proyecto de </w:t>
+      </w:r>
+      <w:r>
+        <w:t>investigación:</w:t>
       </w:r>
     </w:p>
     <w:p/>
     <w:p>
       <w:pPr>
+        <w:ind w:left="567" w:right="567"/>
+      </w:pPr>
+      <w:r>
+        <w:t>“</w:t>
+      </w:r>
+      <w:r>
+        <w:t>El servicio al cliente es uno de los pilares de la rentabilidad y el</w:t>
+      </w:r>
+      <w:r>
+        <w:t xml:space="preserve"> </w:t>
+      </w:r>
+      <w:r>
+        <w:t>posicionamiento de cualquier negocio, pues se centra de manera directa</w:t>
+      </w:r>
+      <w:r>
+        <w:t xml:space="preserve"> </w:t>
+      </w:r>
+      <w:r>
+        <w:t>en la satisfacción de los consumidores y en la optimización de su</w:t>
+      </w:r>
+      <w:r>
+        <w:t xml:space="preserve"> </w:t>
+      </w:r>
+      <w:r>
+        <w:t>experiencia e interacción con una marca. Engloba todas aquellas</w:t>
+      </w:r>
+      <w:r>
+        <w:t xml:space="preserve"> </w:t>
+      </w:r>
+      <w:r>
+        <w:t>estrategias, actividades y procesos orientados a satisfacer a las</w:t>
+      </w:r>
+      <w:r>
+        <w:t xml:space="preserve"> </w:t>
+      </w:r>
+      <w:r>
+        <w:t>necesidades de los usuarios de un producto o servicio</w:t>
+      </w:r>
+      <w:r>
+        <w:rPr>
+          <w:rStyle w:val="Refdenotaalpie"/>
+        </w:rPr>
+        <w:footnoteReference w:id="8"/>
+      </w:r>
+      <w:r>
+        <w:t>.</w:t>
+      </w:r>
+      <w:r>
+        <w:t>”</w:t>
+      </w:r>
+    </w:p>
+    <w:p>
+      <w:pPr>
+        <w:ind w:right="567"/>
+      </w:pPr>
+    </w:p>
+    <w:p>
+      <w:pPr>
+        <w:ind w:right="567"/>
+      </w:pPr>
+      <w:r>
+        <w:t>Por esto se busca implementar una herramienta de</w:t>
+      </w:r>
+      <w:r>
+        <w:t xml:space="preserve">l tipo </w:t>
+      </w:r>
+      <w:r>
+        <w:t xml:space="preserve">aplicación </w:t>
+      </w:r>
+      <w:r>
+        <w:t xml:space="preserve">web como estrategia para </w:t>
+      </w:r>
+      <w:r>
+        <w:t>la optimización</w:t>
+      </w:r>
+      <w:r>
+        <w:t xml:space="preserve"> </w:t>
+      </w:r>
+      <w:r>
+        <w:t>los procesos de gestión y administración de datos al interior de un</w:t>
+      </w:r>
+      <w:r>
+        <w:t>a</w:t>
+      </w:r>
+      <w:r>
+        <w:t xml:space="preserve"> empresa </w:t>
+      </w:r>
+      <w:r>
+        <w:t>para fortalecer la labores que están relacionados con el tratamiento de datos</w:t>
+      </w:r>
+      <w:r>
+        <w:t xml:space="preserve"> para así agilizar y mejorar dichos procesos con el fin de aumentar la calidad del servicio al cliente que una empresa puede ofrecer.</w:t>
+      </w:r>
+    </w:p>
+    <w:p/>
+    <w:p/>
+    <w:p>
+      <w:pPr>
         <w:pStyle w:val="Ttulo2"/>
         <w:rPr>
           <w:szCs w:val="24"/>
@@ -4982,6 +5174,28 @@
     </w:p>
     <w:p/>
     <w:p>
+      <w:r>
+        <w:t>Este proyecto es viable operativamente ya que existe la necesidad de mejorar los procesos de gestión y administración de datos y facilitar el acceso a es</w:t>
+      </w:r>
+      <w:r>
+        <w:t>t</w:t>
+      </w:r>
+      <w:r>
+        <w:t xml:space="preserve">os </w:t>
+      </w:r>
+      <w:r>
+        <w:t>mismos</w:t>
+      </w:r>
+      <w:r>
+        <w:t xml:space="preserve"> por parte del personal técnico y operativo de un centro de servicio técnico de motocicl</w:t>
+      </w:r>
+      <w:r>
+        <w:t xml:space="preserve">etas y el investigador cuenta con el conocimiento suficiente para abordar desde el punto de vista tecnológico la solución planteada para la población elegida </w:t>
+      </w:r>
+    </w:p>
+    <w:p/>
+    <w:p/>
+    <w:p>
       <w:pPr>
         <w:pStyle w:val="Ttulo3"/>
         <w:rPr>
@@ -5035,6 +5249,16 @@
     </w:p>
     <w:p/>
     <w:p>
+      <w:r>
+        <w:t xml:space="preserve">Es importante la viabilidad técnica debido a que se puede construir los recursos necesarios para </w:t>
+      </w:r>
+      <w:r>
+        <w:t>concientizar a las personas de la importancia del uso de herramientas tecnológicas para mejorar y garantizar el uso, gestión y administración de datos de una empresa, además el investigador tiene el acceso a herramientas tecnológicas suficientes y adecuadas para el desarrollo de la herramienta propuesta.</w:t>
+      </w:r>
+    </w:p>
+    <w:p/>
+    <w:p/>
+    <w:p>
       <w:pPr>
         <w:pStyle w:val="Ttulo3"/>
         <w:rPr>
@@ -5084,770 +5308,736 @@
           <w:rFonts w:cs="Arial"/>
         </w:rPr>
         <w:t xml:space="preserve"> </w:t>
+      </w:r>
+    </w:p>
+    <w:p/>
+    <w:p>
+      <w:r>
+        <w:t>Este proyecto es viable económicamente puesto que el presupuesto requerido para la elaboración del proyecto deberá ser asumido en su totalidad por el investigador.</w:t>
+      </w:r>
+    </w:p>
+    <w:p/>
+    <w:p/>
+    <w:p>
+      <w:pPr>
+        <w:pStyle w:val="Ttulo2"/>
+        <w:rPr>
+          <w:szCs w:val="24"/>
+        </w:rPr>
+      </w:pPr>
+      <w:bookmarkStart w:id="18" w:name="_Toc99380700"/>
+      <w:r>
+        <w:rPr>
+          <w:szCs w:val="24"/>
+        </w:rPr>
+        <w:t>1.9 DELIMITACIÓ</w:t>
+      </w:r>
+      <w:r>
+        <w:rPr>
+          <w:szCs w:val="24"/>
+        </w:rPr>
+        <w:t>N</w:t>
+      </w:r>
+      <w:bookmarkEnd w:id="18"/>
+    </w:p>
+    <w:p>
+      <w:pPr>
+        <w:rPr>
+          <w:b/>
+        </w:rPr>
+      </w:pPr>
+    </w:p>
+    <w:p>
+      <w:r>
+        <w:t xml:space="preserve">El proyecto de desarrollo </w:t>
+      </w:r>
+      <w:r>
+        <w:t>de la herramienta aplicación web será enfocada en el área de servicio técnico de la empresa Motorepuestos en la ciudad San Juan de Pasto, donde se contar</w:t>
+      </w:r>
+      <w:r>
+        <w:t>á</w:t>
+      </w:r>
+      <w:r>
+        <w:t xml:space="preserve"> con el apoyo </w:t>
+      </w:r>
+      <w:r>
+        <w:t>del propietario y gerente de la misma, además también se buscará la forma de tener la asesoría por parte del personal de servicio técnico de la misma para así recibir más asesoría sobre la problemática investigada</w:t>
+      </w:r>
+      <w:r>
+        <w:t xml:space="preserve">, </w:t>
+      </w:r>
+      <w:r>
+        <w:lastRenderedPageBreak/>
+        <w:t xml:space="preserve">teniendo una duración, en la investigación, de 12 meses comprendidos entre </w:t>
+      </w:r>
+      <w:r>
+        <w:t>junio</w:t>
+      </w:r>
+      <w:r>
+        <w:t xml:space="preserve"> 202</w:t>
+      </w:r>
+      <w:r>
+        <w:t>2</w:t>
+      </w:r>
+      <w:r>
+        <w:t xml:space="preserve"> a </w:t>
+      </w:r>
+      <w:r>
+        <w:t>junio</w:t>
+      </w:r>
+      <w:r>
+        <w:t xml:space="preserve"> 202</w:t>
+      </w:r>
+      <w:r>
+        <w:t>3</w:t>
+      </w:r>
+      <w:r>
+        <w:t xml:space="preserve"> </w:t>
+      </w:r>
+    </w:p>
+    <w:p/>
+    <w:p>
+      <w:r>
+        <w:t>.</w:t>
+      </w:r>
+    </w:p>
+    <w:p>
+      <w:pPr>
+        <w:pStyle w:val="Ttulo1"/>
+        <w:rPr>
+          <w:rFonts w:cs="Arial"/>
+          <w:szCs w:val="24"/>
+        </w:rPr>
+      </w:pPr>
+      <w:bookmarkStart w:id="19" w:name="_Toc99380701"/>
+      <w:r>
+        <w:rPr>
+          <w:rFonts w:cs="Arial"/>
+          <w:szCs w:val="24"/>
+        </w:rPr>
+        <w:t>2. MARCO TEÓRICO.</w:t>
+      </w:r>
+      <w:bookmarkEnd w:id="19"/>
+      <w:r>
+        <w:rPr>
+          <w:rFonts w:cs="Arial"/>
+          <w:szCs w:val="24"/>
+        </w:rPr>
+        <w:t xml:space="preserve"> </w:t>
+      </w:r>
+    </w:p>
+    <w:p/>
+    <w:p>
+      <w:pPr>
+        <w:pStyle w:val="Ttulo2"/>
+        <w:rPr>
+          <w:szCs w:val="24"/>
+        </w:rPr>
+      </w:pPr>
+      <w:bookmarkStart w:id="20" w:name="_Toc99380702"/>
+      <w:r>
+        <w:rPr>
+          <w:szCs w:val="24"/>
+        </w:rPr>
+        <w:t>2.1 ANTECEDENTES INICIALES</w:t>
+      </w:r>
+      <w:bookmarkEnd w:id="20"/>
+    </w:p>
+    <w:p/>
+    <w:p>
+      <w:r>
+        <w:t>Ya que la</w:t>
+      </w:r>
+      <w:r>
+        <w:t>s herramientas web y las</w:t>
+      </w:r>
+      <w:r>
+        <w:t xml:space="preserve"> matemática</w:t>
+      </w:r>
+      <w:r>
+        <w:t>s</w:t>
+      </w:r>
+      <w:r>
+        <w:t xml:space="preserve"> presenta una gran importancia para la sociedad y la educación</w:t>
+      </w:r>
+      <w:r>
+        <w:t>;</w:t>
+      </w:r>
+      <w:r>
+        <w:t xml:space="preserve"> a través del tiempo han sido muchas las investigaciones que se han planteado</w:t>
+      </w:r>
+      <w:r>
+        <w:t xml:space="preserve"> y pa</w:t>
+      </w:r>
+      <w:r>
+        <w:t xml:space="preserve">ra el presente proyecto se ha tenido en cuenta </w:t>
+      </w:r>
+      <w:r>
+        <w:t>las siguientes investigaciones:</w:t>
       </w:r>
     </w:p>
     <w:p/>
     <w:p/>
     <w:p/>
-    <w:p/>
-    <w:p>
-      <w:pPr>
-        <w:pStyle w:val="Ttulo2"/>
-        <w:rPr>
-          <w:szCs w:val="24"/>
-        </w:rPr>
-      </w:pPr>
-      <w:bookmarkStart w:id="18" w:name="_Toc99380700"/>
-      <w:r>
-        <w:rPr>
-          <w:szCs w:val="24"/>
-        </w:rPr>
-        <w:t>1.9 DELIMITACIÓ</w:t>
-      </w:r>
-      <w:r>
-        <w:rPr>
-          <w:szCs w:val="24"/>
-        </w:rPr>
-        <w:t>N</w:t>
-      </w:r>
-      <w:bookmarkEnd w:id="18"/>
-    </w:p>
-    <w:p>
-      <w:pPr>
-        <w:rPr>
-          <w:b/>
-        </w:rPr>
-      </w:pPr>
+    <w:p>
+      <w:pPr>
+        <w:pStyle w:val="Ttulo3"/>
+        <w:rPr>
+          <w:rFonts w:cs="Arial"/>
+        </w:rPr>
+      </w:pPr>
+      <w:bookmarkStart w:id="21" w:name="_Toc99380703"/>
+      <w:r>
+        <w:rPr>
+          <w:rFonts w:cs="Arial"/>
+        </w:rPr>
+        <w:t>2.1.1. INTERNACIONALES</w:t>
+      </w:r>
+      <w:bookmarkEnd w:id="21"/>
+      <w:r>
+        <w:rPr>
+          <w:rFonts w:cs="Arial"/>
+        </w:rPr>
+        <w:t xml:space="preserve"> </w:t>
+      </w:r>
     </w:p>
     <w:p/>
     <w:p/>
     <w:p/>
+    <w:p>
+      <w:r>
+        <w:t>La investigación: “</w:t>
+      </w:r>
+      <w:r>
+        <w:t>Herramienta web 2.0 para el aprendizaje de la multiplicación en tercer grado de Educación General Básica</w:t>
+      </w:r>
+      <w:r>
+        <w:t xml:space="preserve">” por parte de </w:t>
+      </w:r>
+      <w:r>
+        <w:t>Lcda. María Fanny Quilca Calo</w:t>
+      </w:r>
+      <w:r>
+        <w:t xml:space="preserve"> en la Universidad Tecnológica Israel Escuela De Postgrados Maestría En Educación de la ciudad de Quito Ecuador en el año 2020</w:t>
+      </w:r>
+      <w:r>
+        <w:t xml:space="preserve">, nos expone </w:t>
+      </w:r>
+      <w:r>
+        <w:t>¿Cómo mejorar el proceso de enseñanza</w:t>
+      </w:r>
+      <w:r>
+        <w:t xml:space="preserve"> - </w:t>
+      </w:r>
+      <w:r>
+        <w:t>aprendizaje de la multiplicación empleando las TIC en los estudiantes de tercer grado de Educación General Básica de la Institución “Carlos Vallejo Guzmán”?</w:t>
+      </w:r>
+      <w:r>
+        <w:t xml:space="preserve"> mediante el desarrollo de un entorno virtual de aprendizaje con herramientas web 2.0 para el interrogante planteado cuyos resultados obtenidos por quien realizo la investigación son que los niños y docentes presentan un escasa utilización de la herramientas web ya que en el entorno en el cual se lleva a cabo la investigación presentan notables falencias </w:t>
+      </w:r>
+      <w:r>
+        <w:t>y que la propuesta ya analizada por especialistas resulta ser muy factible para la población seleccionada</w:t>
+      </w:r>
+      <w:r>
+        <w:rPr>
+          <w:rStyle w:val="Refdenotaalpie"/>
+          <w:b/>
+          <w:bCs/>
+        </w:rPr>
+        <w:footnoteReference w:id="9"/>
+      </w:r>
+      <w:r>
+        <w:t>.</w:t>
+      </w:r>
+    </w:p>
+    <w:p/>
+    <w:p>
+      <w:r>
+        <w:t xml:space="preserve"> </w:t>
+      </w:r>
+    </w:p>
+    <w:p/>
+    <w:p>
+      <w:r>
+        <w:t xml:space="preserve">Así mismo lo dan a conocer los autores Denise Vaillant, Eduardo Rodríguez </w:t>
+      </w:r>
+      <w:r>
+        <w:t>Zidán, Gustavo</w:t>
+      </w:r>
+      <w:r>
+        <w:t xml:space="preserve"> Bentancor Biagas en su investigación acerca del: “Uso de plataformas y herramientas digitales para la Enseñanza de la Matemática”</w:t>
+      </w:r>
+      <w:r>
+        <w:t xml:space="preserve"> la cual se apoya </w:t>
+      </w:r>
+      <w:r>
+        <w:t>en una encuesta digital implementada en la Plataforma Limesurvey con escalas tipo Likert a profesores de Matemática.</w:t>
+      </w:r>
+      <w:r>
+        <w:t xml:space="preserve"> L</w:t>
+      </w:r>
+      <w:r>
+        <w:t>os avances de este estudio realizado en Uruguay</w:t>
+      </w:r>
+      <w:r>
+        <w:t xml:space="preserve"> en </w:t>
+      </w:r>
+      <w:r>
+        <w:lastRenderedPageBreak/>
+        <w:t>el primer semestre del 2018,</w:t>
+      </w:r>
+      <w:r>
+        <w:t xml:space="preserve"> </w:t>
+      </w:r>
+      <w:r>
+        <w:t>nos muestran que herramientas y medios tecnológicos son las más usados en la enseñanza de la matemática en estudiantes de secundaria, obteniendo como resultados. Que los dispositivos más usados son los teléfonos inteligentes o muy comúnmente llamados smartphones en los cuales se usan aplicativos como lo es GeoGebra con lo cual es muy notorio la ausencia de plataformas web propias para la enseñanza de las matemáticas.</w:t>
+      </w:r>
+    </w:p>
+    <w:p>
+      <w:r>
+        <w:t>Siendo así muy importante el desarrollo de este tipo de herramientas para el desarrollo de la enseñanza de la matemática en particular</w:t>
+      </w:r>
+      <w:r>
+        <w:rPr>
+          <w:rStyle w:val="Refdenotaalpie"/>
+          <w:b/>
+          <w:bCs/>
+        </w:rPr>
+        <w:footnoteReference w:id="10"/>
+      </w:r>
+      <w:r>
+        <w:rPr>
+          <w:b/>
+          <w:bCs/>
+        </w:rPr>
+        <w:t>.</w:t>
+      </w:r>
+    </w:p>
+    <w:p>
+      <w:r>
+        <w:t xml:space="preserve"> </w:t>
+      </w:r>
+    </w:p>
+    <w:p/>
+    <w:p/>
+    <w:p>
+      <w:r>
+        <w:t xml:space="preserve">Del mismo modo en la investigación: </w:t>
+      </w:r>
+      <w:r>
+        <w:rPr>
+          <w:highlight w:val="yellow"/>
+        </w:rPr>
+        <w:t>“Página web para favorecer el aprendizaje de la matemática en niños de Inicial 2” por parte de Lic. Campuez Méndez Sandra Elizabeth en la universidad de tecnológica de Israel en la ciudad de Quito Ecuador en el año 2020</w:t>
+      </w:r>
+      <w:r>
+        <w:t xml:space="preserve"> nos da a conocer lo importante que se ha vuelto el uso de las TICS como medio de enseñanza dentro de la emergencia sanitaria la cual atraviesa actualmente el mundo, con lo cual la investigadora propone el desarrollo de una página web la cual sirva como recurso para que los docentes y padres de familia puedan desarrollar en conjunto un entorno más favorable para el aprendizaje de la matemáticas en los estudiantes del nivel inicial 2 como es catalogado en la ciudad de Quito</w:t>
+      </w:r>
+      <w:r>
+        <w:t>, obteniendo como resultados muy buenos conceptos por parte de los profesionales que evaluaron la investigación ya que para el contexto de la situación actual de distanciamiento social evidencia que es una herramienta muy innovadora y también recomiendan que no solo sea enfocada únicamente a los estudiantes si no también hacia los docentes los cuales debe de obtener muchos más recursos para la práctica de la enseñanza por medio de la herramienta web</w:t>
+      </w:r>
+      <w:r>
+        <w:rPr>
+          <w:rStyle w:val="Refdenotaalpie"/>
+          <w:b/>
+          <w:bCs/>
+        </w:rPr>
+        <w:footnoteReference w:id="11"/>
+      </w:r>
+      <w:r>
+        <w:t xml:space="preserve"> </w:t>
+      </w:r>
+    </w:p>
+    <w:p/>
+    <w:p>
+      <w:pPr>
+        <w:rPr>
+          <w:highlight w:val="yellow"/>
+        </w:rPr>
+      </w:pPr>
+      <w:r>
+        <w:rPr>
+          <w:highlight w:val="yellow"/>
+        </w:rPr>
+        <w:t>Redactar la importancia de las tres investigaciones</w:t>
+      </w:r>
+    </w:p>
+    <w:p>
+      <w:r>
+        <w:rPr>
+          <w:highlight w:val="yellow"/>
+        </w:rPr>
+        <w:t>Anteriores para mi proyecto</w:t>
+      </w:r>
+      <w:r>
+        <w:t xml:space="preserve"> </w:t>
+      </w:r>
+    </w:p>
+    <w:p/>
+    <w:p>
+      <w:pPr>
+        <w:pStyle w:val="Ttulo3"/>
+      </w:pPr>
+      <w:bookmarkStart w:id="22" w:name="_Toc99380704"/>
+      <w:r>
+        <w:t>2.1.2 NACIONALES</w:t>
+      </w:r>
+      <w:bookmarkEnd w:id="22"/>
+    </w:p>
+    <w:p/>
+    <w:p/>
+    <w:p>
+      <w:r>
+        <w:t>También se puede destacar la investigación “</w:t>
+      </w:r>
+      <w:r>
+        <w:t>Herramientas web 2.0: efecto en los</w:t>
+      </w:r>
+      <w:r>
+        <w:t xml:space="preserve"> </w:t>
+      </w:r>
+      <w:r>
+        <w:t>aprendizajes de los jóvenes colombianos</w:t>
+      </w:r>
+      <w:r>
+        <w:t>”;</w:t>
+      </w:r>
+      <w:r>
+        <w:t xml:space="preserve"> realizada por parte de </w:t>
+      </w:r>
+      <w:bookmarkStart w:id="23" w:name="_Hlk69334942"/>
+      <w:r>
+        <w:t xml:space="preserve">Óscar Boude Figueredo y Jenny Andrea </w:t>
+      </w:r>
+      <w:bookmarkEnd w:id="23"/>
+      <w:r>
+        <w:t>Sarmiento</w:t>
+      </w:r>
+      <w:r>
+        <w:t xml:space="preserve"> </w:t>
+      </w:r>
+      <w:r>
+        <w:t>de la</w:t>
+      </w:r>
+      <w:r>
+        <w:t xml:space="preserve"> </w:t>
+      </w:r>
+      <w:r>
+        <w:t>Universidad de La Sabana de Chía, Colombia</w:t>
+      </w:r>
+      <w:r>
+        <w:t xml:space="preserve"> en el año 2016, investigación en la cual se muestra el impacto de las herramientas web en sus diferentes ámbitos partiendo desde la primaria hasta la educación superior</w:t>
+      </w:r>
+      <w:r>
+        <w:t>, siendo estas</w:t>
+      </w:r>
+      <w:r>
+        <w:t xml:space="preserve"> integrada</w:t>
+      </w:r>
+      <w:r>
+        <w:t>s</w:t>
+      </w:r>
+      <w:r>
+        <w:t xml:space="preserve"> como herramientas de enseñanza, </w:t>
+      </w:r>
+      <w:r>
+        <w:lastRenderedPageBreak/>
+        <w:t xml:space="preserve">para la cual se lleva a cabo la revisión de un gran numero de repositorios y archivos de bibliotecas virtuales con el fin de encontrar investigaciones relacionadas con el avance de las TIC en la educación desde el año 2000 hasta el 2015 </w:t>
+      </w:r>
+      <w:r>
+        <w:t xml:space="preserve">encontrando un total de 68 investigaciones que cumplen los requisitos de la investigación, </w:t>
+      </w:r>
+      <w:r>
+        <w:t xml:space="preserve">en la formación de básica, secundaria, educación superior y la formación docente en Colombia evidenciando en sus resultados la importancia que tienen </w:t>
+      </w:r>
+      <w:r>
+        <w:t>estas tecnologías en el ámbito de la educación y que también expresan como recomendación que es de vital importancia seguir trabajando en la integración de este tipo de herramientas en los procesos educativos, así mismo nos dan a conocer las deficiencias que se presentan en la educación inclusiva a pesar de que el gobierno colombiano establece una clara política de fortalecimiento de los procesos de educación a personas con discapacidad a través de la mediación de las TIC.</w:t>
+      </w:r>
+      <w:r>
+        <w:rPr>
+          <w:rStyle w:val="Refdenotaalpie"/>
+          <w:b/>
+          <w:bCs/>
+        </w:rPr>
+        <w:footnoteReference w:id="12"/>
+      </w:r>
+    </w:p>
     <w:p/>
     <w:p/>
     <w:p/>
+    <w:p>
+      <w:r>
+        <w:t xml:space="preserve">Del mismo modo la investigación: </w:t>
+      </w:r>
+      <w:r>
+        <w:t>Ambientes de aprendizaje basados en herramientas web para el desarrollo de competencias TIC en la docencia</w:t>
+      </w:r>
+      <w:r>
+        <w:t xml:space="preserve"> por parte de </w:t>
+      </w:r>
+      <w:r>
+        <w:t>María Mercedes Martín, César Augusto Hernández</w:t>
+      </w:r>
+      <w:r>
+        <w:t xml:space="preserve"> </w:t>
+      </w:r>
+      <w:r>
+        <w:t>Suarez, Sonia Maritza Mendoza-Lizcano</w:t>
+      </w:r>
+      <w:r>
+        <w:t xml:space="preserve"> en su articulo para la revista perspectivas en año 2017, </w:t>
+      </w:r>
+      <w:r>
+        <w:t xml:space="preserve">investigación la cual nos da a conocer ciertas incógnitas en cuanto al uso de las TIC por parte de los docentes, interrogantes como: </w:t>
+      </w:r>
+      <w:r>
+        <w:t>¿Qué  competencias  son  necesarias  para  utilizar  las</w:t>
+      </w:r>
+      <w:r>
+        <w:rPr>
+          <w:rStyle w:val="Refdenotaalpie"/>
+          <w:vertAlign w:val="baseline"/>
+        </w:rPr>
+        <w:t xml:space="preserve"> TIC?, ¿Cómo las adquirirán los docentes?, ¿Cómo se utilizan actualmente las TIC y para qué fines? ¿Cómo actualizar la formación del docente? ¿Cómo se está realizando su formación en TIC? ¿Y en web 2</w:t>
+      </w:r>
+      <w:r>
+        <w:rPr>
+          <w:rStyle w:val="Refdenotaalpie"/>
+          <w:vertAlign w:val="baseline"/>
+        </w:rPr>
+        <w:t>.</w:t>
+      </w:r>
+      <w:r>
+        <w:rPr>
+          <w:rStyle w:val="Refdenotaalpie"/>
+          <w:vertAlign w:val="baseline"/>
+        </w:rPr>
+        <w:t>0</w:t>
+      </w:r>
+      <w:r>
+        <w:rPr>
+          <w:rStyle w:val="Refdenotaalpie"/>
+          <w:vertAlign w:val="baseline"/>
+        </w:rPr>
+        <w:t xml:space="preserve"> </w:t>
+      </w:r>
+      <w:r>
+        <w:rPr>
+          <w:rStyle w:val="Refdenotaalpie"/>
+          <w:vertAlign w:val="baseline"/>
+        </w:rPr>
+        <w:t>? entre otr</w:t>
+      </w:r>
+      <w:r>
+        <w:rPr>
+          <w:rStyle w:val="Refdenotaalpie"/>
+          <w:vertAlign w:val="baseline"/>
+        </w:rPr>
+        <w:t>o</w:t>
+      </w:r>
+      <w:r>
+        <w:rPr>
+          <w:rStyle w:val="Refdenotaalpie"/>
+          <w:vertAlign w:val="baseline"/>
+        </w:rPr>
+        <w:t>s</w:t>
+      </w:r>
+      <w:r>
+        <w:rPr>
+          <w:rStyle w:val="Refdenotaalpie"/>
+          <w:vertAlign w:val="baseline"/>
+        </w:rPr>
+        <w:t>, con lo cual se da a entender que los docentes actualmente no pueden simplemente hacer caso omiso a este tipo de avances tecnológicos, ya que la web 2.0 y 3.0 hoy por hoy son protagonistas del desarrollo de la sociedad actual</w:t>
+      </w:r>
+      <w:r>
+        <w:t>,</w:t>
+      </w:r>
+      <w:r>
+        <w:rPr>
+          <w:rStyle w:val="Refdenotaalpie"/>
+          <w:vertAlign w:val="baseline"/>
+        </w:rPr>
+        <w:t xml:space="preserve"> siendo incuestionable, por parte de esta sociedad, la exigencia de que los docentes estén en constante actualización</w:t>
+      </w:r>
+      <w:r>
+        <w:rPr>
+          <w:rStyle w:val="Refdenotaalpie"/>
+          <w:b/>
+          <w:bCs/>
+        </w:rPr>
+        <w:footnoteReference w:id="13"/>
+      </w:r>
+      <w:r>
+        <w:rPr>
+          <w:b/>
+          <w:bCs/>
+        </w:rPr>
+        <w:t xml:space="preserve"> </w:t>
+      </w:r>
+    </w:p>
     <w:p/>
     <w:p/>
     <w:p/>
+    <w:p>
+      <w:r>
+        <w:t xml:space="preserve">Al igual que, la investigación de </w:t>
+      </w:r>
+      <w:r>
+        <w:t>Jorge Angelmiro Pabón</w:t>
+      </w:r>
+      <w:r>
+        <w:t xml:space="preserve"> </w:t>
+      </w:r>
+      <w:r>
+        <w:t>Gómez</w:t>
+      </w:r>
+      <w:r>
+        <w:t xml:space="preserve">, </w:t>
+      </w:r>
+      <w:r>
+        <w:t>Las Tics Y La Lúdica Como Herramientas Facilitadoras En El Aprendizaje De La Matemática</w:t>
+      </w:r>
+      <w:r>
+        <w:t>, para la revista Eco.Mat, en Cúcuta Colombia en el año 2014</w:t>
+      </w:r>
+      <w:r>
+        <w:t xml:space="preserve">, cuyo objetivo de la investigación es dar a conocer las ventajas de la implementación de nuevas estrategias que se fundamentan en la lúdica y el uso de las nuevas tecnologías en el ambiente escolar particularmente en el área de las matemáticas por medio de uso de aplicaciones como GeoGebra y herramientas muy conocidas como lo es Excel, </w:t>
+      </w:r>
+      <w:r>
+        <w:lastRenderedPageBreak/>
+        <w:t>siendo estos en su esencia softwares con fines matemáticos</w:t>
+      </w:r>
+      <w:r>
+        <w:t>,</w:t>
+      </w:r>
+      <w:r>
+        <w:t xml:space="preserve"> para desarrollar en el estudiante entusiasmo e interés por aprender de una forma diferente el uso de las matemáticas </w:t>
+      </w:r>
+      <w:r>
+        <w:t xml:space="preserve">y </w:t>
+      </w:r>
+      <w:r>
+        <w:t>en la compresión del mundo que nos rodea</w:t>
+      </w:r>
+      <w:r>
+        <w:t>.</w:t>
+      </w:r>
+      <w:r>
+        <w:t xml:space="preserve"> </w:t>
+      </w:r>
+      <w:r>
+        <w:rPr>
+          <w:rStyle w:val="Refdenotaalpie"/>
+          <w:b/>
+          <w:bCs/>
+        </w:rPr>
+        <w:footnoteReference w:id="14"/>
+      </w:r>
+      <w:r>
+        <w:t xml:space="preserve"> </w:t>
+      </w:r>
+    </w:p>
+    <w:p/>
+    <w:p>
+      <w:pPr>
+        <w:pStyle w:val="Ttulo3"/>
+      </w:pPr>
+      <w:bookmarkStart w:id="24" w:name="_Toc99380705"/>
+      <w:r>
+        <w:t>2.1.3 LOCALES</w:t>
+      </w:r>
+      <w:bookmarkEnd w:id="24"/>
+    </w:p>
+    <w:p/>
+    <w:p/>
+    <w:p>
+      <w:pPr>
+        <w:ind w:left="567" w:right="567"/>
+      </w:pPr>
+      <w:r>
+        <w:t>.</w:t>
+      </w:r>
+    </w:p>
+    <w:p>
+      <w:pPr>
+        <w:ind w:left="567" w:right="567"/>
+      </w:pPr>
+    </w:p>
+    <w:p>
+      <w:pPr>
+        <w:ind w:left="567" w:right="567"/>
+      </w:pPr>
+    </w:p>
+    <w:p>
+      <w:pPr>
+        <w:ind w:left="567" w:right="567"/>
+        <w:rPr>
+          <w:highlight w:val="green"/>
+        </w:rPr>
+      </w:pPr>
+    </w:p>
+    <w:p>
+      <w:pPr>
+        <w:pStyle w:val="Ttulo2"/>
+        <w:rPr>
+          <w:szCs w:val="24"/>
+        </w:rPr>
+      </w:pPr>
+      <w:bookmarkStart w:id="25" w:name="_Toc99380706"/>
+      <w:r>
+        <w:rPr>
+          <w:szCs w:val="24"/>
+        </w:rPr>
+        <w:t>2.2</w:t>
+      </w:r>
+      <w:r>
+        <w:rPr>
+          <w:szCs w:val="24"/>
+        </w:rPr>
+        <w:t xml:space="preserve"> </w:t>
+      </w:r>
+      <w:r>
+        <w:rPr>
+          <w:szCs w:val="24"/>
+          <w:highlight w:val="yellow"/>
+        </w:rPr>
+        <w:t>SUPUESTOS TEÓRICOS DE LA INVESTIGACIÓN.</w:t>
+      </w:r>
+      <w:bookmarkEnd w:id="25"/>
+      <w:r>
+        <w:rPr>
+          <w:szCs w:val="24"/>
+        </w:rPr>
+        <w:t xml:space="preserve"> </w:t>
+      </w:r>
+      <w:r>
+        <w:rPr>
+          <w:szCs w:val="24"/>
+        </w:rPr>
+        <w:t xml:space="preserve"> </w:t>
+      </w:r>
+    </w:p>
+    <w:p>
+      <w:pPr>
+        <w:pStyle w:val="Ttulo2"/>
+        <w:rPr>
+          <w:szCs w:val="24"/>
+        </w:rPr>
+      </w:pPr>
+    </w:p>
+    <w:p>
+      <w:pPr>
+        <w:pStyle w:val="Ttulo3"/>
+      </w:pPr>
+      <w:bookmarkStart w:id="26" w:name="_Toc99380707"/>
+      <w:r>
+        <w:t>2.2.1 Educación</w:t>
+      </w:r>
+      <w:bookmarkEnd w:id="26"/>
+    </w:p>
     <w:p/>
     <w:p/>
     <w:p/>
-    <w:p/>
-    <w:p/>
-    <w:p/>
-    <w:p/>
-    <w:p/>
-    <w:p/>
-    <w:p/>
-    <w:p/>
-    <w:p/>
-    <w:p/>
-    <w:p/>
-    <w:p/>
-    <w:p/>
-    <w:p/>
-    <w:p/>
-    <w:p/>
-    <w:p/>
-    <w:p/>
-    <w:p/>
-    <w:p>
-      <w:pPr>
-        <w:pStyle w:val="Ttulo1"/>
-        <w:rPr>
-          <w:rFonts w:cs="Arial"/>
-          <w:szCs w:val="24"/>
-        </w:rPr>
-      </w:pPr>
-      <w:bookmarkStart w:id="19" w:name="_Toc99380701"/>
-      <w:r>
-        <w:rPr>
-          <w:rFonts w:cs="Arial"/>
-          <w:szCs w:val="24"/>
-        </w:rPr>
-        <w:t>2. MARCO TEÓRICO.</w:t>
-      </w:r>
-      <w:bookmarkEnd w:id="19"/>
-      <w:r>
-        <w:rPr>
-          <w:rFonts w:cs="Arial"/>
-          <w:szCs w:val="24"/>
-        </w:rPr>
-        <w:t xml:space="preserve"> </w:t>
-      </w:r>
-    </w:p>
-    <w:p/>
-    <w:p>
-      <w:pPr>
-        <w:pStyle w:val="Ttulo2"/>
-        <w:rPr>
-          <w:szCs w:val="24"/>
-        </w:rPr>
-      </w:pPr>
-      <w:bookmarkStart w:id="20" w:name="_Toc99380702"/>
-      <w:r>
-        <w:rPr>
-          <w:szCs w:val="24"/>
-        </w:rPr>
-        <w:t>2.1 ANTECEDENTES INICIALES</w:t>
-      </w:r>
-      <w:bookmarkEnd w:id="20"/>
-    </w:p>
-    <w:p/>
-    <w:p>
-      <w:r>
-        <w:t>Ya que la</w:t>
-      </w:r>
-      <w:r>
-        <w:t>s herramientas web y las</w:t>
-      </w:r>
-      <w:r>
-        <w:t xml:space="preserve"> matemática</w:t>
-      </w:r>
-      <w:r>
-        <w:t>s</w:t>
-      </w:r>
-      <w:r>
-        <w:t xml:space="preserve"> presenta una gran importancia para la sociedad y la educación</w:t>
-      </w:r>
-      <w:r>
-        <w:t>;</w:t>
-      </w:r>
-      <w:r>
-        <w:t xml:space="preserve"> a través del tiempo han sido muchas las investigaciones que se han planteado</w:t>
-      </w:r>
-      <w:r>
-        <w:t xml:space="preserve"> y pa</w:t>
-      </w:r>
-      <w:r>
-        <w:t xml:space="preserve">ra el presente proyecto se ha tenido en cuenta </w:t>
-      </w:r>
-      <w:r>
-        <w:t>las siguientes investigaciones:</w:t>
-      </w:r>
-    </w:p>
-    <w:p/>
-    <w:p/>
-    <w:p/>
-    <w:p>
-      <w:pPr>
-        <w:pStyle w:val="Ttulo3"/>
-        <w:rPr>
-          <w:rFonts w:cs="Arial"/>
-        </w:rPr>
-      </w:pPr>
-      <w:bookmarkStart w:id="21" w:name="_Toc99380703"/>
-      <w:r>
-        <w:rPr>
-          <w:rFonts w:cs="Arial"/>
-        </w:rPr>
-        <w:t>2.1.1. INTERNACIONALES</w:t>
-      </w:r>
-      <w:bookmarkEnd w:id="21"/>
-      <w:r>
-        <w:rPr>
-          <w:rFonts w:cs="Arial"/>
-        </w:rPr>
-        <w:t xml:space="preserve"> </w:t>
-      </w:r>
-    </w:p>
-    <w:p/>
-    <w:p/>
-    <w:p/>
-    <w:p>
-      <w:r>
-        <w:lastRenderedPageBreak/>
-        <w:t>La investigación: “</w:t>
-      </w:r>
-      <w:r>
-        <w:t>Herramienta web 2.0 para el aprendizaje de la multiplicación en tercer grado de Educación General Básica</w:t>
-      </w:r>
-      <w:r>
-        <w:t xml:space="preserve">” por parte de </w:t>
-      </w:r>
-      <w:r>
-        <w:t>Lcda. María Fanny Quilca Calo</w:t>
-      </w:r>
-      <w:r>
-        <w:t xml:space="preserve"> en la Universidad Tecnológica Israel Escuela De Postgrados Maestría En Educación de la ciudad de Quito Ecuador en el año 2020</w:t>
-      </w:r>
-      <w:r>
-        <w:t xml:space="preserve">, nos expone </w:t>
-      </w:r>
-      <w:r>
-        <w:t>¿Cómo mejorar el proceso de enseñanza</w:t>
-      </w:r>
-      <w:r>
-        <w:t xml:space="preserve"> - </w:t>
-      </w:r>
-      <w:r>
-        <w:t>aprendizaje de la multiplicación empleando las TIC en los estudiantes de tercer grado de Educación General Básica de la Institución “Carlos Vallejo Guzmán”?</w:t>
-      </w:r>
-      <w:r>
-        <w:t xml:space="preserve"> mediante el desarrollo de un entorno virtual de aprendizaje con herramientas web 2.0 para el interrogante planteado cuyos resultados obtenidos por quien realizo la investigación son que los niños y docentes presentan un escasa utilización de la herramientas web ya que en el entorno en el cual se lleva a cabo la investigación presentan notables falencias </w:t>
-      </w:r>
-      <w:r>
-        <w:t>y que la propuesta ya analizada por especialistas resulta ser muy factible para la población seleccionada</w:t>
-      </w:r>
-      <w:r>
-        <w:rPr>
-          <w:rStyle w:val="Refdenotaalpie"/>
-          <w:b/>
-          <w:bCs/>
-        </w:rPr>
-        <w:footnoteReference w:id="8"/>
-      </w:r>
-      <w:r>
-        <w:t>.</w:t>
-      </w:r>
-    </w:p>
-    <w:p/>
-    <w:p>
-      <w:r>
-        <w:t xml:space="preserve"> </w:t>
-      </w:r>
-    </w:p>
-    <w:p/>
-    <w:p>
-      <w:r>
-        <w:t xml:space="preserve">Así mismo lo dan a conocer los autores Denise Vaillant, Eduardo Rodríguez </w:t>
-      </w:r>
-      <w:proofErr w:type="spellStart"/>
-      <w:r>
-        <w:t>Zidán</w:t>
-      </w:r>
-      <w:proofErr w:type="spellEnd"/>
-      <w:r>
-        <w:t>, Gustavo</w:t>
-      </w:r>
-      <w:r>
-        <w:t xml:space="preserve"> Bentancor </w:t>
-      </w:r>
-      <w:proofErr w:type="spellStart"/>
-      <w:r>
-        <w:t>Biagas</w:t>
-      </w:r>
-      <w:proofErr w:type="spellEnd"/>
-      <w:r>
-        <w:t xml:space="preserve"> en su investigación acerca del: “Uso de plataformas y herramientas digitales para la Enseñanza de la Matemática”</w:t>
-      </w:r>
-      <w:r>
-        <w:t xml:space="preserve"> la cual se apoya </w:t>
-      </w:r>
-      <w:r>
-        <w:t xml:space="preserve">en una encuesta digital implementada en la Plataforma </w:t>
-      </w:r>
-      <w:proofErr w:type="spellStart"/>
-      <w:r>
-        <w:t>Limesurvey</w:t>
-      </w:r>
-      <w:proofErr w:type="spellEnd"/>
-      <w:r>
-        <w:t xml:space="preserve"> con escalas tipo Likert a profesores de Matemática.</w:t>
-      </w:r>
-      <w:r>
-        <w:t xml:space="preserve"> L</w:t>
-      </w:r>
-      <w:r>
-        <w:t>os avances de este estudio realizado en Uruguay</w:t>
-      </w:r>
-      <w:r>
-        <w:t xml:space="preserve"> en el primer semestre del 2018,</w:t>
-      </w:r>
-      <w:r>
-        <w:t xml:space="preserve"> </w:t>
-      </w:r>
-      <w:r>
-        <w:t>nos muestran que herramientas y medios tecnológicos son las más usados en la enseñanza de la matemática en estudiantes de secundaria, obteniendo como resultados. Que los dispositivos más usados son los teléfonos inteligentes o muy comúnmente llamados smartphones en los cuales se usan aplicativos como lo es GeoGebra con lo cual es muy notorio la ausencia de plataformas web propias para la enseñanza de las matemáticas.</w:t>
-      </w:r>
-    </w:p>
-    <w:p>
-      <w:r>
-        <w:t>Siendo así muy importante el desarrollo de este tipo de herramientas para el desarrollo de la enseñanza de la matemática en particular</w:t>
-      </w:r>
-      <w:r>
-        <w:rPr>
-          <w:rStyle w:val="Refdenotaalpie"/>
-          <w:b/>
-          <w:bCs/>
-        </w:rPr>
-        <w:footnoteReference w:id="9"/>
-      </w:r>
-      <w:r>
-        <w:rPr>
-          <w:b/>
-          <w:bCs/>
-        </w:rPr>
-        <w:t>.</w:t>
-      </w:r>
-    </w:p>
-    <w:p>
-      <w:r>
-        <w:t xml:space="preserve"> </w:t>
-      </w:r>
-    </w:p>
-    <w:p/>
-    <w:p/>
-    <w:p>
-      <w:r>
-        <w:t xml:space="preserve">Del mismo modo en la investigación: </w:t>
-      </w:r>
-      <w:r>
-        <w:rPr>
-          <w:highlight w:val="yellow"/>
-        </w:rPr>
-        <w:t xml:space="preserve">“Página web para favorecer el aprendizaje de la matemática en niños de Inicial 2” por parte de Lic. </w:t>
-      </w:r>
-      <w:proofErr w:type="spellStart"/>
-      <w:r>
-        <w:rPr>
-          <w:highlight w:val="yellow"/>
-        </w:rPr>
-        <w:t>Campuez</w:t>
-      </w:r>
-      <w:proofErr w:type="spellEnd"/>
-      <w:r>
-        <w:rPr>
-          <w:highlight w:val="yellow"/>
-        </w:rPr>
-        <w:t xml:space="preserve"> Méndez Sandra Elizabeth en la universidad de tecnológica de Israel en la ciudad de Quito Ecuador en el año 2020</w:t>
-      </w:r>
-      <w:r>
-        <w:t xml:space="preserve"> nos da a conocer lo importante que se ha vuelto el uso de las TICS como medio de enseñanza dentro de la emergencia sanitaria la cual atraviesa actualmente el mundo, con lo cual la investigadora propone el desarrollo de una página web la cual sirva como recurso para que los docentes y padres de familia </w:t>
-      </w:r>
-      <w:r>
-        <w:lastRenderedPageBreak/>
-        <w:t>puedan desarrollar en conjunto un entorno más favorable para el aprendizaje de la matemáticas en los estudiantes del nivel inicial 2 como es catalogado en la ciudad de Quito</w:t>
-      </w:r>
-      <w:r>
-        <w:t>, obteniendo como resultados muy buenos conceptos por parte de los profesionales que evaluaron la investigación ya que para el contexto de la situación actual de distanciamiento social evidencia que es una herramienta muy innovadora y también recomiendan que no solo sea enfocada únicamente a los estudiantes si no también hacia los docentes los cuales debe de obtener muchos más recursos para la práctica de la enseñanza por medio de la herramienta web</w:t>
-      </w:r>
-      <w:r>
-        <w:rPr>
-          <w:rStyle w:val="Refdenotaalpie"/>
-          <w:b/>
-          <w:bCs/>
-        </w:rPr>
-        <w:footnoteReference w:id="10"/>
-      </w:r>
-      <w:r>
-        <w:t xml:space="preserve"> </w:t>
-      </w:r>
-    </w:p>
-    <w:p/>
-    <w:p>
-      <w:pPr>
-        <w:rPr>
-          <w:highlight w:val="yellow"/>
-        </w:rPr>
-      </w:pPr>
-      <w:r>
-        <w:rPr>
-          <w:highlight w:val="yellow"/>
-        </w:rPr>
-        <w:t>Redactar la importancia de las tres investigaciones</w:t>
-      </w:r>
-    </w:p>
-    <w:p>
-      <w:r>
-        <w:rPr>
-          <w:highlight w:val="yellow"/>
-        </w:rPr>
-        <w:t>Anteriores para mi proyecto</w:t>
-      </w:r>
-      <w:r>
-        <w:t xml:space="preserve"> </w:t>
-      </w:r>
-    </w:p>
-    <w:p/>
-    <w:p>
-      <w:pPr>
-        <w:pStyle w:val="Ttulo3"/>
-      </w:pPr>
-      <w:bookmarkStart w:id="22" w:name="_Toc99380704"/>
-      <w:r>
-        <w:t>2.1.2 NACIONALES</w:t>
-      </w:r>
-      <w:bookmarkEnd w:id="22"/>
-    </w:p>
-    <w:p/>
-    <w:p/>
-    <w:p>
-      <w:r>
-        <w:t>También se puede destacar la investigación “</w:t>
-      </w:r>
-      <w:r>
-        <w:t>Herramientas web 2.0: efecto en los</w:t>
-      </w:r>
-      <w:r>
-        <w:t xml:space="preserve"> </w:t>
-      </w:r>
-      <w:r>
-        <w:t>aprendizajes de los jóvenes colombianos</w:t>
-      </w:r>
-      <w:r>
-        <w:t>”;</w:t>
-      </w:r>
-      <w:r>
-        <w:t xml:space="preserve"> realizada por parte de </w:t>
-      </w:r>
-      <w:bookmarkStart w:id="23" w:name="_Hlk69334942"/>
-      <w:r>
-        <w:t xml:space="preserve">Óscar </w:t>
-      </w:r>
-      <w:proofErr w:type="spellStart"/>
-      <w:r>
-        <w:t>Boude</w:t>
-      </w:r>
-      <w:proofErr w:type="spellEnd"/>
-      <w:r>
-        <w:t xml:space="preserve"> Figueredo y Jenny Andrea </w:t>
-      </w:r>
-      <w:bookmarkEnd w:id="23"/>
-      <w:r>
-        <w:t>Sarmiento</w:t>
-      </w:r>
-      <w:r>
-        <w:t xml:space="preserve"> </w:t>
-      </w:r>
-      <w:r>
-        <w:t>de la</w:t>
-      </w:r>
-      <w:r>
-        <w:t xml:space="preserve"> </w:t>
-      </w:r>
-      <w:r>
-        <w:t>Universidad de La Sabana de Chía, Colombia</w:t>
-      </w:r>
-      <w:r>
-        <w:t xml:space="preserve"> en el año 2016, investigación en la cual se muestra el impacto de las herramientas web en sus diferentes ámbitos partiendo desde la primaria hasta la educación superior</w:t>
-      </w:r>
-      <w:r>
-        <w:t>, siendo estas</w:t>
-      </w:r>
-      <w:r>
-        <w:t xml:space="preserve"> integrada</w:t>
-      </w:r>
-      <w:r>
-        <w:t>s</w:t>
-      </w:r>
-      <w:r>
-        <w:t xml:space="preserve"> como herramientas de enseñanza, para la cual se lleva a cabo la revisión de un gran </w:t>
-      </w:r>
-      <w:proofErr w:type="spellStart"/>
-      <w:r>
-        <w:t>numero</w:t>
-      </w:r>
-      <w:proofErr w:type="spellEnd"/>
-      <w:r>
-        <w:t xml:space="preserve"> de repositorios y archivos de bibliotecas virtuales con el fin de encontrar investigaciones relacionadas con el avance de las TIC en la educación desde el año 2000 hasta el 2015 </w:t>
-      </w:r>
-      <w:r>
-        <w:t xml:space="preserve">encontrando un total de 68 investigaciones que cumplen los requisitos de la investigación, </w:t>
-      </w:r>
-      <w:r>
-        <w:t xml:space="preserve">en la formación de básica, secundaria, educación superior y la formación docente en Colombia evidenciando en sus resultados la importancia que tienen </w:t>
-      </w:r>
-      <w:r>
-        <w:t>estas tecnologías en el ámbito de la educación y que también expresan como recomendación que es de vital importancia seguir trabajando en la integración de este tipo de herramientas en los procesos educativos, así mismo nos dan a conocer las deficiencias que se presentan en la educación inclusiva a pesar de que el gobierno colombiano establece una clara política de fortalecimiento de los procesos de educación a personas con discapacidad a través de la mediación de las TIC.</w:t>
-      </w:r>
-      <w:r>
-        <w:rPr>
-          <w:rStyle w:val="Refdenotaalpie"/>
-          <w:b/>
-          <w:bCs/>
-        </w:rPr>
-        <w:footnoteReference w:id="11"/>
-      </w:r>
-    </w:p>
-    <w:p/>
-    <w:p/>
-    <w:p/>
-    <w:p>
-      <w:r>
-        <w:t xml:space="preserve">Del mismo modo la investigación: </w:t>
-      </w:r>
-      <w:r>
-        <w:t>Ambientes de aprendizaje basados en herramientas web para el desarrollo de competencias TIC en la docencia</w:t>
-      </w:r>
-      <w:r>
-        <w:t xml:space="preserve"> por parte de </w:t>
-      </w:r>
-      <w:r>
-        <w:t>María Mercedes Martín, César Augusto Hernández</w:t>
-      </w:r>
-      <w:r>
-        <w:t xml:space="preserve"> </w:t>
-      </w:r>
-      <w:r>
-        <w:t>Suarez, Sonia Maritza Mendoza-Lizcano</w:t>
-      </w:r>
-      <w:r>
-        <w:t xml:space="preserve"> en su </w:t>
-      </w:r>
-      <w:proofErr w:type="spellStart"/>
-      <w:r>
-        <w:t>articulo</w:t>
-      </w:r>
-      <w:proofErr w:type="spellEnd"/>
-      <w:r>
-        <w:t xml:space="preserve"> para la revista perspectivas en año 2017, </w:t>
-      </w:r>
-      <w:r>
-        <w:lastRenderedPageBreak/>
-        <w:t xml:space="preserve">investigación la cual nos da a conocer ciertas incógnitas en cuanto al uso de las TIC por parte de los docentes, interrogantes como: </w:t>
-      </w:r>
-      <w:r>
-        <w:t>¿Qué  competencias  son  necesarias  para  utilizar  las</w:t>
-      </w:r>
-      <w:r>
-        <w:rPr>
-          <w:rStyle w:val="Refdenotaalpie"/>
-          <w:vertAlign w:val="baseline"/>
-        </w:rPr>
-        <w:t xml:space="preserve"> TIC?, ¿Cómo las adquirirán los docentes?, ¿Cómo se utilizan actualmente las TIC y para qué fines? ¿Cómo actualizar la formación del docente? ¿Cómo se está realizando su formación en TIC? ¿Y en web 2</w:t>
-      </w:r>
-      <w:r>
-        <w:rPr>
-          <w:rStyle w:val="Refdenotaalpie"/>
-          <w:vertAlign w:val="baseline"/>
-        </w:rPr>
-        <w:t>.</w:t>
-      </w:r>
-      <w:r>
-        <w:rPr>
-          <w:rStyle w:val="Refdenotaalpie"/>
-          <w:vertAlign w:val="baseline"/>
-        </w:rPr>
-        <w:t>0</w:t>
-      </w:r>
-      <w:r>
-        <w:rPr>
-          <w:rStyle w:val="Refdenotaalpie"/>
-          <w:vertAlign w:val="baseline"/>
-        </w:rPr>
-        <w:t xml:space="preserve"> </w:t>
-      </w:r>
-      <w:r>
-        <w:rPr>
-          <w:rStyle w:val="Refdenotaalpie"/>
-          <w:vertAlign w:val="baseline"/>
-        </w:rPr>
-        <w:t>? entre otr</w:t>
-      </w:r>
-      <w:r>
-        <w:rPr>
-          <w:rStyle w:val="Refdenotaalpie"/>
-          <w:vertAlign w:val="baseline"/>
-        </w:rPr>
-        <w:t>o</w:t>
-      </w:r>
-      <w:r>
-        <w:rPr>
-          <w:rStyle w:val="Refdenotaalpie"/>
-          <w:vertAlign w:val="baseline"/>
-        </w:rPr>
-        <w:t>s</w:t>
-      </w:r>
-      <w:r>
-        <w:rPr>
-          <w:rStyle w:val="Refdenotaalpie"/>
-          <w:vertAlign w:val="baseline"/>
-        </w:rPr>
-        <w:t>, con lo cual se da a entender que los docentes actualmente no pueden simplemente hacer caso omiso a este tipo de avances tecnológicos, ya que la web 2.0 y 3.0 hoy por hoy son protagonistas del desarrollo de la sociedad actual</w:t>
-      </w:r>
-      <w:r>
-        <w:t>,</w:t>
-      </w:r>
-      <w:r>
-        <w:rPr>
-          <w:rStyle w:val="Refdenotaalpie"/>
-          <w:vertAlign w:val="baseline"/>
-        </w:rPr>
-        <w:t xml:space="preserve"> siendo incuestionable, por parte de esta sociedad, la exigencia de que los docentes estén en constante actualización</w:t>
-      </w:r>
-      <w:r>
-        <w:rPr>
-          <w:rStyle w:val="Refdenotaalpie"/>
-          <w:b/>
-          <w:bCs/>
-        </w:rPr>
-        <w:footnoteReference w:id="12"/>
-      </w:r>
-      <w:r>
-        <w:rPr>
-          <w:b/>
-          <w:bCs/>
-        </w:rPr>
-        <w:t xml:space="preserve"> </w:t>
-      </w:r>
-    </w:p>
-    <w:p/>
-    <w:p/>
-    <w:p/>
-    <w:p>
-      <w:r>
-        <w:t xml:space="preserve">Al igual que, la investigación de </w:t>
-      </w:r>
-      <w:r>
-        <w:t>Jorge Angelmiro Pabón</w:t>
-      </w:r>
-      <w:r>
-        <w:t xml:space="preserve"> </w:t>
-      </w:r>
-      <w:r>
-        <w:t>Gómez</w:t>
-      </w:r>
-      <w:r>
-        <w:t xml:space="preserve">, </w:t>
-      </w:r>
-      <w:r>
-        <w:t>Las Tics Y La Lúdica Como Herramientas Facilitadoras En El Aprendizaje De La Matemática</w:t>
-      </w:r>
-      <w:r>
-        <w:t xml:space="preserve">, para la revista </w:t>
-      </w:r>
-      <w:proofErr w:type="spellStart"/>
-      <w:r>
-        <w:t>Eco.Mat</w:t>
-      </w:r>
-      <w:proofErr w:type="spellEnd"/>
-      <w:r>
-        <w:t>, en Cúcuta Colombia en el año 2014</w:t>
-      </w:r>
-      <w:r>
-        <w:t>, cuyo objetivo de la investigación es dar a conocer las ventajas de la implementación de nuevas estrategias que se fundamentan en la lúdica y el uso de las nuevas tecnologías en el ambiente escolar particularmente en el área de las matemáticas por medio de uso de aplicaciones como GeoGebra y herramientas muy conocidas como lo es Excel, siendo estos en su esencia softwares con fines matemáticos</w:t>
-      </w:r>
-      <w:r>
-        <w:t>,</w:t>
-      </w:r>
-      <w:r>
-        <w:t xml:space="preserve"> para desarrollar en el estudiante entusiasmo e interés por aprender de una forma diferente el uso de las matemáticas </w:t>
-      </w:r>
-      <w:r>
-        <w:t xml:space="preserve">y </w:t>
-      </w:r>
-      <w:r>
-        <w:t>en la compresión del mundo que nos rodea</w:t>
-      </w:r>
-      <w:r>
-        <w:t>.</w:t>
-      </w:r>
-      <w:r>
-        <w:t xml:space="preserve"> </w:t>
-      </w:r>
-      <w:r>
-        <w:rPr>
-          <w:rStyle w:val="Refdenotaalpie"/>
-          <w:b/>
-          <w:bCs/>
-        </w:rPr>
-        <w:footnoteReference w:id="13"/>
-      </w:r>
-      <w:r>
-        <w:t xml:space="preserve"> </w:t>
-      </w:r>
-    </w:p>
-    <w:p/>
-    <w:p>
-      <w:pPr>
-        <w:pStyle w:val="Ttulo3"/>
-      </w:pPr>
-      <w:bookmarkStart w:id="24" w:name="_Toc99380705"/>
-      <w:r>
-        <w:t>2.1.3 LOCALES</w:t>
-      </w:r>
-      <w:bookmarkEnd w:id="24"/>
-    </w:p>
-    <w:p/>
-    <w:p/>
-    <w:p>
-      <w:pPr>
-        <w:ind w:left="567" w:right="567"/>
-      </w:pPr>
-      <w:r>
-        <w:t>.</w:t>
-      </w:r>
-    </w:p>
-    <w:p>
-      <w:pPr>
-        <w:ind w:left="567" w:right="567"/>
-      </w:pPr>
-    </w:p>
-    <w:p>
-      <w:pPr>
-        <w:ind w:left="567" w:right="567"/>
-      </w:pPr>
-    </w:p>
-    <w:p>
-      <w:pPr>
-        <w:ind w:left="567" w:right="567"/>
-        <w:rPr>
-          <w:highlight w:val="green"/>
-        </w:rPr>
-      </w:pPr>
-    </w:p>
-    <w:p>
-      <w:pPr>
-        <w:pStyle w:val="Ttulo2"/>
-        <w:rPr>
-          <w:szCs w:val="24"/>
-        </w:rPr>
-      </w:pPr>
-      <w:bookmarkStart w:id="25" w:name="_Toc99380706"/>
-      <w:r>
-        <w:rPr>
-          <w:szCs w:val="24"/>
-        </w:rPr>
-        <w:t>2.2</w:t>
-      </w:r>
-      <w:r>
-        <w:rPr>
-          <w:szCs w:val="24"/>
-        </w:rPr>
-        <w:t xml:space="preserve"> </w:t>
-      </w:r>
-      <w:r>
-        <w:rPr>
-          <w:szCs w:val="24"/>
-          <w:highlight w:val="yellow"/>
-        </w:rPr>
-        <w:t>SUPUESTOS TEÓRICOS DE LA INVESTIGACIÓN.</w:t>
-      </w:r>
-      <w:bookmarkEnd w:id="25"/>
-      <w:r>
-        <w:rPr>
-          <w:szCs w:val="24"/>
-        </w:rPr>
-        <w:t xml:space="preserve"> </w:t>
-      </w:r>
-      <w:r>
-        <w:rPr>
-          <w:szCs w:val="24"/>
-        </w:rPr>
-        <w:t xml:space="preserve"> </w:t>
-      </w:r>
-    </w:p>
-    <w:p>
-      <w:pPr>
-        <w:pStyle w:val="Ttulo2"/>
-        <w:rPr>
-          <w:szCs w:val="24"/>
-        </w:rPr>
-      </w:pPr>
-    </w:p>
-    <w:p>
-      <w:pPr>
-        <w:pStyle w:val="Ttulo3"/>
-      </w:pPr>
-      <w:bookmarkStart w:id="26" w:name="_Toc99380707"/>
-      <w:r>
-        <w:t>2.2.1 Educación</w:t>
-      </w:r>
-      <w:bookmarkEnd w:id="26"/>
-    </w:p>
-    <w:p/>
-    <w:p/>
-    <w:p/>
     <w:p>
       <w:pPr>
         <w:rPr>
@@ -5869,7 +6059,6 @@
         <w:rPr>
           <w:szCs w:val="24"/>
         </w:rPr>
-        <w:lastRenderedPageBreak/>
         <w:t>2.3. VARIABLES DE ESTUDIO</w:t>
       </w:r>
       <w:bookmarkEnd w:id="27"/>
@@ -6117,14 +6306,21 @@
         <w:rPr>
           <w:color w:val="000000"/>
         </w:rPr>
-        <w:t>dependen de Internet para funcionar por ejemplo las asociadas a redes sociales, las noticias, la información meteorológica, etc.</w:t>
+        <w:t xml:space="preserve">dependen de </w:t>
+      </w:r>
+      <w:r>
+        <w:rPr>
+          <w:color w:val="000000"/>
+        </w:rPr>
+        <w:lastRenderedPageBreak/>
+        <w:t>Internet para funcionar por ejemplo las asociadas a redes sociales, las noticias, la información meteorológica, etc.</w:t>
       </w:r>
       <w:r>
         <w:rPr>
           <w:rStyle w:val="Refdenotaalpie"/>
           <w:color w:val="000000" w:themeColor="text1"/>
         </w:rPr>
-        <w:footnoteReference w:id="14"/>
+        <w:footnoteReference w:id="15"/>
       </w:r>
     </w:p>
     <w:p>
@@ -6208,7 +6404,7 @@
           <w:rStyle w:val="Refdenotaalpie"/>
           <w:color w:val="000000"/>
         </w:rPr>
-        <w:footnoteReference w:id="15"/>
+        <w:footnoteReference w:id="16"/>
       </w:r>
       <w:r>
         <w:rPr>
@@ -6356,32 +6552,25 @@
         <w:rPr>
           <w:lang w:eastAsia="en-US"/>
         </w:rPr>
-        <w:t xml:space="preserve"> mediante la norma ISO </w:t>
+        <w:t xml:space="preserve"> mediante la norma ISO 250</w:t>
       </w:r>
       <w:r>
         <w:rPr>
           <w:lang w:eastAsia="en-US"/>
         </w:rPr>
-        <w:lastRenderedPageBreak/>
-        <w:t>250</w:t>
+        <w:t>1</w:t>
       </w:r>
       <w:r>
         <w:rPr>
           <w:lang w:eastAsia="en-US"/>
         </w:rPr>
-        <w:t>1</w:t>
-      </w:r>
-      <w:r>
-        <w:rPr>
-          <w:lang w:eastAsia="en-US"/>
-        </w:rPr>
         <w:t>0</w:t>
       </w:r>
       <w:r>
         <w:rPr>
           <w:rStyle w:val="Refdenotaalpie"/>
         </w:rPr>
-        <w:footnoteReference w:id="16"/>
+        <w:footnoteReference w:id="17"/>
       </w:r>
       <w:r>
         <w:rPr>
@@ -6445,7 +6634,7 @@
           <w:rStyle w:val="Refdenotaalpie"/>
           <w:color w:val="000000"/>
         </w:rPr>
-        <w:footnoteReference w:id="17"/>
+        <w:footnoteReference w:id="18"/>
       </w:r>
       <w:r>
         <w:rPr>
@@ -6697,32 +6886,56 @@
         <w:rPr>
           <w:color w:val="000000"/>
         </w:rPr>
-        <w:t xml:space="preserve"> web, basad</w:t>
+        <w:t xml:space="preserve"> </w:t>
       </w:r>
       <w:r>
         <w:rPr>
           <w:color w:val="000000"/>
         </w:rPr>
-        <w:t>a</w:t>
+        <w:t xml:space="preserve">aplicación </w:t>
       </w:r>
       <w:r>
         <w:rPr>
           <w:color w:val="000000"/>
         </w:rPr>
-        <w:t xml:space="preserve"> en actividades de clasificación, correspondencia y transformación si mejora el pensamiento lógico matemático de los niños </w:t>
+        <w:t>web,</w:t>
       </w:r>
       <w:r>
         <w:rPr>
           <w:color w:val="000000"/>
         </w:rPr>
-        <w:t>de tercero de primaria.</w:t>
-      </w:r>
-    </w:p>
-    <w:p>
-      <w:pPr>
+        <w:t xml:space="preserve"> </w:t>
+      </w:r>
+      <w:r>
         <w:rPr>
           <w:color w:val="000000"/>
         </w:rPr>
+        <w:t xml:space="preserve">si mejora </w:t>
+      </w:r>
+      <w:r>
+        <w:rPr>
+          <w:color w:val="000000"/>
+        </w:rPr>
+        <w:t xml:space="preserve">la gestión y administración de datos </w:t>
+      </w:r>
+      <w:r>
+        <w:rPr>
+          <w:color w:val="000000"/>
+        </w:rPr>
+        <w:t>al interior de la empresa Motorepuestos y sus técnicos de servicio</w:t>
+      </w:r>
+      <w:r>
+        <w:rPr>
+          <w:color w:val="000000"/>
+        </w:rPr>
+        <w:t>.</w:t>
+      </w:r>
+    </w:p>
+    <w:p>
+      <w:pPr>
+        <w:rPr>
+          <w:color w:val="000000"/>
+        </w:rPr>
       </w:pPr>
     </w:p>
     <w:p>
@@ -6764,26 +6977,50 @@
         <w:rPr>
           <w:color w:val="000000"/>
         </w:rPr>
-        <w:t xml:space="preserve"> web</w:t>
+        <w:t xml:space="preserve"> </w:t>
       </w:r>
       <w:r>
         <w:rPr>
           <w:color w:val="000000"/>
         </w:rPr>
-        <w:t xml:space="preserve">, basado en actividades de clasificación, correspondencia y transformación no mejora el pensamiento lógico matemático de los niños </w:t>
+        <w:t xml:space="preserve">aplicación </w:t>
       </w:r>
       <w:r>
         <w:rPr>
           <w:color w:val="000000"/>
         </w:rPr>
-        <w:t>de tercero de primaria.</w:t>
-      </w:r>
-    </w:p>
-    <w:p>
-      <w:pPr>
+        <w:t>web,</w:t>
+      </w:r>
+      <w:r>
         <w:rPr>
           <w:color w:val="000000"/>
         </w:rPr>
+        <w:t xml:space="preserve"> </w:t>
+      </w:r>
+      <w:r>
+        <w:rPr>
+          <w:color w:val="000000"/>
+        </w:rPr>
+        <w:t>no</w:t>
+      </w:r>
+      <w:r>
+        <w:rPr>
+          <w:color w:val="000000"/>
+        </w:rPr>
+        <w:t xml:space="preserve"> mejora </w:t>
+      </w:r>
+      <w:r>
+        <w:rPr>
+          <w:color w:val="000000"/>
+        </w:rPr>
+        <w:t>la gestión y administración de datos al interior de la empresa Motorepuestos y sus técnicos de servicio.</w:t>
+      </w:r>
+    </w:p>
+    <w:p>
+      <w:pPr>
+        <w:rPr>
+          <w:color w:val="000000"/>
+        </w:rPr>
       </w:pPr>
     </w:p>
     <w:p>
@@ -6825,212 +7062,61 @@
         <w:rPr>
           <w:color w:val="000000"/>
         </w:rPr>
-        <w:t xml:space="preserve"> web</w:t>
+        <w:t xml:space="preserve"> </w:t>
       </w:r>
       <w:r>
         <w:rPr>
           <w:color w:val="000000"/>
         </w:rPr>
-        <w:t xml:space="preserve">, basado en actividades de clasificación, correspondencia y transformación solo mejora algunos aspectos en el pensamiento lógico matemático de los niños </w:t>
+        <w:t xml:space="preserve">aplicación </w:t>
       </w:r>
       <w:r>
         <w:rPr>
           <w:color w:val="000000"/>
         </w:rPr>
-        <w:t>de tercero de primaria.</w:t>
-      </w:r>
-    </w:p>
-    <w:p>
-      <w:pPr>
+        <w:t>web,</w:t>
+      </w:r>
+      <w:r>
         <w:rPr>
           <w:color w:val="000000"/>
         </w:rPr>
-      </w:pPr>
-    </w:p>
-    <w:p>
-      <w:pPr>
+        <w:t xml:space="preserve"> </w:t>
+      </w:r>
+      <w:r>
         <w:rPr>
           <w:color w:val="000000"/>
         </w:rPr>
-      </w:pPr>
-    </w:p>
-    <w:p>
-      <w:pPr>
+        <w:t>s</w:t>
+      </w:r>
+      <w:r>
         <w:rPr>
           <w:color w:val="000000"/>
         </w:rPr>
-      </w:pPr>
-    </w:p>
-    <w:p>
-      <w:pPr>
+        <w:t>olo algunos aspectos</w:t>
+      </w:r>
+      <w:r>
         <w:rPr>
           <w:color w:val="000000"/>
         </w:rPr>
-      </w:pPr>
-    </w:p>
-    <w:p>
-      <w:pPr>
+        <w:t xml:space="preserve"> mejoran</w:t>
+      </w:r>
+      <w:r>
         <w:rPr>
           <w:color w:val="000000"/>
         </w:rPr>
-      </w:pPr>
-    </w:p>
-    <w:p>
-      <w:pPr>
+        <w:t xml:space="preserve"> </w:t>
+      </w:r>
+      <w:r>
         <w:rPr>
           <w:color w:val="000000"/>
         </w:rPr>
-      </w:pPr>
+        <w:t>la gestión y administración de datos al interior de la empresa Motorepuestos y sus técnicos de servicio.</w:t>
+      </w:r>
     </w:p>
     <w:p>
       <w:pPr>
         <w:rPr>
           <w:color w:val="000000"/>
-        </w:rPr>
-      </w:pPr>
-    </w:p>
-    <w:p>
-      <w:pPr>
-        <w:rPr>
-          <w:color w:val="000000"/>
-        </w:rPr>
-      </w:pPr>
-    </w:p>
-    <w:p>
-      <w:pPr>
-        <w:rPr>
-          <w:color w:val="000000"/>
-        </w:rPr>
-      </w:pPr>
-    </w:p>
-    <w:p>
-      <w:pPr>
-        <w:rPr>
-          <w:color w:val="000000"/>
-        </w:rPr>
-      </w:pPr>
-    </w:p>
-    <w:p>
-      <w:pPr>
-        <w:rPr>
-          <w:color w:val="000000"/>
-        </w:rPr>
-      </w:pPr>
-    </w:p>
-    <w:p>
-      <w:pPr>
-        <w:rPr>
-          <w:color w:val="000000"/>
-        </w:rPr>
-      </w:pPr>
-    </w:p>
-    <w:p>
-      <w:pPr>
-        <w:rPr>
-          <w:color w:val="000000"/>
-        </w:rPr>
-      </w:pPr>
-    </w:p>
-    <w:p>
-      <w:pPr>
-        <w:rPr>
-          <w:color w:val="000000"/>
-        </w:rPr>
-      </w:pPr>
-    </w:p>
-    <w:p>
-      <w:pPr>
-        <w:rPr>
-          <w:color w:val="000000"/>
-        </w:rPr>
-      </w:pPr>
-    </w:p>
-    <w:p>
-      <w:pPr>
-        <w:rPr>
-          <w:color w:val="000000"/>
-        </w:rPr>
-      </w:pPr>
-    </w:p>
-    <w:p>
-      <w:pPr>
-        <w:rPr>
-          <w:color w:val="000000"/>
-        </w:rPr>
-      </w:pPr>
-    </w:p>
-    <w:p>
-      <w:pPr>
-        <w:rPr>
-          <w:color w:val="000000"/>
-        </w:rPr>
-      </w:pPr>
-    </w:p>
-    <w:p>
-      <w:pPr>
-        <w:rPr>
-          <w:color w:val="000000"/>
-        </w:rPr>
-      </w:pPr>
-    </w:p>
-    <w:p>
-      <w:pPr>
-        <w:rPr>
-          <w:color w:val="000000"/>
-        </w:rPr>
-      </w:pPr>
-    </w:p>
-    <w:p>
-      <w:pPr>
-        <w:rPr>
-          <w:color w:val="000000"/>
-        </w:rPr>
-      </w:pPr>
-    </w:p>
-    <w:p>
-      <w:pPr>
-        <w:rPr>
-          <w:color w:val="000000"/>
-        </w:rPr>
-      </w:pPr>
-    </w:p>
-    <w:p>
-      <w:pPr>
-        <w:jc w:val="center"/>
-        <w:rPr>
-          <w:b/>
-        </w:rPr>
-      </w:pPr>
-    </w:p>
-    <w:p>
-      <w:pPr>
-        <w:jc w:val="center"/>
-        <w:rPr>
-          <w:b/>
-        </w:rPr>
-      </w:pPr>
-    </w:p>
-    <w:p>
-      <w:pPr>
-        <w:jc w:val="center"/>
-        <w:rPr>
-          <w:b/>
-        </w:rPr>
-      </w:pPr>
-    </w:p>
-    <w:p>
-      <w:pPr>
-        <w:jc w:val="center"/>
-        <w:rPr>
-          <w:b/>
-        </w:rPr>
-      </w:pPr>
-    </w:p>
-    <w:p>
-      <w:pPr>
-        <w:jc w:val="center"/>
-        <w:rPr>
-          <w:b/>
         </w:rPr>
       </w:pPr>
     </w:p>
@@ -7129,6 +7215,7 @@
         <w:rPr>
           <w:szCs w:val="24"/>
         </w:rPr>
+        <w:lastRenderedPageBreak/>
         <w:t>3.1. PARADIGMA</w:t>
       </w:r>
       <w:bookmarkEnd w:id="39"/>
@@ -7136,21 +7223,13 @@
     <w:p/>
     <w:p>
       <w:r>
-        <w:t xml:space="preserve">Este proyecto se establece en el paradigma positivista, porque teniendo en cuenta el criterio de </w:t>
-      </w:r>
-      <w:proofErr w:type="spellStart"/>
-      <w:r>
-        <w:t>Khun</w:t>
-      </w:r>
-      <w:proofErr w:type="spellEnd"/>
-      <w:r>
-        <w:t>, “el paradigma es un estado de las ciencias que consideran que basta la aplicación del método científico para asegurar un buen término, avance y progreso creciente y pleno de sus indagaciones, búsquedas, resultados y realizaciones”</w:t>
+        <w:t>Este proyecto se establece en el paradigma positivista, porque teniendo en cuenta el criterio de Khun, “el paradigma es un estado de las ciencias que consideran que basta la aplicación del método científico para asegurar un buen término, avance y progreso creciente y pleno de sus indagaciones, búsquedas, resultados y realizaciones”</w:t>
       </w:r>
       <w:r>
         <w:rPr>
           <w:rStyle w:val="Refdenotaalpie"/>
         </w:rPr>
-        <w:footnoteReference w:id="18"/>
+        <w:footnoteReference w:id="19"/>
       </w:r>
       <w:r>
         <w:t xml:space="preserve">.  </w:t>
@@ -7198,7 +7277,7 @@
           <w:rStyle w:val="Refdenotaalpie"/>
           <w:color w:val="000000" w:themeColor="text1"/>
         </w:rPr>
-        <w:footnoteReference w:id="19"/>
+        <w:footnoteReference w:id="20"/>
       </w:r>
       <w:r>
         <w:rPr>
@@ -7299,14 +7378,14 @@
         <w:rPr>
           <w:color w:val="000000" w:themeColor="text1"/>
         </w:rPr>
-        <w:t xml:space="preserve">La versión cuantitativa tiene entonces por principio la adopción de un criterio lógico, esto es, entre las premisas y las conclusiones se constituye un estrecho conjunto de relaciones regladas, tales que para ir </w:t>
+        <w:t xml:space="preserve">La versión cuantitativa tiene entonces por principio la adopción de un criterio lógico, esto es, entre las premisas y las conclusiones se constituye un estrecho conjunto de relaciones regladas, tales que para ir de las primeras a las segundas no habrá más que seguir sus estipulaciones. Así, el resultado final de sus aplicaciones conlleva frecuentemente la convicción a la autonomía del proceso. Bajo este enfoque, cuya pretensión es la de gestionar las relaciones intemporales </w:t>
       </w:r>
       <w:r>
         <w:rPr>
           <w:color w:val="000000" w:themeColor="text1"/>
         </w:rPr>
         <w:lastRenderedPageBreak/>
-        <w:t>de las primeras a las segundas no habrá más que seguir sus estipulaciones. Así, el resultado final de sus aplicaciones conlleva frecuentemente la convicción a la autonomía del proceso. Bajo este enfoque, cuya pretensión es la de gestionar las relaciones intemporales entre variables, las ciencias sociales se instauran como gestoras. Para Ibáñez.”</w:t>
+        <w:t>entre variables, las ciencias sociales se instauran como gestoras. Para Ibáñez.”</w:t>
       </w:r>
       <w:r>
         <w:rPr>
@@ -7320,7 +7399,7 @@
           <w:rStyle w:val="Refdenotaalpie"/>
           <w:color w:val="000000" w:themeColor="text1"/>
         </w:rPr>
-        <w:footnoteReference w:id="20"/>
+        <w:footnoteReference w:id="21"/>
       </w:r>
     </w:p>
     <w:p>
@@ -7460,7 +7539,7 @@
           <w:rFonts w:eastAsia="Times New Roman"/>
           <w:lang w:eastAsia="en-US"/>
         </w:rPr>
-        <w:footnoteReference w:id="21"/>
+        <w:footnoteReference w:id="22"/>
       </w:r>
     </w:p>
     <w:p>
@@ -7570,29 +7649,29 @@
         <w:rPr>
           <w:lang w:eastAsia="en-US"/>
         </w:rPr>
+        <w:t>3.4. TIPO DE INVESTIGACIÓN.</w:t>
+      </w:r>
+      <w:bookmarkEnd w:id="42"/>
+    </w:p>
+    <w:p>
+      <w:pPr>
+        <w:rPr>
+          <w:lang w:eastAsia="en-US"/>
+        </w:rPr>
+      </w:pPr>
+    </w:p>
+    <w:p>
+      <w:r>
+        <w:t xml:space="preserve">Según Lafuente y Marín: </w:t>
+      </w:r>
+    </w:p>
+    <w:p/>
+    <w:p>
+      <w:pPr>
+        <w:ind w:left="567" w:right="567"/>
+      </w:pPr>
+      <w:r>
         <w:lastRenderedPageBreak/>
-        <w:t>3.4. TIPO DE INVESTIGACIÓN.</w:t>
-      </w:r>
-      <w:bookmarkEnd w:id="42"/>
-    </w:p>
-    <w:p>
-      <w:pPr>
-        <w:rPr>
-          <w:lang w:eastAsia="en-US"/>
-        </w:rPr>
-      </w:pPr>
-    </w:p>
-    <w:p>
-      <w:r>
-        <w:t xml:space="preserve">Según Lafuente y Marín: </w:t>
-      </w:r>
-    </w:p>
-    <w:p/>
-    <w:p>
-      <w:pPr>
-        <w:ind w:left="567" w:right="567"/>
-      </w:pPr>
-      <w:r>
         <w:t>“La investigación descriptiva la llevamos a cabo cuando queremos mostrar las características de un grupo, de un fenómeno o de un sector, a través de la observación y medición de sus elementos. La información que nos proporciona un análisis descriptivo, además de ser un fin en sí mismo, la podemos utilizar como base de partida para el desarrollo de una investigación más específica”</w:t>
       </w:r>
       <w:r>
@@ -7605,7 +7684,7 @@
         <w:rPr>
           <w:rStyle w:val="Refdenotaalpie"/>
         </w:rPr>
-        <w:footnoteReference w:id="22"/>
+        <w:footnoteReference w:id="23"/>
       </w:r>
     </w:p>
     <w:p>
@@ -8010,23 +8089,23 @@
     <w:p/>
     <w:p>
       <w:r>
-        <w:t xml:space="preserve">La población es un conjunto de personas que poseen cualidades y características similares que habitan en un lugar y un momento determinado. Para la presente </w:t>
+        <w:t>La población es un conjunto de personas que poseen cualidades y características similares que habitan en un lugar y un momento determinado. Para la presente investigación se comenz</w:t>
+      </w:r>
+      <w:r>
+        <w:t>ará</w:t>
+      </w:r>
+      <w:r>
+        <w:t xml:space="preserve"> trabajando con grupo de </w:t>
+      </w:r>
+      <w:r>
+        <w:t xml:space="preserve">4 niñas con edades entre los 6 a 12 años que hacen parte del núcleo familiar del investigador (hija y sus primas) si hay la previa autorización </w:t>
+      </w:r>
+      <w:r>
+        <w:t xml:space="preserve">por el Comité Curricular del programa de Ingeniería de </w:t>
       </w:r>
       <w:r>
         <w:lastRenderedPageBreak/>
-        <w:t>investigación se comenz</w:t>
-      </w:r>
-      <w:r>
-        <w:t>ará</w:t>
-      </w:r>
-      <w:r>
-        <w:t xml:space="preserve"> trabajando con grupo de </w:t>
-      </w:r>
-      <w:r>
-        <w:t xml:space="preserve">4 niñas con edades entre los 6 a 12 años que hacen parte del núcleo familiar del investigador (hija y sus primas) si hay la previa autorización </w:t>
-      </w:r>
-      <w:r>
-        <w:t xml:space="preserve">por el Comité Curricular del programa de Ingeniería de Sistemas, </w:t>
+        <w:t xml:space="preserve">Sistemas, </w:t>
       </w:r>
       <w:r>
         <w:t>ya que por la situación sanitaria que se atraviesa a nivel mundial es delicado solicitar los permisos respectivos a una institución de la ciudad.</w:t>
@@ -9084,15 +9163,7 @@
     <w:p/>
     <w:p>
       <w:r>
-        <w:t xml:space="preserve">****El costo kilowatt se obtuvo a partir de la tarifa para usuarios regulados definida por </w:t>
-      </w:r>
-      <w:proofErr w:type="spellStart"/>
-      <w:r>
-        <w:t>CEDENAR</w:t>
-      </w:r>
-      <w:proofErr w:type="spellEnd"/>
-      <w:r>
-        <w:t xml:space="preserve"> para abril del 2019</w:t>
+        <w:t>****El costo kilowatt se obtuvo a partir de la tarifa para usuarios regulados definida por CEDENAR para abril del 2019</w:t>
       </w:r>
     </w:p>
     <w:p>
@@ -9259,120 +9330,72 @@
         <w:jc w:val="left"/>
       </w:pPr>
       <w:r>
+        <w:t xml:space="preserve">  I.U. CESMAG. Renovación Registro Calificado Programa de Ingeniería de Sistemas San Juan de Pasto. 2015. P114.</w:t>
+      </w:r>
+    </w:p>
+    <w:p>
+      <w:pPr>
+        <w:jc w:val="left"/>
+      </w:pPr>
+      <w:r>
         <w:t xml:space="preserve">  </w:t>
       </w:r>
-      <w:proofErr w:type="spellStart"/>
-      <w:r>
-        <w:t>I.U</w:t>
-      </w:r>
-      <w:proofErr w:type="spellEnd"/>
-      <w:r>
-        <w:t>. CESMAG. Renovación Registro Calificado Programa de Ingeniería de Sistemas San Juan de Pasto. 2015. P114.</w:t>
-      </w:r>
     </w:p>
     <w:p>
       <w:pPr>
         <w:jc w:val="left"/>
       </w:pPr>
       <w:r>
-        <w:t xml:space="preserve">  </w:t>
+        <w:t xml:space="preserve">  Pozo, Ignacio. El niño y la historia.1 Ed. Madrid España. Servicio de Publicaciones del MEC. </w:t>
       </w:r>
     </w:p>
     <w:p>
       <w:pPr>
         <w:jc w:val="left"/>
       </w:pPr>
-      <w:r>
-        <w:t xml:space="preserve">  Pozo, Ignacio. El niño y la historia.1 Ed. Madrid España. Servicio de Publicaciones del MEC. </w:t>
-      </w:r>
     </w:p>
     <w:p>
       <w:pPr>
         <w:jc w:val="left"/>
       </w:pPr>
+      <w:r>
+        <w:t xml:space="preserve">  Desarrollo del pensamiento lógico matemático a través de rincones pedagógicos con niños de preescolar. Lic. María Cecilia Guadalupe Ortiz Fiorio. Universidad Evangélica de Paraguay. Revista de Divulgación de Investigación. Nov 27/2020</w:t>
+      </w:r>
     </w:p>
     <w:p>
       <w:pPr>
         <w:jc w:val="left"/>
       </w:pPr>
-      <w:r>
-        <w:t xml:space="preserve">  Desarrollo del pensamiento lógico matemático a través de rincones pedagógicos con niños de preescolar. Lic. María Cecilia Guadalupe Ortiz </w:t>
-      </w:r>
-      <w:proofErr w:type="spellStart"/>
-      <w:r>
-        <w:t>Fiorio</w:t>
-      </w:r>
-      <w:proofErr w:type="spellEnd"/>
-      <w:r>
-        <w:t>. Universidad Evangélica de Paraguay. Revista de Divulgación de Investigación. Nov 27/2020</w:t>
-      </w:r>
     </w:p>
     <w:p>
       <w:pPr>
         <w:jc w:val="left"/>
       </w:pPr>
+      <w:r>
+        <w:t xml:space="preserve">  Campo Ternera, Lilia Angélica. Importancia del desarrollo motor en relación con los procesos evolutivos del lenguaje y la cognición en niños de 3 a 7 años de la ciudad de Barranquilla (Colombia)Salud Uninorte, vol. 26, núm. 1, 2010, pp. 65-76Universidad del Norte Barranquilla, Colombia</w:t>
+      </w:r>
     </w:p>
     <w:p>
       <w:pPr>
         <w:jc w:val="left"/>
       </w:pPr>
-      <w:r>
-        <w:t xml:space="preserve">  Campo Ternera, Lilia Angélica. Importancia del desarrollo motor en relación con los procesos evolutivos del lenguaje y la cognición en niños de 3 a 7 años de la ciudad de Barranquilla (Colombia)Salud Uninorte, vol. 26, núm. 1, 2010, pp. 65-76Universidad del Norte Barranquilla, Colombia</w:t>
-      </w:r>
     </w:p>
     <w:p>
       <w:pPr>
         <w:jc w:val="left"/>
       </w:pPr>
+      <w:r>
+        <w:t xml:space="preserve">  Marcelo Iván Medina Hidalgo. Estrategias Metodológicas Para El Desarrollo Del Pensamiento Lógico-Matemático Revista Didasc@lia: D&amp;E. Publicación cooperada entre CEDUT- Las Tunas y CEdEG-Granma Vol. IX. 2018, CUBA</w:t>
+      </w:r>
     </w:p>
     <w:p>
       <w:pPr>
         <w:jc w:val="left"/>
       </w:pPr>
-      <w:r>
-        <w:t xml:space="preserve">  Marcelo Iván Medina Hidalgo. Estrategias Metodológicas Para El Desarrollo Del Pensamiento Lógico-Matemático Revista </w:t>
-      </w:r>
-      <w:proofErr w:type="spellStart"/>
-      <w:r>
-        <w:t>Didasc@lia</w:t>
-      </w:r>
-      <w:proofErr w:type="spellEnd"/>
-      <w:r>
-        <w:t xml:space="preserve">: </w:t>
-      </w:r>
-      <w:proofErr w:type="spellStart"/>
-      <w:r>
-        <w:t>D&amp;E</w:t>
-      </w:r>
-      <w:proofErr w:type="spellEnd"/>
-      <w:r>
-        <w:t xml:space="preserve">. Publicación cooperada entre </w:t>
-      </w:r>
-      <w:proofErr w:type="spellStart"/>
-      <w:r>
-        <w:t>CEDUT</w:t>
-      </w:r>
-      <w:proofErr w:type="spellEnd"/>
-      <w:r>
-        <w:t xml:space="preserve">- Las Tunas y </w:t>
-      </w:r>
-      <w:proofErr w:type="spellStart"/>
-      <w:r>
-        <w:t>CEdEG</w:t>
-      </w:r>
-      <w:proofErr w:type="spellEnd"/>
-      <w:r>
-        <w:t>-Granma Vol. IX. 2018, CUBA</w:t>
-      </w:r>
     </w:p>
     <w:p>
       <w:pPr>
         <w:jc w:val="left"/>
-      </w:pPr>
-    </w:p>
-    <w:p>
-      <w:pPr>
-        <w:jc w:val="left"/>
         <w:rPr>
           <w:lang w:val="en-US"/>
         </w:rPr>
@@ -9380,28 +9403,18 @@
       <w:r>
         <w:t xml:space="preserve">  León-Pinzón, N – Medina-Sepúlveda, M. Estrategia metodológica para el desarrollo del pensamiento lógico matemático en niños y niñas de cinco años en aula regulares y de inclusión. </w:t>
       </w:r>
-      <w:proofErr w:type="spellStart"/>
       <w:r>
         <w:rPr>
           <w:lang w:val="en-US"/>
         </w:rPr>
-        <w:t>Revista</w:t>
-      </w:r>
-      <w:proofErr w:type="spellEnd"/>
+        <w:t xml:space="preserve">Revista </w:t>
+      </w:r>
       <w:r>
         <w:rPr>
           <w:lang w:val="en-US"/>
         </w:rPr>
-        <w:t xml:space="preserve"> </w:t>
-      </w:r>
-      <w:proofErr w:type="spellStart"/>
-      <w:r>
-        <w:rPr>
-          <w:lang w:val="en-US"/>
-        </w:rPr>
         <w:t>inclusión</w:t>
       </w:r>
-      <w:proofErr w:type="spellEnd"/>
       <w:r>
         <w:rPr>
           <w:lang w:val="en-US"/>
@@ -12009,27 +12022,27 @@
       <w:jc w:val="center"/>
       <w:rPr>
         <w:caps/>
-        <w:color w:val="808080" w:themeColor="background1" w:themeShade="80"/>
+        <w:color w:val="7F7F7F" w:themeColor="text1" w:themeTint="80"/>
       </w:rPr>
     </w:pPr>
     <w:r>
       <w:rPr>
         <w:caps/>
-        <w:color w:val="808080" w:themeColor="background1" w:themeShade="80"/>
+        <w:color w:val="7F7F7F" w:themeColor="text1" w:themeTint="80"/>
       </w:rPr>
       <w:fldChar w:fldCharType="begin"/>
     </w:r>
     <w:r>
       <w:rPr>
         <w:caps/>
-        <w:color w:val="808080" w:themeColor="background1" w:themeShade="80"/>
+        <w:color w:val="7F7F7F" w:themeColor="text1" w:themeTint="80"/>
       </w:rPr>
       <w:instrText>PAGE   \* MERGEFORMAT</w:instrText>
     </w:r>
     <w:r>
       <w:rPr>
         <w:caps/>
-        <w:color w:val="808080" w:themeColor="background1" w:themeShade="80"/>
+        <w:color w:val="7F7F7F" w:themeColor="text1" w:themeTint="80"/>
       </w:rPr>
       <w:fldChar w:fldCharType="separate"/>
     </w:r>
@@ -12037,7 +12050,7 @@
       <w:rPr>
         <w:caps/>
         <w:noProof/>
-        <w:color w:val="808080" w:themeColor="background1" w:themeShade="80"/>
+        <w:color w:val="7F7F7F" w:themeColor="text1" w:themeTint="80"/>
         <w:lang w:val="es-ES"/>
       </w:rPr>
       <w:t>21</w:t>
@@ -12045,7 +12058,7 @@
     <w:r>
       <w:rPr>
         <w:caps/>
-        <w:color w:val="808080" w:themeColor="background1" w:themeShade="80"/>
+        <w:color w:val="7F7F7F" w:themeColor="text1" w:themeTint="80"/>
       </w:rPr>
       <w:fldChar w:fldCharType="end"/>
     </w:r>
@@ -12195,9 +12208,6 @@
     <w:p>
       <w:pPr>
         <w:pStyle w:val="TITULO1"/>
-        <w:rPr>
-          <w:lang w:val="en-US"/>
-        </w:rPr>
       </w:pPr>
       <w:r>
         <w:rPr>
@@ -12207,24 +12217,7 @@
         <w:footnoteRef/>
       </w:r>
       <w:r>
-        <w:rPr>
-          <w:lang w:val="en-US"/>
-        </w:rPr>
-        <w:t xml:space="preserve"> </w:t>
-      </w:r>
-      <w:proofErr w:type="spellStart"/>
-      <w:r>
-        <w:rPr>
-          <w:lang w:val="en-US"/>
-        </w:rPr>
-        <w:t>Ibíd</w:t>
-      </w:r>
-      <w:proofErr w:type="spellEnd"/>
-      <w:r>
-        <w:rPr>
-          <w:lang w:val="en-US"/>
-        </w:rPr>
-        <w:t>.</w:t>
+        <w:t xml:space="preserve"> Ibíd.</w:t>
       </w:r>
     </w:p>
   </w:footnote>
@@ -12245,213 +12238,48 @@
       <w:r>
         <w:rPr>
           <w:rStyle w:val="markedcontent"/>
-          <w:sz w:val="17"/>
-          <w:szCs w:val="17"/>
-        </w:rPr>
-        <w:t>Zavala Choez</w:t>
+        </w:rPr>
+        <w:t>Zavala Choez, Flor Nereysi.</w:t>
+      </w:r>
+      <w:r>
+        <w:t xml:space="preserve"> </w:t>
       </w:r>
       <w:r>
         <w:rPr>
           <w:rStyle w:val="markedcontent"/>
-          <w:sz w:val="17"/>
-          <w:szCs w:val="17"/>
-        </w:rPr>
-        <w:t xml:space="preserve">, </w:t>
+        </w:rPr>
+        <w:t xml:space="preserve">Vélez Moreira, </w:t>
       </w:r>
       <w:r>
         <w:rPr>
           <w:rStyle w:val="markedcontent"/>
-          <w:sz w:val="17"/>
-          <w:szCs w:val="17"/>
-        </w:rPr>
-        <w:t xml:space="preserve">Flor </w:t>
-      </w:r>
-      <w:proofErr w:type="spellStart"/>
+        </w:rPr>
+        <w:t>Estefanía Monserrate</w:t>
+      </w:r>
       <w:r>
         <w:rPr>
           <w:rStyle w:val="markedcontent"/>
-          <w:sz w:val="17"/>
-          <w:szCs w:val="17"/>
-        </w:rPr>
-        <w:t>Nereysi</w:t>
-      </w:r>
-      <w:proofErr w:type="spellEnd"/>
+        </w:rPr>
+        <w:t>.</w:t>
+      </w:r>
+      <w:r>
+        <w:t xml:space="preserve"> </w:t>
+      </w:r>
       <w:r>
         <w:rPr>
           <w:rStyle w:val="markedcontent"/>
-          <w:sz w:val="17"/>
-          <w:szCs w:val="17"/>
+        </w:rPr>
+        <w:t>La gestión de la calidad y el servicio al cliente como factor de competitividad en las empresas de servicio. Ciencias económicas y empresariales Artículo de investigación. Dom. Cien., ISSN: 2477-8818 Vol. 6, núm. 3, julio-septiembre Ecuador 2020, pp. 264-281</w:t>
+      </w:r>
+      <w:r>
+        <w:rPr>
+          <w:rStyle w:val="markedcontent"/>
         </w:rPr>
         <w:t>.</w:t>
       </w:r>
       <w:r>
         <w:rPr>
-          <w:rStyle w:val="TableNormal"/>
-          <w:sz w:val="17"/>
-          <w:szCs w:val="17"/>
-        </w:rPr>
-        <w:t xml:space="preserve"> </w:t>
-      </w:r>
-      <w:r>
-        <w:rPr>
           <w:rStyle w:val="markedcontent"/>
-          <w:sz w:val="17"/>
-          <w:szCs w:val="17"/>
-        </w:rPr>
-        <w:t>Vélez Moreira</w:t>
-      </w:r>
-      <w:r>
-        <w:rPr>
-          <w:rStyle w:val="markedcontent"/>
-          <w:sz w:val="17"/>
-          <w:szCs w:val="17"/>
-        </w:rPr>
-        <w:t xml:space="preserve">, </w:t>
-      </w:r>
-      <w:r>
-        <w:rPr>
-          <w:rStyle w:val="markedcontent"/>
-          <w:sz w:val="17"/>
-          <w:szCs w:val="17"/>
-        </w:rPr>
-        <w:t>Estefanía Monserrate</w:t>
-      </w:r>
-      <w:r>
-        <w:rPr>
-          <w:rStyle w:val="markedcontent"/>
-          <w:sz w:val="17"/>
-          <w:szCs w:val="17"/>
-        </w:rPr>
-        <w:t>.</w:t>
-      </w:r>
-      <w:r>
-        <w:t xml:space="preserve"> </w:t>
-      </w:r>
-      <w:r>
-        <w:rPr>
-          <w:rStyle w:val="markedcontent"/>
-          <w:sz w:val="17"/>
-          <w:szCs w:val="17"/>
-        </w:rPr>
-        <w:t>La gestión de la calidad y el servicio al cliente como factor de competitividad en</w:t>
-      </w:r>
-      <w:r>
-        <w:rPr>
-          <w:rStyle w:val="markedcontent"/>
-          <w:sz w:val="17"/>
-          <w:szCs w:val="17"/>
-        </w:rPr>
-        <w:t xml:space="preserve"> </w:t>
-      </w:r>
-      <w:r>
-        <w:rPr>
-          <w:rStyle w:val="markedcontent"/>
-          <w:sz w:val="17"/>
-          <w:szCs w:val="17"/>
-        </w:rPr>
-        <w:t>las empresas de servicio</w:t>
-      </w:r>
-      <w:r>
-        <w:rPr>
-          <w:rStyle w:val="markedcontent"/>
-          <w:sz w:val="17"/>
-          <w:szCs w:val="17"/>
-        </w:rPr>
-        <w:t xml:space="preserve">. </w:t>
-      </w:r>
-      <w:r>
-        <w:rPr>
-          <w:rStyle w:val="markedcontent"/>
-          <w:sz w:val="17"/>
-          <w:szCs w:val="17"/>
-        </w:rPr>
-        <w:t>Ciencias económicas y empresariales</w:t>
-      </w:r>
-      <w:r>
-        <w:rPr>
-          <w:rStyle w:val="markedcontent"/>
-          <w:sz w:val="17"/>
-          <w:szCs w:val="17"/>
-        </w:rPr>
-        <w:t xml:space="preserve"> </w:t>
-      </w:r>
-      <w:r>
-        <w:rPr>
-          <w:rStyle w:val="markedcontent"/>
-          <w:sz w:val="17"/>
-          <w:szCs w:val="17"/>
-        </w:rPr>
-        <w:t>Artículo de investigación</w:t>
-      </w:r>
-      <w:r>
-        <w:rPr>
-          <w:rStyle w:val="markedcontent"/>
-          <w:sz w:val="17"/>
-          <w:szCs w:val="17"/>
-        </w:rPr>
-        <w:t xml:space="preserve">. </w:t>
-      </w:r>
-      <w:r>
-        <w:rPr>
-          <w:rStyle w:val="markedcontent"/>
-          <w:sz w:val="17"/>
-          <w:szCs w:val="17"/>
-        </w:rPr>
-        <w:t>Dom. Cien., ISSN: 2477-8818</w:t>
-      </w:r>
-      <w:r>
-        <w:rPr>
-          <w:rStyle w:val="markedcontent"/>
-          <w:sz w:val="17"/>
-          <w:szCs w:val="17"/>
-        </w:rPr>
-        <w:t xml:space="preserve"> </w:t>
-      </w:r>
-      <w:r>
-        <w:rPr>
-          <w:rStyle w:val="markedcontent"/>
-          <w:sz w:val="17"/>
-          <w:szCs w:val="17"/>
-        </w:rPr>
-        <w:t xml:space="preserve">Vol. 6, núm. 3, julio-septiembre </w:t>
-      </w:r>
-      <w:r>
-        <w:rPr>
-          <w:rStyle w:val="markedcontent"/>
-          <w:sz w:val="17"/>
-          <w:szCs w:val="17"/>
-        </w:rPr>
-        <w:t>Ecuador</w:t>
-      </w:r>
-      <w:r>
-        <w:rPr>
-          <w:rStyle w:val="markedcontent"/>
-          <w:sz w:val="17"/>
-          <w:szCs w:val="17"/>
-        </w:rPr>
-        <w:t xml:space="preserve"> </w:t>
-      </w:r>
-      <w:r>
-        <w:rPr>
-          <w:rStyle w:val="markedcontent"/>
-          <w:sz w:val="17"/>
-          <w:szCs w:val="17"/>
-        </w:rPr>
-        <w:t>2020, pp. 264-281</w:t>
-      </w:r>
-      <w:r>
-        <w:rPr>
-          <w:rStyle w:val="markedcontent"/>
-          <w:sz w:val="17"/>
-          <w:szCs w:val="17"/>
-        </w:rPr>
-        <w:t>.</w:t>
-      </w:r>
-      <w:r>
-        <w:rPr>
-          <w:rStyle w:val="markedcontent"/>
-          <w:sz w:val="17"/>
-          <w:szCs w:val="17"/>
         </w:rPr>
         <w:t xml:space="preserve"> </w:t>
       </w:r>
@@ -12461,43 +12289,62 @@
     <w:p>
       <w:pPr>
         <w:pStyle w:val="Textonotapie"/>
+        <w:rPr>
+          <w:lang w:val="es-MX"/>
+        </w:rPr>
       </w:pPr>
       <w:r>
         <w:rPr>
           <w:rStyle w:val="Refdenotaalpie"/>
-          <w:b/>
-          <w:bCs/>
         </w:rPr>
         <w:footnoteRef/>
       </w:r>
       <w:r>
-        <w:rPr>
-          <w:b/>
-          <w:bCs/>
-        </w:rPr>
-        <w:t xml:space="preserve"> </w:t>
-      </w:r>
-      <w:r>
-        <w:t>Quilca Calo</w:t>
-      </w:r>
-      <w:r>
-        <w:t>,</w:t>
-      </w:r>
-      <w:r>
-        <w:t xml:space="preserve"> María Fanny</w:t>
-      </w:r>
-      <w:r>
-        <w:t xml:space="preserve">. </w:t>
-      </w:r>
-      <w:r>
-        <w:t>Herramienta web 2.0 para el aprendizaje de la multiplicación en tercer grado de Educación General Básica</w:t>
-      </w:r>
-      <w:r>
-        <w:t xml:space="preserve">. Universidad Tecnológica Israel Escuela De Postgrados Maestría En Educación. Quito Ecuador 2020  </w:t>
+        <w:t xml:space="preserve"> Jaramillo García Miguel Xavier. Estrategia De Servicio Para El Restaurant El Portón Del Gordo Del Cantón Milagro. Instituto Superior Universitario Bolivariano De Tecnología Facultad De Ciencias Empresariales Y Sistemas. Guayaquil – Ecuador.2020</w:t>
       </w:r>
     </w:p>
   </w:footnote>
   <w:footnote w:id="9">
+    <w:p>
+      <w:pPr>
+        <w:pStyle w:val="Textonotapie"/>
+      </w:pPr>
+      <w:r>
+        <w:rPr>
+          <w:rStyle w:val="Refdenotaalpie"/>
+          <w:b/>
+          <w:bCs/>
+        </w:rPr>
+        <w:footnoteRef/>
+      </w:r>
+      <w:r>
+        <w:rPr>
+          <w:b/>
+          <w:bCs/>
+        </w:rPr>
+        <w:t xml:space="preserve"> </w:t>
+      </w:r>
+      <w:r>
+        <w:t>Quilca Calo</w:t>
+      </w:r>
+      <w:r>
+        <w:t>,</w:t>
+      </w:r>
+      <w:r>
+        <w:t xml:space="preserve"> María Fanny</w:t>
+      </w:r>
+      <w:r>
+        <w:t xml:space="preserve">. </w:t>
+      </w:r>
+      <w:r>
+        <w:t>Herramienta web 2.0 para el aprendizaje de la multiplicación en tercer grado de Educación General Básica</w:t>
+      </w:r>
+      <w:r>
+        <w:t xml:space="preserve">. Universidad Tecnológica Israel Escuela De Postgrados Maestría En Educación. Quito Ecuador 2020  </w:t>
+      </w:r>
+    </w:p>
+  </w:footnote>
+  <w:footnote w:id="10">
     <w:p>
       <w:pPr>
         <w:pStyle w:val="Textonotapie"/>
@@ -12523,43 +12370,7 @@
           <w:sz w:val="18"/>
           <w:szCs w:val="18"/>
         </w:rPr>
-        <w:t xml:space="preserve">Vaillant, Denise; </w:t>
-      </w:r>
-      <w:proofErr w:type="spellStart"/>
-      <w:r>
-        <w:rPr>
-          <w:color w:val="000000"/>
-          <w:sz w:val="18"/>
-          <w:szCs w:val="18"/>
-        </w:rPr>
-        <w:t>Zidan</w:t>
-      </w:r>
-      <w:proofErr w:type="spellEnd"/>
-      <w:r>
-        <w:rPr>
-          <w:color w:val="000000"/>
-          <w:sz w:val="18"/>
-          <w:szCs w:val="18"/>
-        </w:rPr>
-        <w:t xml:space="preserve">, Eduardo </w:t>
-      </w:r>
-      <w:proofErr w:type="gramStart"/>
-      <w:r>
-        <w:rPr>
-          <w:color w:val="000000"/>
-          <w:sz w:val="18"/>
-          <w:szCs w:val="18"/>
-        </w:rPr>
-        <w:t>Rodríguez  And</w:t>
-      </w:r>
-      <w:proofErr w:type="gramEnd"/>
-      <w:r>
-        <w:rPr>
-          <w:color w:val="000000"/>
-          <w:sz w:val="18"/>
-          <w:szCs w:val="18"/>
-        </w:rPr>
-        <w:t>  Biagas, Gustavo Bentancor.</w:t>
+        <w:t>Vaillant, Denise; Zidan, Eduardo Rodríguez  And  Biagas, Gustavo Bentancor.</w:t>
       </w:r>
       <w:r>
         <w:rPr>
@@ -12580,7 +12391,6 @@
         </w:rPr>
         <w:t> </w:t>
       </w:r>
-      <w:proofErr w:type="spellStart"/>
       <w:r>
         <w:rPr>
           <w:i/>
@@ -12589,151 +12399,26 @@
           <w:sz w:val="18"/>
           <w:szCs w:val="18"/>
         </w:rPr>
-        <w:t>Ensaio</w:t>
-      </w:r>
-      <w:proofErr w:type="spellEnd"/>
-      <w:r>
-        <w:rPr>
-          <w:i/>
-          <w:iCs/>
+        <w:t>Ensaio: Aval.Pol.Públ.Educ.</w:t>
+      </w:r>
+      <w:r>
+        <w:rPr>
           <w:color w:val="000000"/>
           <w:sz w:val="18"/>
           <w:szCs w:val="18"/>
         </w:rPr>
-        <w:t xml:space="preserve">: </w:t>
-      </w:r>
-      <w:proofErr w:type="spellStart"/>
-      <w:proofErr w:type="gramStart"/>
-      <w:r>
-        <w:rPr>
-          <w:i/>
-          <w:iCs/>
+        <w:t xml:space="preserve"> [Online]. 2020, Vol.28, N.108 Pp.718-740. </w:t>
+      </w:r>
+      <w:r>
+        <w:rPr>
           <w:color w:val="000000"/>
           <w:sz w:val="18"/>
           <w:szCs w:val="18"/>
         </w:rPr>
-        <w:t>Aval.Pol.Públ.Educ</w:t>
-      </w:r>
-      <w:proofErr w:type="spellEnd"/>
-      <w:proofErr w:type="gramEnd"/>
-      <w:r>
-        <w:rPr>
-          <w:i/>
-          <w:iCs/>
-          <w:color w:val="000000"/>
-          <w:sz w:val="18"/>
-          <w:szCs w:val="18"/>
-        </w:rPr>
-        <w:t>.</w:t>
-      </w:r>
-      <w:r>
-        <w:rPr>
-          <w:color w:val="000000"/>
-          <w:sz w:val="18"/>
-          <w:szCs w:val="18"/>
-        </w:rPr>
-        <w:t xml:space="preserve"> [Online]. 2020, Vol.28, N.108 Pp.718-740. </w:t>
-      </w:r>
-      <w:proofErr w:type="spellStart"/>
-      <w:r>
-        <w:rPr>
-          <w:color w:val="000000"/>
-          <w:sz w:val="18"/>
-          <w:szCs w:val="18"/>
-        </w:rPr>
-        <w:t>Epub</w:t>
-      </w:r>
-      <w:proofErr w:type="spellEnd"/>
-      <w:r>
-        <w:rPr>
-          <w:color w:val="000000"/>
-          <w:sz w:val="18"/>
-          <w:szCs w:val="18"/>
-        </w:rPr>
-        <w:t> </w:t>
-      </w:r>
-      <w:proofErr w:type="spellStart"/>
-      <w:r>
-        <w:rPr>
-          <w:color w:val="000000"/>
-          <w:sz w:val="18"/>
-          <w:szCs w:val="18"/>
-        </w:rPr>
-        <w:t>Apr</w:t>
-      </w:r>
-      <w:proofErr w:type="spellEnd"/>
-      <w:r>
-        <w:rPr>
-          <w:color w:val="000000"/>
-          <w:sz w:val="18"/>
-          <w:szCs w:val="18"/>
-        </w:rPr>
-        <w:t xml:space="preserve"> 22, 2020. </w:t>
-      </w:r>
-      <w:proofErr w:type="spellStart"/>
-      <w:r>
-        <w:rPr>
-          <w:color w:val="000000"/>
-          <w:sz w:val="18"/>
-          <w:szCs w:val="18"/>
-        </w:rPr>
-        <w:t>Issn</w:t>
-      </w:r>
-      <w:proofErr w:type="spellEnd"/>
-      <w:r>
-        <w:rPr>
-          <w:color w:val="000000"/>
-          <w:sz w:val="18"/>
-          <w:szCs w:val="18"/>
-        </w:rPr>
-        <w:t xml:space="preserve"> 1809-4465.  </w:t>
+        <w:t>Epub Apr 22, 2020. Issn 1809-4465.  </w:t>
       </w:r>
       <w:r>
         <w:t xml:space="preserve"> </w:t>
-      </w:r>
-    </w:p>
-  </w:footnote>
-  <w:footnote w:id="10">
-    <w:p>
-      <w:pPr>
-        <w:pStyle w:val="Textonotapie"/>
-        <w:rPr>
-          <w:b/>
-          <w:bCs/>
-        </w:rPr>
-      </w:pPr>
-      <w:r>
-        <w:rPr>
-          <w:rStyle w:val="Refdenotaalpie"/>
-          <w:b/>
-          <w:bCs/>
-        </w:rPr>
-        <w:footnoteRef/>
-      </w:r>
-      <w:r>
-        <w:rPr>
-          <w:b/>
-          <w:bCs/>
-        </w:rPr>
-        <w:t xml:space="preserve"> </w:t>
-      </w:r>
-      <w:r>
-        <w:t>Campuez Méndez Sandra Elizabeth</w:t>
-      </w:r>
-      <w:r>
-        <w:t xml:space="preserve">. </w:t>
-      </w:r>
-      <w:r>
-        <w:t>Página Web Para Favorecer El Aprendizaje De La Matemática En Niños De Inicial 2</w:t>
-      </w:r>
-      <w:r>
-        <w:t xml:space="preserve">. </w:t>
-      </w:r>
-      <w:r>
-        <w:t>Universidad Tecnológica Israel</w:t>
-      </w:r>
-      <w:r>
-        <w:t>. Quito Ecuador 2020.</w:t>
       </w:r>
     </w:p>
   </w:footnote>
@@ -12741,7 +12426,10 @@
     <w:p>
       <w:pPr>
         <w:pStyle w:val="Textonotapie"/>
-        <w:jc w:val="left"/>
+        <w:rPr>
+          <w:b/>
+          <w:bCs/>
+        </w:rPr>
       </w:pPr>
       <w:r>
         <w:rPr>
@@ -12759,40 +12447,22 @@
         <w:t xml:space="preserve"> </w:t>
       </w:r>
       <w:r>
-        <w:t>Boude Figueredo Óscar</w:t>
-      </w:r>
-      <w:r>
-        <w:t>,</w:t>
-      </w:r>
-      <w:r>
-        <w:t xml:space="preserve"> </w:t>
-      </w:r>
-      <w:r>
-        <w:t xml:space="preserve">Sarmiento </w:t>
-      </w:r>
-      <w:r>
-        <w:t>Jenny Andrea.</w:t>
-      </w:r>
-      <w:r>
-        <w:t xml:space="preserve"> </w:t>
-      </w:r>
-      <w:r>
-        <w:t>Herramientas web 2.0: efecto en los</w:t>
-      </w:r>
-      <w:r>
-        <w:t xml:space="preserve"> </w:t>
-      </w:r>
-      <w:r>
-        <w:t>aprendizajes de los jóvenes colombianos</w:t>
+        <w:t>Campuez Méndez Sandra Elizabeth</w:t>
       </w:r>
       <w:r>
         <w:t xml:space="preserve">. </w:t>
       </w:r>
       <w:r>
-        <w:t>Universidad de La Sabana de Chía, Colombia</w:t>
-      </w:r>
-      <w:r>
-        <w:t xml:space="preserve">. año 2016 </w:t>
+        <w:t>Página Web Para Favorecer El Aprendizaje De La Matemática En Niños De Inicial 2</w:t>
+      </w:r>
+      <w:r>
+        <w:t xml:space="preserve">. </w:t>
+      </w:r>
+      <w:r>
+        <w:t>Universidad Tecnológica Israel</w:t>
+      </w:r>
+      <w:r>
+        <w:t>. Quito Ecuador 2020.</w:t>
       </w:r>
     </w:p>
   </w:footnote>
@@ -12800,6 +12470,7 @@
     <w:p>
       <w:pPr>
         <w:pStyle w:val="Textonotapie"/>
+        <w:jc w:val="left"/>
       </w:pPr>
       <w:r>
         <w:rPr>
@@ -12817,7 +12488,40 @@
         <w:t xml:space="preserve"> </w:t>
       </w:r>
       <w:r>
-        <w:t>Martín, M. M., Hernández-Suarez, C. A., &amp; Mendoza-Lizcano, S. M. (2017). Ambientes de aprendizaje basados en herramientas web para el desarrollo de competencias TIC en la docencia. Revista Perspectivas, 2(1), 97–104. https://doi.org/10.22463/25909215.1282</w:t>
+        <w:t>Boude Figueredo Óscar</w:t>
+      </w:r>
+      <w:r>
+        <w:t>,</w:t>
+      </w:r>
+      <w:r>
+        <w:t xml:space="preserve"> </w:t>
+      </w:r>
+      <w:r>
+        <w:t xml:space="preserve">Sarmiento </w:t>
+      </w:r>
+      <w:r>
+        <w:t>Jenny Andrea.</w:t>
+      </w:r>
+      <w:r>
+        <w:t xml:space="preserve"> </w:t>
+      </w:r>
+      <w:r>
+        <w:t>Herramientas web 2.0: efecto en los</w:t>
+      </w:r>
+      <w:r>
+        <w:t xml:space="preserve"> </w:t>
+      </w:r>
+      <w:r>
+        <w:t>aprendizajes de los jóvenes colombianos</w:t>
+      </w:r>
+      <w:r>
+        <w:t xml:space="preserve">. </w:t>
+      </w:r>
+      <w:r>
+        <w:t>Universidad de La Sabana de Chía, Colombia</w:t>
+      </w:r>
+      <w:r>
+        <w:t xml:space="preserve">. año 2016 </w:t>
       </w:r>
     </w:p>
   </w:footnote>
@@ -12842,13 +12546,7 @@
         <w:t xml:space="preserve"> </w:t>
       </w:r>
       <w:r>
-        <w:t>Pabón-Gómez Jorge.</w:t>
-      </w:r>
-      <w:r>
-        <w:t xml:space="preserve"> </w:t>
-      </w:r>
-      <w:r>
-        <w:t>Las Tics Y La Lúdica Como Herramientas Facilitadoras En El Aprendizaje De La Matemática. Eco.Mat. 2014; 5(1): 37-48.</w:t>
+        <w:t>Martín, M. M., Hernández-Suarez, C. A., &amp; Mendoza-Lizcano, S. M. (2017). Ambientes de aprendizaje basados en herramientas web para el desarrollo de competencias TIC en la docencia. Revista Perspectivas, 2(1), 97–104. https://doi.org/10.22463/25909215.1282</w:t>
       </w:r>
     </w:p>
   </w:footnote>
@@ -12856,22 +12554,30 @@
     <w:p>
       <w:pPr>
         <w:pStyle w:val="Textonotapie"/>
-        <w:jc w:val="left"/>
       </w:pPr>
       <w:r>
         <w:rPr>
           <w:rStyle w:val="Refdenotaalpie"/>
+          <w:b/>
+          <w:bCs/>
         </w:rPr>
         <w:footnoteRef/>
       </w:r>
       <w:r>
+        <w:rPr>
+          <w:b/>
+          <w:bCs/>
+        </w:rPr>
         <w:t xml:space="preserve"> </w:t>
       </w:r>
       <w:r>
-        <w:rPr>
-          <w:rStyle w:val="mh6"/>
-        </w:rPr>
-        <w:t>ROCA José Miguel. ¿Qué es una app? [en línea]. 2018. [Consultado: 3 de octubre de 2018]. Disponible en Internet: http://www.informeticplus.com/que-es-una-app</w:t>
+        <w:t>Pabón-Gómez Jorge.</w:t>
+      </w:r>
+      <w:r>
+        <w:t xml:space="preserve"> </w:t>
+      </w:r>
+      <w:r>
+        <w:t>Las Tics Y La Lúdica Como Herramientas Facilitadoras En El Aprendizaje De La Matemática. Eco.Mat. 2014; 5(1): 37-48.</w:t>
       </w:r>
     </w:p>
   </w:footnote>
@@ -12892,9 +12598,9 @@
       </w:r>
       <w:r>
         <w:rPr>
-          <w:rStyle w:val="addmd"/>
-        </w:rPr>
-        <w:t>José Miguel Sagüillo, José Miguel. El pensamiento lógico-matemático. ediciones Akal S.A. Madrid España 2008</w:t>
+          <w:rStyle w:val="mh6"/>
+        </w:rPr>
+        <w:t>ROCA José Miguel. ¿Qué es una app? [en línea]. 2018. [Consultado: 3 de octubre de 2018]. Disponible en Internet: http://www.informeticplus.com/que-es-una-app</w:t>
       </w:r>
     </w:p>
   </w:footnote>
@@ -12911,28 +12617,13 @@
         <w:footnoteRef/>
       </w:r>
       <w:r>
-        <w:t xml:space="preserve"> Calidad del producto software. En: ISO 25000. [En línea]. [Consultado: </w:t>
-      </w:r>
-      <w:r>
-        <w:t>01</w:t>
-      </w:r>
-      <w:r>
-        <w:t xml:space="preserve"> de </w:t>
-      </w:r>
-      <w:r>
-        <w:t>marzo</w:t>
-      </w:r>
-      <w:r>
-        <w:t xml:space="preserve"> de 20</w:t>
-      </w:r>
-      <w:r>
-        <w:t>21</w:t>
-      </w:r>
-      <w:r>
-        <w:t xml:space="preserve">]. Disponible en internet: </w:t>
-      </w:r>
-      <w:r>
-        <w:t>https://iso25000.com/index.php/normas-iso-25000/iso-25010</w:t>
+        <w:t xml:space="preserve"> </w:t>
+      </w:r>
+      <w:r>
+        <w:rPr>
+          <w:rStyle w:val="addmd"/>
+        </w:rPr>
+        <w:t>José Miguel Sagüillo, José Miguel. El pensamiento lógico-matemático. ediciones Akal S.A. Madrid España 2008</w:t>
       </w:r>
     </w:p>
   </w:footnote>
@@ -12949,7 +12640,28 @@
         <w:footnoteRef/>
       </w:r>
       <w:r>
-        <w:t xml:space="preserve"> Aprendiendo Matemáticas: Como Desarrollar El Pensamiento Lógico Matemático en la Infancia [Consultado:28 de febrero de 2021]. Disponible en: https://aprendiendomatematicas.com/pensamiento-logico-matematico/</w:t>
+        <w:t xml:space="preserve"> Calidad del producto software. En: ISO 25000. [En línea]. [Consultado: </w:t>
+      </w:r>
+      <w:r>
+        <w:t>01</w:t>
+      </w:r>
+      <w:r>
+        <w:t xml:space="preserve"> de </w:t>
+      </w:r>
+      <w:r>
+        <w:t>marzo</w:t>
+      </w:r>
+      <w:r>
+        <w:t xml:space="preserve"> de 20</w:t>
+      </w:r>
+      <w:r>
+        <w:t>21</w:t>
+      </w:r>
+      <w:r>
+        <w:t xml:space="preserve">]. Disponible en internet: </w:t>
+      </w:r>
+      <w:r>
+        <w:t>https://iso25000.com/index.php/normas-iso-25000/iso-25010</w:t>
       </w:r>
     </w:p>
   </w:footnote>
@@ -12966,7 +12678,7 @@
         <w:footnoteRef/>
       </w:r>
       <w:r>
-        <w:t xml:space="preserve"> KUHN, V. Los paradigmas y las evoluciones científicas hoy van de Kuhn. [en línea]. 2017. [Consultado: 28 de febrero de 2021]. Disponible en Internet: https://cuentos-cuanticos.com/2013/07/21/los-paradigmas-y-las-revoluciones-cientificas-hoy-va-de-kuhn/</w:t>
+        <w:t xml:space="preserve"> Aprendiendo Matemáticas: Como Desarrollar El Pensamiento Lógico Matemático en la Infancia [Consultado:28 de febrero de 2021]. Disponible en: https://aprendiendomatematicas.com/pensamiento-logico-matematico/</w:t>
       </w:r>
     </w:p>
   </w:footnote>
@@ -12983,7 +12695,7 @@
         <w:footnoteRef/>
       </w:r>
       <w:r>
-        <w:t xml:space="preserve"> SANPIERI HERNÁNDEZ, Roberto, COLLADO FERNÁNDEZ, Carlos, LUCIO BAPTISTA, Pilar. Metodología de la investigación McGraw-Hill interamericana, México D.F 2003. Disponible en: http://metodos-comunicacion.sociales.uba.ar/files/2014/04/Hernandez-Sampieri-Cap-1.pdf</w:t>
+        <w:t xml:space="preserve"> KUHN, V. Los paradigmas y las evoluciones científicas hoy van de Kuhn. [en línea]. 2017. [Consultado: 28 de febrero de 2021]. Disponible en Internet: https://cuentos-cuanticos.com/2013/07/21/los-paradigmas-y-las-revoluciones-cientificas-hoy-va-de-kuhn/</w:t>
       </w:r>
     </w:p>
   </w:footnote>
@@ -13000,7 +12712,7 @@
         <w:footnoteRef/>
       </w:r>
       <w:r>
-        <w:t xml:space="preserve"> del canto, ero; silva, Alicia. metodología cuantitativa: abordaje desde la complementariedad en ciencias sociales, revista de ciencias sociales (cr), vol. iii, núm. 141, 2013, pp. 25-34 Universidad de Costa Rica. Disponible en: http://www.redalyc.org/pdf/153/15329875002.pdf</w:t>
+        <w:t xml:space="preserve"> SANPIERI HERNÁNDEZ, Roberto, COLLADO FERNÁNDEZ, Carlos, LUCIO BAPTISTA, Pilar. Metodología de la investigación McGraw-Hill interamericana, México D.F 2003. Disponible en: http://metodos-comunicacion.sociales.uba.ar/files/2014/04/Hernandez-Sampieri-Cap-1.pdf</w:t>
       </w:r>
     </w:p>
   </w:footnote>
@@ -13017,11 +12729,28 @@
         <w:footnoteRef/>
       </w:r>
       <w:r>
-        <w:t xml:space="preserve"> Martínez Pérez, Raúl, Rodríguez Esponda, Eddy. Manual De Metodología De La Investigación Científica. Disponible En: Http://Www.Sld.Cu/Galerias/Pdf/Sitios/Cielam/Manual_De_Metodologia_Deinvestigaciones._1.Pdf</w:t>
+        <w:t xml:space="preserve"> del canto, ero; silva, Alicia. metodología cuantitativa: abordaje desde la complementariedad en ciencias sociales, revista de ciencias sociales (cr), vol. iii, núm. 141, 2013, pp. 25-34 Universidad de Costa Rica. Disponible en: http://www.redalyc.org/pdf/153/15329875002.pdf</w:t>
       </w:r>
     </w:p>
   </w:footnote>
   <w:footnote w:id="22">
+    <w:p>
+      <w:pPr>
+        <w:pStyle w:val="Textonotapie"/>
+        <w:jc w:val="left"/>
+      </w:pPr>
+      <w:r>
+        <w:rPr>
+          <w:rStyle w:val="Refdenotaalpie"/>
+        </w:rPr>
+        <w:footnoteRef/>
+      </w:r>
+      <w:r>
+        <w:t xml:space="preserve"> Martínez Pérez, Raúl, Rodríguez Esponda, Eddy. Manual De Metodología De La Investigación Científica. Disponible En: Http://Www.Sld.Cu/Galerias/Pdf/Sitios/Cielam/Manual_De_Metodologia_Deinvestigaciones._1.Pdf</w:t>
+      </w:r>
+    </w:p>
+  </w:footnote>
+  <w:footnote w:id="23">
     <w:p>
       <w:pPr>
         <w:pStyle w:val="Textonotapie"/>
@@ -15926,7 +15655,7 @@
   </w:latentStyles>
   <w:style w:type="paragraph" w:default="1" w:styleId="Normal">
     <w:name w:val="Normal"/>
-    <w:rsid w:val="006C4A06"/>
+    <w:rsid w:val="00690E94"/>
   </w:style>
   <w:style w:type="paragraph" w:styleId="Ttulo1">
     <w:name w:val="heading 1"/>

</xml_diff>